<commit_message>
un poquito de todo
</commit_message>
<xml_diff>
--- a/Migracion_DB/Estrategia.docx
+++ b/Migracion_DB/Estrategia.docx
@@ -4,8 +4,7 @@
   <w:body>
     <w:p>
       <w:pPr>
-        <w:pStyle w:val="Ttulo1"/>
-        <w:jc w:val="center"/>
+        <w:pStyle w:val="Sinespaciado"/>
       </w:pPr>
       <w:bookmarkStart w:id="0" w:name="_Toc372997739"/>
       <w:bookmarkStart w:id="1" w:name="_Toc373003067"/>
@@ -383,6 +382,10 @@
     </w:p>
     <w:p>
       <w:r>
+        <w:rPr>
+          <w:noProof/>
+          <w:lang w:eastAsia="es-ES"/>
+        </w:rPr>
         <w:drawing>
           <wp:inline distT="0" distB="0" distL="0" distR="0" wp14:anchorId="7C483A09" wp14:editId="3E7CB5CB">
             <wp:extent cx="5400040" cy="2954808"/>
@@ -703,8 +706,9 @@
           <w:sz w:val="19"/>
           <w:szCs w:val="19"/>
         </w:rPr>
-        <w:t>]</w:t>
-      </w:r>
+        <w:t xml:space="preserve">] una vez comprado tiene una duración de 92 </w:t>
+      </w:r>
+      <w:proofErr w:type="spellStart"/>
       <w:r>
         <w:rPr>
           <w:rFonts w:ascii="Consolas" w:hAnsi="Consolas" w:cs="Consolas"/>
@@ -712,9 +716,18 @@
           <w:sz w:val="19"/>
           <w:szCs w:val="19"/>
         </w:rPr>
-        <w:t xml:space="preserve"> una vez comprado tiene una duración de 92 </w:t>
-      </w:r>
-      <w:proofErr w:type="spellStart"/>
+        <w:t>dias</w:t>
+      </w:r>
+      <w:proofErr w:type="spellEnd"/>
+      <w:r>
+        <w:rPr>
+          <w:rFonts w:ascii="Consolas" w:hAnsi="Consolas" w:cs="Consolas"/>
+          <w:color w:val="808080"/>
+          <w:sz w:val="19"/>
+          <w:szCs w:val="19"/>
+        </w:rPr>
+        <w:t xml:space="preserve">, </w:t>
+      </w:r>
       <w:r>
         <w:rPr>
           <w:rFonts w:ascii="Consolas" w:hAnsi="Consolas" w:cs="Consolas"/>
@@ -722,27 +735,9 @@
           <w:sz w:val="19"/>
           <w:szCs w:val="19"/>
         </w:rPr>
-        <w:t>dias</w:t>
-      </w:r>
-      <w:proofErr w:type="spellEnd"/>
-      <w:r>
-        <w:rPr>
-          <w:rFonts w:ascii="Consolas" w:hAnsi="Consolas" w:cs="Consolas"/>
-          <w:color w:val="808080"/>
-          <w:sz w:val="19"/>
-          <w:szCs w:val="19"/>
-        </w:rPr>
-        <w:t>,</w:t>
-      </w:r>
-      <w:r>
-        <w:rPr>
-          <w:rFonts w:ascii="Consolas" w:hAnsi="Consolas" w:cs="Consolas"/>
-          <w:color w:val="808080"/>
-          <w:sz w:val="19"/>
-          <w:szCs w:val="19"/>
-        </w:rPr>
-        <w:t xml:space="preserve"> </w:t>
-      </w:r>
+        <w:t>[</w:t>
+      </w:r>
+      <w:proofErr w:type="spellStart"/>
       <w:r>
         <w:rPr>
           <w:rFonts w:ascii="Consolas" w:hAnsi="Consolas" w:cs="Consolas"/>
@@ -750,9 +745,9 @@
           <w:sz w:val="19"/>
           <w:szCs w:val="19"/>
         </w:rPr>
-        <w:t>[</w:t>
-      </w:r>
-      <w:proofErr w:type="spellStart"/>
+        <w:t>Bono_Fecha_Compra_Usado</w:t>
+      </w:r>
+      <w:proofErr w:type="spellEnd"/>
       <w:r>
         <w:rPr>
           <w:rFonts w:ascii="Consolas" w:hAnsi="Consolas" w:cs="Consolas"/>
@@ -760,9 +755,9 @@
           <w:sz w:val="19"/>
           <w:szCs w:val="19"/>
         </w:rPr>
-        <w:t>Bono_Fecha_Compra_Usado</w:t>
-      </w:r>
-      <w:proofErr w:type="spellEnd"/>
+        <w:t>] se utiliza cuando se solicita un turno y [</w:t>
+      </w:r>
+      <w:proofErr w:type="spellStart"/>
       <w:r>
         <w:rPr>
           <w:rFonts w:ascii="Consolas" w:hAnsi="Consolas" w:cs="Consolas"/>
@@ -770,8 +765,9 @@
           <w:sz w:val="19"/>
           <w:szCs w:val="19"/>
         </w:rPr>
-        <w:t>]</w:t>
-      </w:r>
+        <w:t>Bono_expirado</w:t>
+      </w:r>
+      <w:proofErr w:type="spellEnd"/>
       <w:r>
         <w:rPr>
           <w:rFonts w:ascii="Consolas" w:hAnsi="Consolas" w:cs="Consolas"/>
@@ -779,55 +775,15 @@
           <w:sz w:val="19"/>
           <w:szCs w:val="19"/>
         </w:rPr>
-        <w:t xml:space="preserve"> se utiliza cuando se solicita un turno y </w:t>
-      </w:r>
-      <w:r>
-        <w:rPr>
-          <w:rFonts w:ascii="Consolas" w:hAnsi="Consolas" w:cs="Consolas"/>
-          <w:color w:val="008080"/>
-          <w:sz w:val="19"/>
-          <w:szCs w:val="19"/>
-        </w:rPr>
-        <w:t>[</w:t>
+        <w:t xml:space="preserve">] </w:t>
+      </w:r>
+      <w:r>
+        <w:t xml:space="preserve">es cuando se registra atención, se cancela un turno o se vence el bono (si la fecha de hoy es mayor a la de </w:t>
       </w:r>
       <w:proofErr w:type="spellStart"/>
       <w:r>
-        <w:rPr>
-          <w:rFonts w:ascii="Consolas" w:hAnsi="Consolas" w:cs="Consolas"/>
-          <w:color w:val="008080"/>
-          <w:sz w:val="19"/>
-          <w:szCs w:val="19"/>
-        </w:rPr>
-        <w:t>Bono_expirado</w:t>
-      </w:r>
-      <w:proofErr w:type="spellEnd"/>
-      <w:r>
-        <w:rPr>
-          <w:rFonts w:ascii="Consolas" w:hAnsi="Consolas" w:cs="Consolas"/>
-          <w:color w:val="008080"/>
-          <w:sz w:val="19"/>
-          <w:szCs w:val="19"/>
-        </w:rPr>
-        <w:t>]</w:t>
-      </w:r>
-      <w:r>
-        <w:rPr>
-          <w:rFonts w:ascii="Consolas" w:hAnsi="Consolas" w:cs="Consolas"/>
-          <w:color w:val="008080"/>
-          <w:sz w:val="19"/>
-          <w:szCs w:val="19"/>
-        </w:rPr>
-        <w:t xml:space="preserve"> </w:t>
-      </w:r>
-      <w:r>
-        <w:t xml:space="preserve">es cuando se registra atención, se cancela un turno o se vence el bono (si la fecha de hoy es mayor a la de </w:t>
-      </w:r>
-      <w:proofErr w:type="spellStart"/>
-      <w:r>
         <w:t>impresion</w:t>
       </w:r>
-      <w:bookmarkStart w:id="24" w:name="_GoBack"/>
-      <w:bookmarkEnd w:id="24"/>
       <w:proofErr w:type="spellEnd"/>
       <w:r>
         <w:t xml:space="preserve">) </w:t>
@@ -1122,15 +1078,7 @@
       </w:r>
       <w:proofErr w:type="spellEnd"/>
       <w:r>
-        <w:t xml:space="preserve">: Se guarda el valor usado para generar los nombres de los </w:t>
-      </w:r>
-      <w:proofErr w:type="spellStart"/>
-      <w:r>
-        <w:t>stored</w:t>
-      </w:r>
-      <w:proofErr w:type="spellEnd"/>
-      <w:r>
-        <w:t xml:space="preserve"> </w:t>
+        <w:t xml:space="preserve">: Se guarda el valor usado para generar los nombres de los stored </w:t>
       </w:r>
       <w:proofErr w:type="spellStart"/>
       <w:r>
@@ -1201,15 +1149,7 @@
         <w:t>cómo</w:t>
       </w:r>
       <w:r>
-        <w:t xml:space="preserve"> se llamaran genéricamente los </w:t>
-      </w:r>
-      <w:proofErr w:type="spellStart"/>
-      <w:r>
-        <w:t>stored</w:t>
-      </w:r>
-      <w:proofErr w:type="spellEnd"/>
-      <w:r>
-        <w:t xml:space="preserve"> </w:t>
+        <w:t xml:space="preserve"> se llamaran genéricamente los stored </w:t>
       </w:r>
       <w:proofErr w:type="spellStart"/>
       <w:r>
@@ -1487,7 +1427,7 @@
     </w:p>
     <w:p>
       <w:pPr>
-        <w:pStyle w:val="Ttulo2"/>
+        <w:pStyle w:val="Ttulo3"/>
       </w:pPr>
       <w:proofErr w:type="spellStart"/>
       <w:r>
@@ -1497,6 +1437,12 @@
       <w:r>
         <w:t xml:space="preserve"> y seguridad</w:t>
       </w:r>
+      <w:r>
+        <w:t xml:space="preserve"> - </w:t>
+      </w:r>
+      <w:r>
+        <w:t>Archivo -&gt; Sesión -&gt; Iniciar Sesión</w:t>
+      </w:r>
     </w:p>
     <w:p>
       <w:r>
@@ -1512,7 +1458,12 @@
         <w:t>de sesión y por</w:t>
       </w:r>
       <w:r>
-        <w:t xml:space="preserve"> defecto para las pruebas queda cargado el u</w:t>
+        <w:t xml:space="preserve"> defecto para las pruebas queda</w:t>
+      </w:r>
+      <w:bookmarkStart w:id="24" w:name="_GoBack"/>
+      <w:bookmarkEnd w:id="24"/>
+      <w:r>
+        <w:t xml:space="preserve"> cargado el u</w:t>
       </w:r>
       <w:r>
         <w:t xml:space="preserve">suario </w:t>
@@ -1530,14 +1481,6 @@
       </w:r>
     </w:p>
     <w:p>
-      <w:pPr>
-        <w:pStyle w:val="Ttulo3"/>
-      </w:pPr>
-      <w:r>
-        <w:t>Archivo -&gt; Sesión -&gt; Iniciar Sesión</w:t>
-      </w:r>
-    </w:p>
-    <w:p>
       <w:r>
         <w:t xml:space="preserve">La pantalla permite el ingreso del usuario y contraseña. Al hacer clic en el botón aceptar se convierte el string del password a un </w:t>
       </w:r>
@@ -1552,14 +1495,10 @@
     </w:p>
     <w:p>
       <w:r>
-        <w:rPr>
-          <w:noProof/>
-          <w:lang w:eastAsia="es-ES"/>
-        </w:rPr>
         <w:drawing>
-          <wp:inline distT="0" distB="0" distL="0" distR="0" wp14:anchorId="23277935" wp14:editId="3C61BE85">
-            <wp:extent cx="4419600" cy="1581150"/>
-            <wp:effectExtent l="0" t="0" r="0" b="0"/>
+          <wp:inline distT="0" distB="0" distL="0" distR="0" wp14:anchorId="6893C19D" wp14:editId="11F8FFF3">
+            <wp:extent cx="3453206" cy="1594883"/>
+            <wp:effectExtent l="19050" t="19050" r="13970" b="24765"/>
             <wp:docPr id="1" name="Imagen 1"/>
             <wp:cNvGraphicFramePr>
               <a:graphicFrameLocks xmlns:a="http://schemas.openxmlformats.org/drawingml/2006/main" noChangeAspect="1"/>
@@ -1580,11 +1519,16 @@
                   <pic:spPr>
                     <a:xfrm>
                       <a:off x="0" y="0"/>
-                      <a:ext cx="4419600" cy="1581150"/>
+                      <a:ext cx="3465202" cy="1600423"/>
                     </a:xfrm>
                     <a:prstGeom prst="rect">
                       <a:avLst/>
                     </a:prstGeom>
+                    <a:ln>
+                      <a:solidFill>
+                        <a:schemeClr val="accent1"/>
+                      </a:solidFill>
+                    </a:ln>
                   </pic:spPr>
                 </pic:pic>
               </a:graphicData>
@@ -1609,15 +1553,11 @@
     </w:p>
     <w:p>
       <w:r>
-        <w:rPr>
-          <w:noProof/>
-          <w:lang w:eastAsia="es-ES"/>
-        </w:rPr>
         <w:drawing>
-          <wp:inline distT="0" distB="0" distL="0" distR="0" wp14:anchorId="0CD6CD1C" wp14:editId="27876804">
-            <wp:extent cx="3914775" cy="1381125"/>
-            <wp:effectExtent l="0" t="0" r="9525" b="9525"/>
-            <wp:docPr id="62" name="Imagen 62"/>
+          <wp:inline distT="0" distB="0" distL="0" distR="0" wp14:anchorId="4904075C" wp14:editId="3A9B292B">
+            <wp:extent cx="2094614" cy="1116418"/>
+            <wp:effectExtent l="19050" t="19050" r="20320" b="26670"/>
+            <wp:docPr id="30" name="Imagen 30"/>
             <wp:cNvGraphicFramePr>
               <a:graphicFrameLocks xmlns:a="http://schemas.openxmlformats.org/drawingml/2006/main" noChangeAspect="1"/>
             </wp:cNvGraphicFramePr>
@@ -1637,11 +1577,16 @@
                   <pic:spPr>
                     <a:xfrm>
                       <a:off x="0" y="0"/>
-                      <a:ext cx="3914775" cy="1381125"/>
+                      <a:ext cx="2123229" cy="1131670"/>
                     </a:xfrm>
                     <a:prstGeom prst="rect">
                       <a:avLst/>
                     </a:prstGeom>
+                    <a:ln>
+                      <a:solidFill>
+                        <a:schemeClr val="accent1"/>
+                      </a:solidFill>
+                    </a:ln>
                   </pic:spPr>
                 </pic:pic>
               </a:graphicData>
@@ -1770,16 +1715,69 @@
     </w:p>
     <w:p>
       <w:pPr>
-        <w:pStyle w:val="Ttulo3"/>
-      </w:pPr>
-      <w:r>
-        <w:t>Archivo -&gt; Sesión -&gt; Cerrar Sesión</w:t>
-      </w:r>
-    </w:p>
-    <w:p>
-      <w:r>
-        <w:t>Al querer cerrar la sesión se pregunta si el usuario está seguro.</w:t>
-      </w:r>
+        <w:pStyle w:val="Ttulo2"/>
+      </w:pPr>
+      <w:r>
+        <w:t>ABM de afiliados</w:t>
+      </w:r>
+    </w:p>
+    <w:p>
+      <w:pPr>
+        <w:pStyle w:val="Sinespaciado"/>
+      </w:pPr>
+      <w:r>
+        <w:t xml:space="preserve">Al crear un afiliado o profesional se le asigna un usuario automáticamente </w:t>
+      </w:r>
+      <w:r>
+        <w:t xml:space="preserve">tomando </w:t>
+      </w:r>
+      <w:r>
+        <w:t xml:space="preserve">su nombre  </w:t>
+      </w:r>
+      <w:r>
+        <w:t>y apellido agregándole el string ‘.clinica_frba’.</w:t>
+      </w:r>
+    </w:p>
+    <w:p>
+      <w:pPr>
+        <w:pStyle w:val="Sinespaciado"/>
+      </w:pPr>
+    </w:p>
+    <w:p>
+      <w:pPr>
+        <w:pStyle w:val="Sinespaciado"/>
+      </w:pPr>
+      <w:r>
+        <w:t>Los afiliados se pueden consultar</w:t>
+      </w:r>
+      <w:r>
+        <w:t xml:space="preserve"> desde </w:t>
+      </w:r>
+      <w:r>
+        <w:t>“Alta-Baja-</w:t>
+      </w:r>
+      <w:proofErr w:type="spellStart"/>
+      <w:r>
+        <w:t>Modificacion</w:t>
+      </w:r>
+      <w:proofErr w:type="spellEnd"/>
+      <w:r>
+        <w:t xml:space="preserve">  Afiliados”</w:t>
+      </w:r>
+      <w:r>
+        <w:t xml:space="preserve"> -&gt; </w:t>
+      </w:r>
+      <w:r>
+        <w:t>Buscar</w:t>
+      </w:r>
+      <w:r>
+        <w:t>, además de tener un filtro por nombre y apellido</w:t>
+      </w:r>
+    </w:p>
+    <w:p>
+      <w:pPr>
+        <w:pStyle w:val="Sinespaciado"/>
+      </w:pPr>
     </w:p>
     <w:p>
       <w:r>
@@ -1787,11 +1785,12 @@
           <w:noProof/>
           <w:lang w:eastAsia="es-ES"/>
         </w:rPr>
+        <w:lastRenderedPageBreak/>
         <w:drawing>
-          <wp:inline distT="0" distB="0" distL="0" distR="0" wp14:anchorId="33F327FE" wp14:editId="1251F9C4">
-            <wp:extent cx="2828925" cy="1381125"/>
-            <wp:effectExtent l="0" t="0" r="9525" b="9525"/>
-            <wp:docPr id="6" name="Imagen 6"/>
+          <wp:inline distT="0" distB="0" distL="0" distR="0" wp14:anchorId="5DA42942" wp14:editId="3AF82340">
+            <wp:extent cx="5400040" cy="2526495"/>
+            <wp:effectExtent l="0" t="0" r="0" b="7620"/>
+            <wp:docPr id="39" name="Imagen 39"/>
             <wp:cNvGraphicFramePr>
               <a:graphicFrameLocks xmlns:a="http://schemas.openxmlformats.org/drawingml/2006/main" noChangeAspect="1"/>
             </wp:cNvGraphicFramePr>
@@ -1811,7 +1810,7 @@
                   <pic:spPr>
                     <a:xfrm>
                       <a:off x="0" y="0"/>
-                      <a:ext cx="2828925" cy="1381125"/>
+                      <a:ext cx="5400040" cy="2526495"/>
                     </a:xfrm>
                     <a:prstGeom prst="rect">
                       <a:avLst/>
@@ -1825,89 +1824,32 @@
       </w:r>
     </w:p>
     <w:p>
-      <w:r>
-        <w:t>En caso afirmativo, la aplicación queda sin usuario asociado y la barra de menú no muestra las opciones de la aplicación.</w:t>
-      </w:r>
-    </w:p>
-    <w:p/>
-    <w:p>
-      <w:pPr>
-        <w:pStyle w:val="Ttulo2"/>
-      </w:pPr>
-    </w:p>
-    <w:p>
-      <w:pPr>
-        <w:pStyle w:val="Ttulo2"/>
-      </w:pPr>
-      <w:r>
-        <w:t>ABM de afiliados</w:t>
-      </w:r>
-    </w:p>
-    <w:p>
-      <w:pPr>
-        <w:pStyle w:val="Sinespaciado"/>
-      </w:pPr>
-      <w:r>
-        <w:t xml:space="preserve">Al crear un afiliado o profesional se le asigna un usuario automáticamente </w:t>
-      </w:r>
-      <w:r>
-        <w:t xml:space="preserve">tomando </w:t>
-      </w:r>
-      <w:r>
-        <w:t xml:space="preserve">su nombre  </w:t>
-      </w:r>
-      <w:r>
-        <w:t>y apellido agregándole el string ‘.clinica_frba’.</w:t>
-      </w:r>
-    </w:p>
-    <w:p>
-      <w:pPr>
-        <w:pStyle w:val="Sinespaciado"/>
-      </w:pPr>
-    </w:p>
-    <w:p>
-      <w:pPr>
-        <w:pStyle w:val="Sinespaciado"/>
-      </w:pPr>
-      <w:r>
-        <w:t>Los afiliados se pueden consultar</w:t>
-      </w:r>
-      <w:r>
-        <w:t xml:space="preserve"> desde </w:t>
-      </w:r>
-      <w:r>
-        <w:t>“Alta-Baja-</w:t>
-      </w:r>
-      <w:proofErr w:type="spellStart"/>
-      <w:r>
-        <w:t>Modificacion</w:t>
-      </w:r>
-      <w:proofErr w:type="spellEnd"/>
-      <w:r>
-        <w:t xml:space="preserve">  Afiliados”</w:t>
-      </w:r>
-      <w:r>
-        <w:t xml:space="preserve"> -&gt; </w:t>
-      </w:r>
-      <w:r>
-        <w:t>Buscar</w:t>
-      </w:r>
-      <w:r>
-        <w:t>, además de tener un filtro por nombre y apellido</w:t>
-      </w:r>
-    </w:p>
-    <w:p>
-      <w:pPr>
-        <w:pStyle w:val="Sinespaciado"/>
-      </w:pPr>
-    </w:p>
-    <w:p>
-      <w:r>
+      <w:pPr>
+        <w:pStyle w:val="Ttulo3"/>
+      </w:pPr>
+      <w:r>
+        <w:t xml:space="preserve">Afiliados -&gt; </w:t>
+      </w:r>
+      <w:r>
+        <w:t>Agregar</w:t>
+      </w:r>
+    </w:p>
+    <w:p>
+      <w:r>
+        <w:t xml:space="preserve">Permite dar de alta un afiliado teniendo en cuenta todas las validaciones de los campos. </w:t>
+      </w:r>
+    </w:p>
+    <w:p>
+      <w:r>
+        <w:rPr>
+          <w:noProof/>
+          <w:lang w:eastAsia="es-ES"/>
+        </w:rPr>
         <w:drawing>
-          <wp:inline distT="0" distB="0" distL="0" distR="0" wp14:anchorId="5DA42942" wp14:editId="3AF82340">
-            <wp:extent cx="5400040" cy="2526495"/>
-            <wp:effectExtent l="0" t="0" r="0" b="7620"/>
-            <wp:docPr id="39" name="Imagen 39"/>
+          <wp:inline distT="0" distB="0" distL="0" distR="0" wp14:anchorId="6167F2A9" wp14:editId="61211937">
+            <wp:extent cx="5400040" cy="2577208"/>
+            <wp:effectExtent l="0" t="0" r="0" b="0"/>
+            <wp:docPr id="40" name="Imagen 40"/>
             <wp:cNvGraphicFramePr>
               <a:graphicFrameLocks xmlns:a="http://schemas.openxmlformats.org/drawingml/2006/main" noChangeAspect="1"/>
             </wp:cNvGraphicFramePr>
@@ -1927,7 +1869,7 @@
                   <pic:spPr>
                     <a:xfrm>
                       <a:off x="0" y="0"/>
-                      <a:ext cx="5400040" cy="2526495"/>
+                      <a:ext cx="5400040" cy="2577208"/>
                     </a:xfrm>
                     <a:prstGeom prst="rect">
                       <a:avLst/>
@@ -1941,28 +1883,17 @@
       </w:r>
     </w:p>
     <w:p>
-      <w:pPr>
-        <w:pStyle w:val="Ttulo3"/>
-      </w:pPr>
-      <w:r>
-        <w:t xml:space="preserve">Afiliados -&gt; </w:t>
-      </w:r>
-      <w:r>
-        <w:t>Agregar</w:t>
-      </w:r>
-    </w:p>
-    <w:p>
-      <w:r>
-        <w:t xml:space="preserve">Permite dar de alta un afiliado teniendo en cuenta todas las validaciones de los campos. </w:t>
-      </w:r>
-    </w:p>
-    <w:p>
-      <w:r>
+      <w:r>
+        <w:rPr>
+          <w:noProof/>
+          <w:lang w:eastAsia="es-ES"/>
+        </w:rPr>
+        <w:lastRenderedPageBreak/>
         <w:drawing>
-          <wp:inline distT="0" distB="0" distL="0" distR="0" wp14:anchorId="6167F2A9" wp14:editId="61211937">
-            <wp:extent cx="5400040" cy="2577208"/>
-            <wp:effectExtent l="0" t="0" r="0" b="0"/>
-            <wp:docPr id="40" name="Imagen 40"/>
+          <wp:inline distT="0" distB="0" distL="0" distR="0" wp14:anchorId="5D564EDA" wp14:editId="531BDF74">
+            <wp:extent cx="5400040" cy="3504710"/>
+            <wp:effectExtent l="0" t="0" r="0" b="635"/>
+            <wp:docPr id="17" name="Imagen 17"/>
             <wp:cNvGraphicFramePr>
               <a:graphicFrameLocks xmlns:a="http://schemas.openxmlformats.org/drawingml/2006/main" noChangeAspect="1"/>
             </wp:cNvGraphicFramePr>
@@ -1982,7 +1913,7 @@
                   <pic:spPr>
                     <a:xfrm>
                       <a:off x="0" y="0"/>
-                      <a:ext cx="5400040" cy="2577208"/>
+                      <a:ext cx="5400040" cy="3504710"/>
                     </a:xfrm>
                     <a:prstGeom prst="rect">
                       <a:avLst/>
@@ -1997,16 +1928,20 @@
     </w:p>
     <w:p>
       <w:r>
+        <w:t>Si el afiliado tiene como estado civil uno con pareja el sistema consulta si quiere registrar al conyugue:</w:t>
+      </w:r>
+    </w:p>
+    <w:p>
+      <w:r>
         <w:rPr>
           <w:noProof/>
           <w:lang w:eastAsia="es-ES"/>
         </w:rPr>
-        <w:lastRenderedPageBreak/>
         <w:drawing>
-          <wp:inline distT="0" distB="0" distL="0" distR="0" wp14:anchorId="5D564EDA" wp14:editId="531BDF74">
-            <wp:extent cx="5400040" cy="3504710"/>
-            <wp:effectExtent l="0" t="0" r="0" b="635"/>
-            <wp:docPr id="17" name="Imagen 17"/>
+          <wp:inline distT="0" distB="0" distL="0" distR="0" wp14:anchorId="6F58524F" wp14:editId="2A5A937E">
+            <wp:extent cx="2276475" cy="1381125"/>
+            <wp:effectExtent l="0" t="0" r="9525" b="9525"/>
+            <wp:docPr id="18" name="Imagen 18"/>
             <wp:cNvGraphicFramePr>
               <a:graphicFrameLocks xmlns:a="http://schemas.openxmlformats.org/drawingml/2006/main" noChangeAspect="1"/>
             </wp:cNvGraphicFramePr>
@@ -2026,7 +1961,7 @@
                   <pic:spPr>
                     <a:xfrm>
                       <a:off x="0" y="0"/>
-                      <a:ext cx="5400040" cy="3504710"/>
+                      <a:ext cx="2276475" cy="1381125"/>
                     </a:xfrm>
                     <a:prstGeom prst="rect">
                       <a:avLst/>
@@ -2041,7 +1976,7 @@
     </w:p>
     <w:p>
       <w:r>
-        <w:t>Si el afiliado tiene como estado civil uno con pareja el sistema consulta si quiere registrar al conyugue:</w:t>
+        <w:t>Si acepta, accede a una nueva ventana de alta de afiliado, donde por defecto ya tiene el mismo apellido, dirección, teléfono, plan médico y estado civil junto a la cantidad de hijos. Sólo el apellido, el estado civil y la cantidad de hijos no se pueden cambiar.</w:t>
       </w:r>
     </w:p>
     <w:p>
@@ -2050,11 +1985,12 @@
           <w:noProof/>
           <w:lang w:eastAsia="es-ES"/>
         </w:rPr>
+        <w:lastRenderedPageBreak/>
         <w:drawing>
-          <wp:inline distT="0" distB="0" distL="0" distR="0" wp14:anchorId="6F58524F" wp14:editId="2A5A937E">
-            <wp:extent cx="2276475" cy="1381125"/>
-            <wp:effectExtent l="0" t="0" r="9525" b="9525"/>
-            <wp:docPr id="18" name="Imagen 18"/>
+          <wp:inline distT="0" distB="0" distL="0" distR="0" wp14:anchorId="6FD906BD" wp14:editId="73E462D0">
+            <wp:extent cx="5400040" cy="3504710"/>
+            <wp:effectExtent l="0" t="0" r="0" b="635"/>
+            <wp:docPr id="20" name="Imagen 20"/>
             <wp:cNvGraphicFramePr>
               <a:graphicFrameLocks xmlns:a="http://schemas.openxmlformats.org/drawingml/2006/main" noChangeAspect="1"/>
             </wp:cNvGraphicFramePr>
@@ -2074,7 +2010,7 @@
                   <pic:spPr>
                     <a:xfrm>
                       <a:off x="0" y="0"/>
-                      <a:ext cx="2276475" cy="1381125"/>
+                      <a:ext cx="5400040" cy="3504710"/>
                     </a:xfrm>
                     <a:prstGeom prst="rect">
                       <a:avLst/>
@@ -2089,7 +2025,15 @@
     </w:p>
     <w:p>
       <w:r>
-        <w:t>Si acepta, accede a una nueva ventana de alta de afiliado, donde por defecto ya tiene el mismo apellido, dirección, teléfono, plan médico y estado civil junto a la cantidad de hijos. Sólo el apellido, el estado civil y la cantidad de hijos no se pueden cambiar.</w:t>
+        <w:t xml:space="preserve">Luego del alta del conyugué </w:t>
+      </w:r>
+      <w:proofErr w:type="gramStart"/>
+      <w:r>
+        <w:t>( o</w:t>
+      </w:r>
+      <w:proofErr w:type="gramEnd"/>
+      <w:r>
+        <w:t xml:space="preserve"> no, si es que no quiso registrar a su pareja) el sistema consulta si es que tiene hijos si los desea registrar:</w:t>
       </w:r>
     </w:p>
     <w:p>
@@ -2098,12 +2042,11 @@
           <w:noProof/>
           <w:lang w:eastAsia="es-ES"/>
         </w:rPr>
-        <w:lastRenderedPageBreak/>
         <w:drawing>
-          <wp:inline distT="0" distB="0" distL="0" distR="0" wp14:anchorId="6FD906BD" wp14:editId="73E462D0">
-            <wp:extent cx="5400040" cy="3504710"/>
-            <wp:effectExtent l="0" t="0" r="0" b="635"/>
-            <wp:docPr id="20" name="Imagen 20"/>
+          <wp:inline distT="0" distB="0" distL="0" distR="0" wp14:anchorId="1BAFC3F8" wp14:editId="40FDC50E">
+            <wp:extent cx="2247900" cy="1381125"/>
+            <wp:effectExtent l="0" t="0" r="0" b="9525"/>
+            <wp:docPr id="21" name="Imagen 21"/>
             <wp:cNvGraphicFramePr>
               <a:graphicFrameLocks xmlns:a="http://schemas.openxmlformats.org/drawingml/2006/main" noChangeAspect="1"/>
             </wp:cNvGraphicFramePr>
@@ -2123,7 +2066,7 @@
                   <pic:spPr>
                     <a:xfrm>
                       <a:off x="0" y="0"/>
-                      <a:ext cx="5400040" cy="3504710"/>
+                      <a:ext cx="2247900" cy="1381125"/>
                     </a:xfrm>
                     <a:prstGeom prst="rect">
                       <a:avLst/>
@@ -2138,15 +2081,7 @@
     </w:p>
     <w:p>
       <w:r>
-        <w:t xml:space="preserve">Luego del alta del conyugué </w:t>
-      </w:r>
-      <w:proofErr w:type="gramStart"/>
-      <w:r>
-        <w:t>( o</w:t>
-      </w:r>
-      <w:proofErr w:type="gramEnd"/>
-      <w:r>
-        <w:t xml:space="preserve"> no, si es que no quiso registrar a su pareja) el sistema consulta si es que tiene hijos si los desea registrar:</w:t>
+        <w:t>En caso afirmativo, se vuelve a mostrar una pantalla de alta para que cargue sus datos.</w:t>
       </w:r>
     </w:p>
     <w:p>
@@ -2155,11 +2090,12 @@
           <w:noProof/>
           <w:lang w:eastAsia="es-ES"/>
         </w:rPr>
+        <w:lastRenderedPageBreak/>
         <w:drawing>
-          <wp:inline distT="0" distB="0" distL="0" distR="0" wp14:anchorId="1BAFC3F8" wp14:editId="40FDC50E">
-            <wp:extent cx="2247900" cy="1381125"/>
-            <wp:effectExtent l="0" t="0" r="0" b="9525"/>
-            <wp:docPr id="21" name="Imagen 21"/>
+          <wp:inline distT="0" distB="0" distL="0" distR="0" wp14:anchorId="627D7A42" wp14:editId="02C81D75">
+            <wp:extent cx="5400040" cy="3504710"/>
+            <wp:effectExtent l="0" t="0" r="0" b="635"/>
+            <wp:docPr id="22" name="Imagen 22"/>
             <wp:cNvGraphicFramePr>
               <a:graphicFrameLocks xmlns:a="http://schemas.openxmlformats.org/drawingml/2006/main" noChangeAspect="1"/>
             </wp:cNvGraphicFramePr>
@@ -2179,55 +2115,6 @@
                   <pic:spPr>
                     <a:xfrm>
                       <a:off x="0" y="0"/>
-                      <a:ext cx="2247900" cy="1381125"/>
-                    </a:xfrm>
-                    <a:prstGeom prst="rect">
-                      <a:avLst/>
-                    </a:prstGeom>
-                  </pic:spPr>
-                </pic:pic>
-              </a:graphicData>
-            </a:graphic>
-          </wp:inline>
-        </w:drawing>
-      </w:r>
-    </w:p>
-    <w:p>
-      <w:r>
-        <w:t>En caso afirmativo, se vuelve a mostrar una pantalla de alta para que cargue sus datos.</w:t>
-      </w:r>
-    </w:p>
-    <w:p>
-      <w:r>
-        <w:rPr>
-          <w:noProof/>
-          <w:lang w:eastAsia="es-ES"/>
-        </w:rPr>
-        <w:lastRenderedPageBreak/>
-        <w:drawing>
-          <wp:inline distT="0" distB="0" distL="0" distR="0" wp14:anchorId="627D7A42" wp14:editId="02C81D75">
-            <wp:extent cx="5400040" cy="3504710"/>
-            <wp:effectExtent l="0" t="0" r="0" b="635"/>
-            <wp:docPr id="22" name="Imagen 22"/>
-            <wp:cNvGraphicFramePr>
-              <a:graphicFrameLocks xmlns:a="http://schemas.openxmlformats.org/drawingml/2006/main" noChangeAspect="1"/>
-            </wp:cNvGraphicFramePr>
-            <a:graphic xmlns:a="http://schemas.openxmlformats.org/drawingml/2006/main">
-              <a:graphicData uri="http://schemas.openxmlformats.org/drawingml/2006/picture">
-                <pic:pic xmlns:pic="http://schemas.openxmlformats.org/drawingml/2006/picture">
-                  <pic:nvPicPr>
-                    <pic:cNvPr id="0" name=""/>
-                    <pic:cNvPicPr/>
-                  </pic:nvPicPr>
-                  <pic:blipFill>
-                    <a:blip r:embed="rId25"/>
-                    <a:stretch>
-                      <a:fillRect/>
-                    </a:stretch>
-                  </pic:blipFill>
-                  <pic:spPr>
-                    <a:xfrm>
-                      <a:off x="0" y="0"/>
                       <a:ext cx="5400040" cy="3504710"/>
                     </a:xfrm>
                     <a:prstGeom prst="rect">
@@ -2275,7 +2162,7 @@
                     </pic:cNvPicPr>
                   </pic:nvPicPr>
                   <pic:blipFill>
-                    <a:blip r:embed="rId26">
+                    <a:blip r:embed="rId25">
                       <a:extLst>
                         <a:ext uri="{28A0092B-C50C-407E-A947-70E740481C1C}">
                           <a14:useLocalDpi xmlns:a14="http://schemas.microsoft.com/office/drawing/2010/main" val="0"/>
@@ -2343,7 +2230,7 @@
                     <pic:cNvPicPr/>
                   </pic:nvPicPr>
                   <pic:blipFill>
-                    <a:blip r:embed="rId27"/>
+                    <a:blip r:embed="rId26"/>
                     <a:stretch>
                       <a:fillRect/>
                     </a:stretch>
@@ -2393,6 +2280,71 @@
             <wp:extent cx="2876550" cy="1381125"/>
             <wp:effectExtent l="0" t="0" r="0" b="9525"/>
             <wp:docPr id="25" name="Imagen 25"/>
+            <wp:cNvGraphicFramePr>
+              <a:graphicFrameLocks xmlns:a="http://schemas.openxmlformats.org/drawingml/2006/main" noChangeAspect="1"/>
+            </wp:cNvGraphicFramePr>
+            <a:graphic xmlns:a="http://schemas.openxmlformats.org/drawingml/2006/main">
+              <a:graphicData uri="http://schemas.openxmlformats.org/drawingml/2006/picture">
+                <pic:pic xmlns:pic="http://schemas.openxmlformats.org/drawingml/2006/picture">
+                  <pic:nvPicPr>
+                    <pic:cNvPr id="0" name=""/>
+                    <pic:cNvPicPr/>
+                  </pic:nvPicPr>
+                  <pic:blipFill>
+                    <a:blip r:embed="rId27"/>
+                    <a:stretch>
+                      <a:fillRect/>
+                    </a:stretch>
+                  </pic:blipFill>
+                  <pic:spPr>
+                    <a:xfrm>
+                      <a:off x="0" y="0"/>
+                      <a:ext cx="2876550" cy="1381125"/>
+                    </a:xfrm>
+                    <a:prstGeom prst="rect">
+                      <a:avLst/>
+                    </a:prstGeom>
+                  </pic:spPr>
+                </pic:pic>
+              </a:graphicData>
+            </a:graphic>
+          </wp:inline>
+        </w:drawing>
+      </w:r>
+    </w:p>
+    <w:p>
+      <w:pPr>
+        <w:pStyle w:val="Ttulo2"/>
+      </w:pPr>
+      <w:r>
+        <w:t>ABM de profesional</w:t>
+      </w:r>
+    </w:p>
+    <w:p>
+      <w:pPr>
+        <w:pStyle w:val="Ttulo3"/>
+      </w:pPr>
+      <w:r>
+        <w:t>Gestión de profesionales -&gt; Profesionales</w:t>
+      </w:r>
+    </w:p>
+    <w:p>
+      <w:r>
+        <w:t>Desde esta pantalla se listan todos los profesionales de la clínica.</w:t>
+      </w:r>
+    </w:p>
+    <w:p>
+      <w:r>
+        <w:rPr>
+          <w:noProof/>
+          <w:lang w:eastAsia="es-ES"/>
+        </w:rPr>
+        <w:lastRenderedPageBreak/>
+        <w:drawing>
+          <wp:inline distT="0" distB="0" distL="0" distR="0" wp14:anchorId="6AD7781B" wp14:editId="6727995E">
+            <wp:extent cx="5400040" cy="2877822"/>
+            <wp:effectExtent l="0" t="0" r="0" b="0"/>
+            <wp:docPr id="26" name="Imagen 26"/>
             <wp:cNvGraphicFramePr>
               <a:graphicFrameLocks xmlns:a="http://schemas.openxmlformats.org/drawingml/2006/main" noChangeAspect="1"/>
             </wp:cNvGraphicFramePr>
@@ -2412,7 +2364,7 @@
                   <pic:spPr>
                     <a:xfrm>
                       <a:off x="0" y="0"/>
-                      <a:ext cx="2876550" cy="1381125"/>
+                      <a:ext cx="5400040" cy="2877822"/>
                     </a:xfrm>
                     <a:prstGeom prst="rect">
                       <a:avLst/>
@@ -2430,20 +2382,21 @@
         <w:pStyle w:val="Ttulo2"/>
       </w:pPr>
       <w:r>
-        <w:t>ABM de profesional</w:t>
-      </w:r>
-    </w:p>
-    <w:p>
-      <w:pPr>
-        <w:pStyle w:val="Ttulo3"/>
-      </w:pPr>
-      <w:r>
-        <w:t>Gestión de profesionales -&gt; Profesionales</w:t>
-      </w:r>
-    </w:p>
-    <w:p>
-      <w:r>
-        <w:t>Desde esta pantalla se listan todos los profesionales de la clínica.</w:t>
+        <w:t>Registrar Agenda del médico</w:t>
+      </w:r>
+    </w:p>
+    <w:p/>
+    <w:p>
+      <w:r>
+        <w:t>A cada día de la semana le corresponde una hora de inicio límite y una hora de fin límite en los que la clínica está abierta. Al seleccionar un día, estos límites se cargan en los controles de “Desde” y “Hasta”.</w:t>
+      </w:r>
+    </w:p>
+    <w:p>
+      <w:r>
+        <w:t>Para cada día se da la posibilidad de usar minutos para cargar las horas y</w:t>
+      </w:r>
+      <w:r>
+        <w:t xml:space="preserve"> usar horarios partidos por día, es decir que en un día puedo cargar de 08:00 a 11:00 y de 15:00 a 17:00. </w:t>
       </w:r>
     </w:p>
     <w:p>
@@ -2452,12 +2405,11 @@
           <w:noProof/>
           <w:lang w:eastAsia="es-ES"/>
         </w:rPr>
-        <w:lastRenderedPageBreak/>
         <w:drawing>
-          <wp:inline distT="0" distB="0" distL="0" distR="0" wp14:anchorId="6AD7781B" wp14:editId="6727995E">
+          <wp:inline distT="0" distB="0" distL="0" distR="0" wp14:anchorId="10A96E19" wp14:editId="4EF17119">
             <wp:extent cx="5400040" cy="2877822"/>
             <wp:effectExtent l="0" t="0" r="0" b="0"/>
-            <wp:docPr id="26" name="Imagen 26"/>
+            <wp:docPr id="14" name="Imagen 14"/>
             <wp:cNvGraphicFramePr>
               <a:graphicFrameLocks xmlns:a="http://schemas.openxmlformats.org/drawingml/2006/main" noChangeAspect="1"/>
             </wp:cNvGraphicFramePr>
@@ -2491,32 +2443,11 @@
       </w:r>
     </w:p>
     <w:p>
-      <w:pPr>
-        <w:pStyle w:val="Ttulo2"/>
-      </w:pPr>
-      <w:r>
-        <w:t>ABM de Especialidades médicas</w:t>
-      </w:r>
-    </w:p>
-    <w:p>
-      <w:pPr>
-        <w:pStyle w:val="Ttulo3"/>
-      </w:pPr>
-      <w:r>
-        <w:t>Gestión de profesionales -&gt; Especialidades médicas</w:t>
-      </w:r>
-    </w:p>
-    <w:p>
-      <w:r>
-        <w:t xml:space="preserve">Desde esta pantalla se pueden listar las especialidades médicas de la clínica y filtrar por su tipo si se marca el </w:t>
-      </w:r>
-      <w:proofErr w:type="spellStart"/>
-      <w:r>
-        <w:t>checkbox</w:t>
-      </w:r>
-      <w:proofErr w:type="spellEnd"/>
-      <w:r>
-        <w:t xml:space="preserve"> de “Tipo de especialidad” o por su nombre</w:t>
+      <w:r>
+        <w:t>Debajo de la lista de días se visualiza la suma de horas total por semana que no debe superar las</w:t>
+      </w:r>
+      <w:r>
+        <w:t xml:space="preserve"> 48, sino aparece este cartel:</w:t>
       </w:r>
     </w:p>
     <w:p>
@@ -2525,11 +2456,12 @@
           <w:noProof/>
           <w:lang w:eastAsia="es-ES"/>
         </w:rPr>
+        <w:lastRenderedPageBreak/>
         <w:drawing>
-          <wp:inline distT="0" distB="0" distL="0" distR="0" wp14:anchorId="3F844EBD" wp14:editId="51CD82B9">
-            <wp:extent cx="5400040" cy="2877822"/>
-            <wp:effectExtent l="0" t="0" r="0" b="0"/>
-            <wp:docPr id="32" name="Imagen 32"/>
+          <wp:inline distT="0" distB="0" distL="0" distR="0" wp14:anchorId="1F8CB8E1" wp14:editId="749D5FAF">
+            <wp:extent cx="3248025" cy="1381125"/>
+            <wp:effectExtent l="0" t="0" r="9525" b="9525"/>
+            <wp:docPr id="41" name="Imagen 41"/>
             <wp:cNvGraphicFramePr>
               <a:graphicFrameLocks xmlns:a="http://schemas.openxmlformats.org/drawingml/2006/main" noChangeAspect="1"/>
             </wp:cNvGraphicFramePr>
@@ -2549,7 +2481,7 @@
                   <pic:spPr>
                     <a:xfrm>
                       <a:off x="0" y="0"/>
-                      <a:ext cx="5400040" cy="2877822"/>
+                      <a:ext cx="3248025" cy="1381125"/>
                     </a:xfrm>
                     <a:prstGeom prst="rect">
                       <a:avLst/>
@@ -2563,69 +2495,11 @@
       </w:r>
     </w:p>
     <w:p>
-      <w:pPr>
-        <w:pStyle w:val="Ttulo3"/>
-      </w:pPr>
-      <w:r>
-        <w:t>Gestión de profesionales -&gt; Especialidades médicas -&gt; Botón alta</w:t>
-      </w:r>
-    </w:p>
-    <w:p>
-      <w:r>
-        <w:t>No se implementa porque está fuera del alcance del trabajo práctico</w:t>
-      </w:r>
-    </w:p>
-    <w:p>
-      <w:pPr>
-        <w:pStyle w:val="Ttulo3"/>
-      </w:pPr>
-      <w:r>
-        <w:t>Gestión de profesionales -&gt; Especialidades médicas -&gt; Botón modificar</w:t>
-      </w:r>
-    </w:p>
-    <w:p>
-      <w:r>
-        <w:t>No se implementa porque está fuera del alcance del trabajo práctico</w:t>
-      </w:r>
-    </w:p>
-    <w:p>
-      <w:pPr>
-        <w:pStyle w:val="Ttulo3"/>
-      </w:pPr>
-      <w:r>
-        <w:t>Gestión de profesionales -&gt; Especialidades médicas -&gt; Botón baja</w:t>
-      </w:r>
-    </w:p>
-    <w:p>
-      <w:pPr>
-        <w:rPr>
-          <w:u w:val="single"/>
-        </w:rPr>
-      </w:pPr>
-      <w:r>
-        <w:t>No se implementa porque está fuera del alcance del trabajo práctico</w:t>
-      </w:r>
-    </w:p>
-    <w:p>
-      <w:pPr>
-        <w:pStyle w:val="Ttulo2"/>
-      </w:pPr>
-      <w:r>
-        <w:lastRenderedPageBreak/>
-        <w:t>ABM de planes</w:t>
-      </w:r>
-    </w:p>
-    <w:p>
-      <w:pPr>
-        <w:pStyle w:val="Ttulo3"/>
-      </w:pPr>
-      <w:r>
-        <w:t>Gestión de clínica -&gt; Planes</w:t>
-      </w:r>
-    </w:p>
-    <w:p>
-      <w:r>
-        <w:t>Desde esta pantalla de pueden listar los planes de la clínica:</w:t>
+      <w:r>
+        <w:t xml:space="preserve">Luego está la posibilidad de cargar excepciones a los días de la semana. Es decir fechas en </w:t>
+      </w:r>
+      <w:r>
+        <w:t>las cuales no se irá a trabajar.</w:t>
       </w:r>
     </w:p>
     <w:p>
@@ -2635,10 +2509,10 @@
           <w:lang w:eastAsia="es-ES"/>
         </w:rPr>
         <w:drawing>
-          <wp:inline distT="0" distB="0" distL="0" distR="0" wp14:anchorId="541CD9C8" wp14:editId="71DBC10B">
+          <wp:inline distT="0" distB="0" distL="0" distR="0" wp14:anchorId="546CB582" wp14:editId="697C1CA8">
             <wp:extent cx="5400040" cy="2877822"/>
             <wp:effectExtent l="0" t="0" r="0" b="0"/>
-            <wp:docPr id="33" name="Imagen 33"/>
+            <wp:docPr id="16" name="Imagen 16"/>
             <wp:cNvGraphicFramePr>
               <a:graphicFrameLocks xmlns:a="http://schemas.openxmlformats.org/drawingml/2006/main" noChangeAspect="1"/>
             </wp:cNvGraphicFramePr>
@@ -2672,25 +2546,8 @@
       </w:r>
     </w:p>
     <w:p>
-      <w:pPr>
-        <w:pStyle w:val="Ttulo2"/>
-      </w:pPr>
-      <w:r>
-        <w:t>Registrar Agenda del médico</w:t>
-      </w:r>
-    </w:p>
-    <w:p/>
-    <w:p>
-      <w:r>
-        <w:t>A cada día de la semana le corresponde una hora de inicio límite y una hora de fin límite en los que la clínica está abierta. Al seleccionar un día, estos límites se cargan en los controles de “Desde” y “Hasta”.</w:t>
-      </w:r>
-    </w:p>
-    <w:p>
-      <w:r>
-        <w:t>Para cada día se da la posibilidad de usar minutos para cargar las horas y</w:t>
-      </w:r>
-      <w:r>
-        <w:t xml:space="preserve"> usar horarios partidos por día, es decir que en un día puedo cargar de 08:00 a 11:00 y de 15:00 a 17:00. </w:t>
+      <w:r>
+        <w:t>Si intento cargar un día que no tiene horas asignadas aparecerá un cartel informando:</w:t>
       </w:r>
     </w:p>
     <w:p>
@@ -2700,10 +2557,10 @@
           <w:lang w:eastAsia="es-ES"/>
         </w:rPr>
         <w:drawing>
-          <wp:inline distT="0" distB="0" distL="0" distR="0" wp14:anchorId="10A96E19" wp14:editId="4EF17119">
-            <wp:extent cx="5400040" cy="2877822"/>
-            <wp:effectExtent l="0" t="0" r="0" b="0"/>
-            <wp:docPr id="14" name="Imagen 14"/>
+          <wp:inline distT="0" distB="0" distL="0" distR="0" wp14:anchorId="59645077" wp14:editId="786FD399">
+            <wp:extent cx="3971925" cy="1381125"/>
+            <wp:effectExtent l="0" t="0" r="9525" b="9525"/>
+            <wp:docPr id="15" name="Imagen 15"/>
             <wp:cNvGraphicFramePr>
               <a:graphicFrameLocks xmlns:a="http://schemas.openxmlformats.org/drawingml/2006/main" noChangeAspect="1"/>
             </wp:cNvGraphicFramePr>
@@ -2723,7 +2580,7 @@
                   <pic:spPr>
                     <a:xfrm>
                       <a:off x="0" y="0"/>
-                      <a:ext cx="5400040" cy="2877822"/>
+                      <a:ext cx="3971925" cy="1381125"/>
                     </a:xfrm>
                     <a:prstGeom prst="rect">
                       <a:avLst/>
@@ -2738,11 +2595,28 @@
     </w:p>
     <w:p>
       <w:r>
-        <w:lastRenderedPageBreak/>
-        <w:t>Debajo de la lista de días se visualiza la suma de horas total por semana que no debe superar las</w:t>
-      </w:r>
-      <w:r>
-        <w:t xml:space="preserve"> 48, sino aparece este cartel:</w:t>
+        <w:t xml:space="preserve">Una vez cargadas las excepciones se presiona el botón “Finalizar” y se procede a guardar la agenda. </w:t>
+      </w:r>
+    </w:p>
+    <w:p>
+      <w:pPr>
+        <w:pStyle w:val="Ttulo2"/>
+      </w:pPr>
+      <w:r>
+        <w:t>Compra de bonos</w:t>
+      </w:r>
+    </w:p>
+    <w:p>
+      <w:pPr>
+        <w:pStyle w:val="Ttulo3"/>
+      </w:pPr>
+      <w:r>
+        <w:t>Gestión de afiliados -&gt; Compra de bonos</w:t>
+      </w:r>
+    </w:p>
+    <w:p>
+      <w:r>
+        <w:t>Para la compra de bonos primero hay que seleccionar al afiliado que realiza la compra si es que el rol es administrativo.</w:t>
       </w:r>
     </w:p>
     <w:p>
@@ -2751,11 +2625,12 @@
           <w:noProof/>
           <w:lang w:eastAsia="es-ES"/>
         </w:rPr>
+        <w:lastRenderedPageBreak/>
         <w:drawing>
-          <wp:inline distT="0" distB="0" distL="0" distR="0" wp14:anchorId="1F8CB8E1" wp14:editId="749D5FAF">
-            <wp:extent cx="3248025" cy="1381125"/>
-            <wp:effectExtent l="0" t="0" r="9525" b="9525"/>
-            <wp:docPr id="41" name="Imagen 41"/>
+          <wp:inline distT="0" distB="0" distL="0" distR="0" wp14:anchorId="751583C6" wp14:editId="556D320C">
+            <wp:extent cx="5400040" cy="2877822"/>
+            <wp:effectExtent l="0" t="0" r="0" b="0"/>
+            <wp:docPr id="34" name="Imagen 34"/>
             <wp:cNvGraphicFramePr>
               <a:graphicFrameLocks xmlns:a="http://schemas.openxmlformats.org/drawingml/2006/main" noChangeAspect="1"/>
             </wp:cNvGraphicFramePr>
@@ -2775,7 +2650,7 @@
                   <pic:spPr>
                     <a:xfrm>
                       <a:off x="0" y="0"/>
-                      <a:ext cx="3248025" cy="1381125"/>
+                      <a:ext cx="5400040" cy="2877822"/>
                     </a:xfrm>
                     <a:prstGeom prst="rect">
                       <a:avLst/>
@@ -2790,10 +2665,12 @@
     </w:p>
     <w:p>
       <w:r>
-        <w:t xml:space="preserve">Luego está la posibilidad de cargar excepciones a los días de la semana. Es decir fechas en </w:t>
-      </w:r>
-      <w:r>
-        <w:t>las cuales no se irá a trabajar.</w:t>
+        <w:t>En caso de que el afiliado haya iniciado sesión, ya estará su nombre cargado en la pantalla.</w:t>
+      </w:r>
+    </w:p>
+    <w:p>
+      <w:r>
+        <w:t>Mediante los botones “Consulta” y “Farmacia” agrega los bonos a la lista de compra:</w:t>
       </w:r>
     </w:p>
     <w:p>
@@ -2803,10 +2680,10 @@
           <w:lang w:eastAsia="es-ES"/>
         </w:rPr>
         <w:drawing>
-          <wp:inline distT="0" distB="0" distL="0" distR="0" wp14:anchorId="546CB582" wp14:editId="697C1CA8">
+          <wp:inline distT="0" distB="0" distL="0" distR="0" wp14:anchorId="5925DE95" wp14:editId="1CD8ED5F">
             <wp:extent cx="5400040" cy="2877822"/>
             <wp:effectExtent l="0" t="0" r="0" b="0"/>
-            <wp:docPr id="16" name="Imagen 16"/>
+            <wp:docPr id="35" name="Imagen 35"/>
             <wp:cNvGraphicFramePr>
               <a:graphicFrameLocks xmlns:a="http://schemas.openxmlformats.org/drawingml/2006/main" noChangeAspect="1"/>
             </wp:cNvGraphicFramePr>
@@ -2840,21 +2717,36 @@
       </w:r>
     </w:p>
     <w:p>
-      <w:r>
-        <w:t>Si intento cargar un día que no tiene horas asignadas aparecerá un cartel informando:</w:t>
-      </w:r>
-    </w:p>
-    <w:p>
+      <w:pPr>
+        <w:ind w:left="708" w:hanging="708"/>
+      </w:pPr>
+      <w:r>
+        <w:t>Debajo de la lista se muestra el precio total de los bonos en base a su plan médico asociado.</w:t>
+      </w:r>
+    </w:p>
+    <w:p>
+      <w:pPr>
+        <w:ind w:left="708" w:hanging="708"/>
+      </w:pPr>
+      <w:r>
+        <w:t>Cuando realiza la compra mediante el botón “Comprar” se imprime por pantalla el detalle de su compra:</w:t>
+      </w:r>
+    </w:p>
+    <w:p>
+      <w:pPr>
+        <w:ind w:left="708" w:hanging="708"/>
+      </w:pPr>
       <w:r>
         <w:rPr>
           <w:noProof/>
           <w:lang w:eastAsia="es-ES"/>
         </w:rPr>
+        <w:lastRenderedPageBreak/>
         <w:drawing>
-          <wp:inline distT="0" distB="0" distL="0" distR="0" wp14:anchorId="59645077" wp14:editId="786FD399">
-            <wp:extent cx="3971925" cy="1381125"/>
-            <wp:effectExtent l="0" t="0" r="9525" b="9525"/>
-            <wp:docPr id="15" name="Imagen 15"/>
+          <wp:inline distT="0" distB="0" distL="0" distR="0" wp14:anchorId="491716ED" wp14:editId="15D74B88">
+            <wp:extent cx="5400040" cy="4112658"/>
+            <wp:effectExtent l="0" t="0" r="0" b="2540"/>
+            <wp:docPr id="36" name="Imagen 36"/>
             <wp:cNvGraphicFramePr>
               <a:graphicFrameLocks xmlns:a="http://schemas.openxmlformats.org/drawingml/2006/main" noChangeAspect="1"/>
             </wp:cNvGraphicFramePr>
@@ -2874,192 +2766,6 @@
                   <pic:spPr>
                     <a:xfrm>
                       <a:off x="0" y="0"/>
-                      <a:ext cx="3971925" cy="1381125"/>
-                    </a:xfrm>
-                    <a:prstGeom prst="rect">
-                      <a:avLst/>
-                    </a:prstGeom>
-                  </pic:spPr>
-                </pic:pic>
-              </a:graphicData>
-            </a:graphic>
-          </wp:inline>
-        </w:drawing>
-      </w:r>
-    </w:p>
-    <w:p>
-      <w:r>
-        <w:t xml:space="preserve">Una vez cargadas las excepciones se presiona el botón “Finalizar” y se procede a guardar la agenda. </w:t>
-      </w:r>
-    </w:p>
-    <w:p>
-      <w:pPr>
-        <w:pStyle w:val="Ttulo2"/>
-      </w:pPr>
-      <w:r>
-        <w:lastRenderedPageBreak/>
-        <w:t>Compra de bonos</w:t>
-      </w:r>
-    </w:p>
-    <w:p>
-      <w:pPr>
-        <w:pStyle w:val="Ttulo3"/>
-      </w:pPr>
-      <w:r>
-        <w:t>Gestión de afiliados -&gt; Compra de bonos</w:t>
-      </w:r>
-    </w:p>
-    <w:p>
-      <w:r>
-        <w:t>Para la compra de bonos primero hay que seleccionar al afiliado que realiza la compra si es que el rol es administrativo.</w:t>
-      </w:r>
-    </w:p>
-    <w:p>
-      <w:r>
-        <w:rPr>
-          <w:noProof/>
-          <w:lang w:eastAsia="es-ES"/>
-        </w:rPr>
-        <w:drawing>
-          <wp:inline distT="0" distB="0" distL="0" distR="0" wp14:anchorId="751583C6" wp14:editId="556D320C">
-            <wp:extent cx="5400040" cy="2877822"/>
-            <wp:effectExtent l="0" t="0" r="0" b="0"/>
-            <wp:docPr id="34" name="Imagen 34"/>
-            <wp:cNvGraphicFramePr>
-              <a:graphicFrameLocks xmlns:a="http://schemas.openxmlformats.org/drawingml/2006/main" noChangeAspect="1"/>
-            </wp:cNvGraphicFramePr>
-            <a:graphic xmlns:a="http://schemas.openxmlformats.org/drawingml/2006/main">
-              <a:graphicData uri="http://schemas.openxmlformats.org/drawingml/2006/picture">
-                <pic:pic xmlns:pic="http://schemas.openxmlformats.org/drawingml/2006/picture">
-                  <pic:nvPicPr>
-                    <pic:cNvPr id="0" name=""/>
-                    <pic:cNvPicPr/>
-                  </pic:nvPicPr>
-                  <pic:blipFill>
-                    <a:blip r:embed="rId36"/>
-                    <a:stretch>
-                      <a:fillRect/>
-                    </a:stretch>
-                  </pic:blipFill>
-                  <pic:spPr>
-                    <a:xfrm>
-                      <a:off x="0" y="0"/>
-                      <a:ext cx="5400040" cy="2877822"/>
-                    </a:xfrm>
-                    <a:prstGeom prst="rect">
-                      <a:avLst/>
-                    </a:prstGeom>
-                  </pic:spPr>
-                </pic:pic>
-              </a:graphicData>
-            </a:graphic>
-          </wp:inline>
-        </w:drawing>
-      </w:r>
-    </w:p>
-    <w:p>
-      <w:r>
-        <w:t>En caso de que el afiliado haya iniciado sesión, ya estará su nombre cargado en la pantalla.</w:t>
-      </w:r>
-    </w:p>
-    <w:p>
-      <w:r>
-        <w:t>Mediante los botones “Consulta” y “Farmacia” agrega los bonos a la lista de compra:</w:t>
-      </w:r>
-    </w:p>
-    <w:p>
-      <w:r>
-        <w:rPr>
-          <w:noProof/>
-          <w:lang w:eastAsia="es-ES"/>
-        </w:rPr>
-        <w:drawing>
-          <wp:inline distT="0" distB="0" distL="0" distR="0" wp14:anchorId="5925DE95" wp14:editId="1CD8ED5F">
-            <wp:extent cx="5400040" cy="2877822"/>
-            <wp:effectExtent l="0" t="0" r="0" b="0"/>
-            <wp:docPr id="35" name="Imagen 35"/>
-            <wp:cNvGraphicFramePr>
-              <a:graphicFrameLocks xmlns:a="http://schemas.openxmlformats.org/drawingml/2006/main" noChangeAspect="1"/>
-            </wp:cNvGraphicFramePr>
-            <a:graphic xmlns:a="http://schemas.openxmlformats.org/drawingml/2006/main">
-              <a:graphicData uri="http://schemas.openxmlformats.org/drawingml/2006/picture">
-                <pic:pic xmlns:pic="http://schemas.openxmlformats.org/drawingml/2006/picture">
-                  <pic:nvPicPr>
-                    <pic:cNvPr id="0" name=""/>
-                    <pic:cNvPicPr/>
-                  </pic:nvPicPr>
-                  <pic:blipFill>
-                    <a:blip r:embed="rId37"/>
-                    <a:stretch>
-                      <a:fillRect/>
-                    </a:stretch>
-                  </pic:blipFill>
-                  <pic:spPr>
-                    <a:xfrm>
-                      <a:off x="0" y="0"/>
-                      <a:ext cx="5400040" cy="2877822"/>
-                    </a:xfrm>
-                    <a:prstGeom prst="rect">
-                      <a:avLst/>
-                    </a:prstGeom>
-                  </pic:spPr>
-                </pic:pic>
-              </a:graphicData>
-            </a:graphic>
-          </wp:inline>
-        </w:drawing>
-      </w:r>
-    </w:p>
-    <w:p>
-      <w:pPr>
-        <w:ind w:left="708" w:hanging="708"/>
-      </w:pPr>
-      <w:r>
-        <w:t>Debajo de la lista se muestra el precio total de los bonos en base a su plan médico asociado.</w:t>
-      </w:r>
-    </w:p>
-    <w:p>
-      <w:pPr>
-        <w:ind w:left="708" w:hanging="708"/>
-      </w:pPr>
-      <w:r>
-        <w:t>Cuando realiza la compra mediante el botón “Comprar” se imprime por pantalla el detalle de su compra:</w:t>
-      </w:r>
-    </w:p>
-    <w:p>
-      <w:pPr>
-        <w:ind w:left="708" w:hanging="708"/>
-      </w:pPr>
-      <w:r>
-        <w:rPr>
-          <w:noProof/>
-          <w:lang w:eastAsia="es-ES"/>
-        </w:rPr>
-        <w:lastRenderedPageBreak/>
-        <w:drawing>
-          <wp:inline distT="0" distB="0" distL="0" distR="0" wp14:anchorId="491716ED" wp14:editId="15D74B88">
-            <wp:extent cx="5400040" cy="4112658"/>
-            <wp:effectExtent l="0" t="0" r="0" b="2540"/>
-            <wp:docPr id="36" name="Imagen 36"/>
-            <wp:cNvGraphicFramePr>
-              <a:graphicFrameLocks xmlns:a="http://schemas.openxmlformats.org/drawingml/2006/main" noChangeAspect="1"/>
-            </wp:cNvGraphicFramePr>
-            <a:graphic xmlns:a="http://schemas.openxmlformats.org/drawingml/2006/main">
-              <a:graphicData uri="http://schemas.openxmlformats.org/drawingml/2006/picture">
-                <pic:pic xmlns:pic="http://schemas.openxmlformats.org/drawingml/2006/picture">
-                  <pic:nvPicPr>
-                    <pic:cNvPr id="0" name=""/>
-                    <pic:cNvPicPr/>
-                  </pic:nvPicPr>
-                  <pic:blipFill>
-                    <a:blip r:embed="rId38"/>
-                    <a:stretch>
-                      <a:fillRect/>
-                    </a:stretch>
-                  </pic:blipFill>
-                  <pic:spPr>
-                    <a:xfrm>
-                      <a:off x="0" y="0"/>
                       <a:ext cx="5400040" cy="4112658"/>
                     </a:xfrm>
                     <a:prstGeom prst="rect">
@@ -3160,6 +2866,10 @@
     </w:p>
     <w:p>
       <w:r>
+        <w:rPr>
+          <w:noProof/>
+          <w:lang w:eastAsia="es-ES"/>
+        </w:rPr>
         <w:drawing>
           <wp:anchor distT="0" distB="0" distL="114300" distR="114300" simplePos="0" relativeHeight="251659264" behindDoc="1" locked="0" layoutInCell="1" allowOverlap="1" wp14:anchorId="3FD6D9B4" wp14:editId="306A92F4">
             <wp:simplePos x="0" y="0"/>
@@ -3192,7 +2902,7 @@
                     <pic:cNvPicPr/>
                   </pic:nvPicPr>
                   <pic:blipFill>
-                    <a:blip r:embed="rId39">
+                    <a:blip r:embed="rId36">
                       <a:extLst>
                         <a:ext uri="{28A0092B-C50C-407E-A947-70E740481C1C}">
                           <a14:useLocalDpi xmlns:a14="http://schemas.microsoft.com/office/drawing/2010/main" val="0"/>
@@ -3273,6 +2983,10 @@
         <w:t xml:space="preserve"> </w:t>
       </w:r>
       <w:r>
+        <w:rPr>
+          <w:noProof/>
+          <w:lang w:eastAsia="es-ES"/>
+        </w:rPr>
         <w:drawing>
           <wp:inline distT="0" distB="0" distL="0" distR="0" wp14:anchorId="6E98D614" wp14:editId="7859B406">
             <wp:extent cx="1158949" cy="755836"/>
@@ -3289,7 +3003,7 @@
                     <pic:cNvPicPr/>
                   </pic:nvPicPr>
                   <pic:blipFill>
-                    <a:blip r:embed="rId40"/>
+                    <a:blip r:embed="rId37"/>
                     <a:stretch>
                       <a:fillRect/>
                     </a:stretch>
@@ -3318,6 +3032,10 @@
         <w:t xml:space="preserve">     </w:t>
       </w:r>
       <w:r>
+        <w:rPr>
+          <w:noProof/>
+          <w:lang w:eastAsia="es-ES"/>
+        </w:rPr>
         <w:drawing>
           <wp:inline distT="0" distB="0" distL="0" distR="0" wp14:anchorId="245C46A3" wp14:editId="030EA9D2">
             <wp:extent cx="1126737" cy="749311"/>
@@ -3334,7 +3052,7 @@
                     <pic:cNvPicPr/>
                   </pic:nvPicPr>
                   <pic:blipFill>
-                    <a:blip r:embed="rId41"/>
+                    <a:blip r:embed="rId38"/>
                     <a:stretch>
                       <a:fillRect/>
                     </a:stretch>
@@ -3363,6 +3081,10 @@
     <w:p/>
     <w:p>
       <w:r>
+        <w:rPr>
+          <w:noProof/>
+          <w:lang w:eastAsia="es-ES"/>
+        </w:rPr>
         <w:drawing>
           <wp:anchor distT="0" distB="0" distL="114300" distR="114300" simplePos="0" relativeHeight="251661312" behindDoc="1" locked="0" layoutInCell="1" allowOverlap="1" wp14:anchorId="7026988A" wp14:editId="13B6D6AE">
             <wp:simplePos x="0" y="0"/>
@@ -3395,7 +3117,7 @@
                     <pic:cNvPicPr/>
                   </pic:nvPicPr>
                   <pic:blipFill>
-                    <a:blip r:embed="rId42">
+                    <a:blip r:embed="rId39">
                       <a:extLst>
                         <a:ext uri="{28A0092B-C50C-407E-A947-70E740481C1C}">
                           <a14:useLocalDpi xmlns:a14="http://schemas.microsoft.com/office/drawing/2010/main" val="0"/>
@@ -3438,6 +3160,10 @@
     </w:p>
     <w:p>
       <w:r>
+        <w:rPr>
+          <w:noProof/>
+          <w:lang w:eastAsia="es-ES"/>
+        </w:rPr>
         <w:drawing>
           <wp:anchor distT="0" distB="0" distL="114300" distR="114300" simplePos="0" relativeHeight="251660288" behindDoc="1" locked="0" layoutInCell="1" allowOverlap="1" wp14:anchorId="73B574AA" wp14:editId="13498F94">
             <wp:simplePos x="0" y="0"/>
@@ -3470,7 +3196,7 @@
                     <pic:cNvPicPr/>
                   </pic:nvPicPr>
                   <pic:blipFill>
-                    <a:blip r:embed="rId43">
+                    <a:blip r:embed="rId40">
                       <a:extLst>
                         <a:ext uri="{28A0092B-C50C-407E-A947-70E740481C1C}">
                           <a14:useLocalDpi xmlns:a14="http://schemas.microsoft.com/office/drawing/2010/main" val="0"/>
@@ -3691,11 +3417,213 @@
         <w:pStyle w:val="Sinespaciado"/>
       </w:pPr>
       <w:r>
+        <w:rPr>
+          <w:noProof/>
+          <w:lang w:eastAsia="es-ES"/>
+        </w:rPr>
         <w:drawing>
           <wp:inline distT="0" distB="0" distL="0" distR="0" wp14:anchorId="24FC3485" wp14:editId="7A779B4B">
             <wp:extent cx="4210493" cy="286536"/>
             <wp:effectExtent l="0" t="0" r="0" b="0"/>
             <wp:docPr id="55" name="Imagen 55"/>
+            <wp:cNvGraphicFramePr>
+              <a:graphicFrameLocks xmlns:a="http://schemas.openxmlformats.org/drawingml/2006/main" noChangeAspect="1"/>
+            </wp:cNvGraphicFramePr>
+            <a:graphic xmlns:a="http://schemas.openxmlformats.org/drawingml/2006/main">
+              <a:graphicData uri="http://schemas.openxmlformats.org/drawingml/2006/picture">
+                <pic:pic xmlns:pic="http://schemas.openxmlformats.org/drawingml/2006/picture">
+                  <pic:nvPicPr>
+                    <pic:cNvPr id="0" name=""/>
+                    <pic:cNvPicPr/>
+                  </pic:nvPicPr>
+                  <pic:blipFill>
+                    <a:blip r:embed="rId41"/>
+                    <a:stretch>
+                      <a:fillRect/>
+                    </a:stretch>
+                  </pic:blipFill>
+                  <pic:spPr>
+                    <a:xfrm>
+                      <a:off x="0" y="0"/>
+                      <a:ext cx="4372061" cy="297531"/>
+                    </a:xfrm>
+                    <a:prstGeom prst="rect">
+                      <a:avLst/>
+                    </a:prstGeom>
+                  </pic:spPr>
+                </pic:pic>
+              </a:graphicData>
+            </a:graphic>
+          </wp:inline>
+        </w:drawing>
+      </w:r>
+    </w:p>
+    <w:p>
+      <w:pPr>
+        <w:pStyle w:val="Sinespaciado"/>
+      </w:pPr>
+    </w:p>
+    <w:p>
+      <w:pPr>
+        <w:pStyle w:val="Ttulo2"/>
+      </w:pPr>
+      <w:r>
+        <w:lastRenderedPageBreak/>
+        <w:t>Registro de llegada para atención médica</w:t>
+      </w:r>
+    </w:p>
+    <w:p>
+      <w:pPr>
+        <w:pStyle w:val="Ttulo3"/>
+      </w:pPr>
+      <w:r>
+        <w:t>Gestión de afiliados -&gt; Registro de llegada</w:t>
+      </w:r>
+    </w:p>
+    <w:p>
+      <w:r>
+        <w:t>Desde esta pantalla el administrativo carga el afiliado que llega a la recepción:</w:t>
+      </w:r>
+    </w:p>
+    <w:p>
+      <w:r>
+        <w:rPr>
+          <w:noProof/>
+          <w:lang w:eastAsia="es-ES"/>
+        </w:rPr>
+        <w:drawing>
+          <wp:inline distT="0" distB="0" distL="0" distR="0" wp14:anchorId="5C1ED8E0" wp14:editId="2672DDD2">
+            <wp:extent cx="5400040" cy="2877822"/>
+            <wp:effectExtent l="0" t="0" r="0" b="0"/>
+            <wp:docPr id="44" name="Imagen 44"/>
+            <wp:cNvGraphicFramePr>
+              <a:graphicFrameLocks xmlns:a="http://schemas.openxmlformats.org/drawingml/2006/main" noChangeAspect="1"/>
+            </wp:cNvGraphicFramePr>
+            <a:graphic xmlns:a="http://schemas.openxmlformats.org/drawingml/2006/main">
+              <a:graphicData uri="http://schemas.openxmlformats.org/drawingml/2006/picture">
+                <pic:pic xmlns:pic="http://schemas.openxmlformats.org/drawingml/2006/picture">
+                  <pic:nvPicPr>
+                    <pic:cNvPr id="0" name=""/>
+                    <pic:cNvPicPr/>
+                  </pic:nvPicPr>
+                  <pic:blipFill>
+                    <a:blip r:embed="rId42"/>
+                    <a:stretch>
+                      <a:fillRect/>
+                    </a:stretch>
+                  </pic:blipFill>
+                  <pic:spPr>
+                    <a:xfrm>
+                      <a:off x="0" y="0"/>
+                      <a:ext cx="5400040" cy="2877822"/>
+                    </a:xfrm>
+                    <a:prstGeom prst="rect">
+                      <a:avLst/>
+                    </a:prstGeom>
+                  </pic:spPr>
+                </pic:pic>
+              </a:graphicData>
+            </a:graphic>
+          </wp:inline>
+        </w:drawing>
+      </w:r>
+    </w:p>
+    <w:p>
+      <w:r>
+        <w:t>Luego con el afiliado cargado, busca el turno para verificar que realmente existe:</w:t>
+      </w:r>
+    </w:p>
+    <w:p>
+      <w:r>
+        <w:rPr>
+          <w:noProof/>
+          <w:lang w:eastAsia="es-ES"/>
+        </w:rPr>
+        <w:drawing>
+          <wp:inline distT="0" distB="0" distL="0" distR="0" wp14:anchorId="1FB48FF7" wp14:editId="6D03C5ED">
+            <wp:extent cx="5400040" cy="3721616"/>
+            <wp:effectExtent l="0" t="0" r="0" b="0"/>
+            <wp:docPr id="45" name="Imagen 45"/>
+            <wp:cNvGraphicFramePr>
+              <a:graphicFrameLocks xmlns:a="http://schemas.openxmlformats.org/drawingml/2006/main" noChangeAspect="1"/>
+            </wp:cNvGraphicFramePr>
+            <a:graphic xmlns:a="http://schemas.openxmlformats.org/drawingml/2006/main">
+              <a:graphicData uri="http://schemas.openxmlformats.org/drawingml/2006/picture">
+                <pic:pic xmlns:pic="http://schemas.openxmlformats.org/drawingml/2006/picture">
+                  <pic:nvPicPr>
+                    <pic:cNvPr id="0" name=""/>
+                    <pic:cNvPicPr/>
+                  </pic:nvPicPr>
+                  <pic:blipFill>
+                    <a:blip r:embed="rId43"/>
+                    <a:stretch>
+                      <a:fillRect/>
+                    </a:stretch>
+                  </pic:blipFill>
+                  <pic:spPr>
+                    <a:xfrm>
+                      <a:off x="0" y="0"/>
+                      <a:ext cx="5400040" cy="3721616"/>
+                    </a:xfrm>
+                    <a:prstGeom prst="rect">
+                      <a:avLst/>
+                    </a:prstGeom>
+                  </pic:spPr>
+                </pic:pic>
+              </a:graphicData>
+            </a:graphic>
+          </wp:inline>
+        </w:drawing>
+      </w:r>
+    </w:p>
+    <w:p>
+      <w:r>
+        <w:t>Le solicita un bono de consulta y se lo valida. Una vez validado se hace clic en registrar para finalizar.</w:t>
+      </w:r>
+    </w:p>
+    <w:p>
+      <w:r>
+        <w:lastRenderedPageBreak/>
+        <w:t>Esto genera que el bono consulta quede asociado al turno. Además el turno se actualiza para guardar la fecha de llegada.</w:t>
+      </w:r>
+    </w:p>
+    <w:p>
+      <w:pPr>
+        <w:pStyle w:val="Ttulo2"/>
+      </w:pPr>
+      <w:r>
+        <w:t>Registrar resultado para atención médica</w:t>
+      </w:r>
+    </w:p>
+    <w:p>
+      <w:pPr>
+        <w:pStyle w:val="Ttulo3"/>
+      </w:pPr>
+      <w:r>
+        <w:t>Gestión de afiliados -&gt; Registro de resultados</w:t>
+      </w:r>
+    </w:p>
+    <w:p>
+      <w:r>
+        <w:t>Desde esta pantalla se carga el profesional que está realizando el diagnostico. En caso de que el usuario que inicio sesión tenga asignado un profesional, este campo ya estará cargado:</w:t>
+      </w:r>
+    </w:p>
+    <w:p>
+      <w:r>
+        <w:t xml:space="preserve">Luego se busca el turno: </w:t>
+      </w:r>
+    </w:p>
+    <w:p>
+      <w:r>
+        <w:rPr>
+          <w:noProof/>
+          <w:lang w:eastAsia="es-ES"/>
+        </w:rPr>
+        <w:drawing>
+          <wp:inline distT="0" distB="0" distL="0" distR="0" wp14:anchorId="44CD1513" wp14:editId="0AAE5D09">
+            <wp:extent cx="5400040" cy="3721616"/>
+            <wp:effectExtent l="0" t="0" r="0" b="0"/>
+            <wp:docPr id="58" name="Imagen 58"/>
             <wp:cNvGraphicFramePr>
               <a:graphicFrameLocks xmlns:a="http://schemas.openxmlformats.org/drawingml/2006/main" noChangeAspect="1"/>
             </wp:cNvGraphicFramePr>
@@ -3715,7 +3643,7 @@
                   <pic:spPr>
                     <a:xfrm>
                       <a:off x="0" y="0"/>
-                      <a:ext cx="4372061" cy="297531"/>
+                      <a:ext cx="5400040" cy="3721616"/>
                     </a:xfrm>
                     <a:prstGeom prst="rect">
                       <a:avLst/>
@@ -3729,9 +3657,44 @@
       </w:r>
     </w:p>
     <w:p>
-      <w:pPr>
-        <w:pStyle w:val="Sinespaciado"/>
-      </w:pPr>
+      <w:r>
+        <w:t>Si c</w:t>
+      </w:r>
+      <w:r>
+        <w:t>onfirma el horario de ingreso al consultorio y carga los datos del diagnóstico:</w:t>
+      </w:r>
+    </w:p>
+    <w:p>
+      <w:r>
+        <w:t>Si no confirma el horario de ingreso al consultorio el turno queda con la fecha de llegada y no se permite llenar un diagnostico ni realizar recetas.</w:t>
+      </w:r>
+      <w:r>
+        <w:t xml:space="preserve">  Además se genera un registro en la tabla </w:t>
+      </w:r>
+      <w:proofErr w:type="spellStart"/>
+      <w:r>
+        <w:t>resultado_turno</w:t>
+      </w:r>
+      <w:proofErr w:type="spellEnd"/>
+      <w:r>
+        <w:t xml:space="preserve"> informando que el afiliado no se ha presentado.</w:t>
+      </w:r>
+    </w:p>
+    <w:p/>
+    <w:p>
+      <w:pPr>
+        <w:rPr>
+          <w:rFonts w:asciiTheme="majorHAnsi" w:eastAsiaTheme="majorEastAsia" w:hAnsiTheme="majorHAnsi" w:cstheme="majorBidi"/>
+          <w:b/>
+          <w:bCs/>
+          <w:color w:val="4F81BD" w:themeColor="accent1"/>
+          <w:sz w:val="26"/>
+          <w:szCs w:val="26"/>
+        </w:rPr>
+      </w:pPr>
+      <w:r>
+        <w:br w:type="page"/>
+      </w:r>
     </w:p>
     <w:p>
       <w:pPr>
@@ -3739,7 +3702,7 @@
       </w:pPr>
       <w:r>
         <w:lastRenderedPageBreak/>
-        <w:t>Registro de llegada para atención médica</w:t>
+        <w:t>Cancelar atención médica</w:t>
       </w:r>
     </w:p>
     <w:p>
@@ -3747,25 +3710,48 @@
         <w:pStyle w:val="Ttulo3"/>
       </w:pPr>
       <w:r>
-        <w:t>Gestión de afiliados -&gt; Registro de llegada</w:t>
-      </w:r>
-    </w:p>
-    <w:p>
-      <w:r>
-        <w:t>Desde esta pantalla el administrativo carga el afiliado que llega a la recepción:</w:t>
-      </w:r>
-    </w:p>
-    <w:p>
-      <w:r>
-        <w:rPr>
-          <w:noProof/>
-          <w:lang w:eastAsia="es-ES"/>
-        </w:rPr>
+        <w:t xml:space="preserve">Inicio </w:t>
+      </w:r>
+      <w:r>
+        <w:t>-&gt; Afiliado</w:t>
+      </w:r>
+      <w:r>
+        <w:t xml:space="preserve"> -&gt; Cancelar Turno</w:t>
+      </w:r>
+    </w:p>
+    <w:p>
+      <w:pPr>
+        <w:tabs>
+          <w:tab w:val="left" w:pos="3396"/>
+        </w:tabs>
+      </w:pPr>
+      <w:r>
+        <w:t>Desde esta pantalla se busca al afiliado que realiza la cancelación.</w:t>
+      </w:r>
+      <w:r>
+        <w:t xml:space="preserve"> Si el afiliado ya posee turnos se listaran y podrá seleccionar cualquiera de ellos, teniendo la posibilidad de agregar un motivo por el cual realizo la cancelación. En caso de ser un </w:t>
+      </w:r>
+      <w:proofErr w:type="spellStart"/>
+      <w:r>
+        <w:t>admin</w:t>
+      </w:r>
+      <w:proofErr w:type="spellEnd"/>
+      <w:r>
+        <w:t xml:space="preserve"> deberá seleccionar al afiliado para avanzar a la siguiente pantalla</w:t>
+      </w:r>
+    </w:p>
+    <w:p>
+      <w:pPr>
+        <w:tabs>
+          <w:tab w:val="left" w:pos="3396"/>
+        </w:tabs>
+      </w:pPr>
+      <w:r>
         <w:drawing>
-          <wp:inline distT="0" distB="0" distL="0" distR="0" wp14:anchorId="5C1ED8E0" wp14:editId="2672DDD2">
-            <wp:extent cx="5400040" cy="2877822"/>
+          <wp:inline distT="0" distB="0" distL="0" distR="0" wp14:anchorId="7FE64E27" wp14:editId="3CD480F0">
+            <wp:extent cx="3742660" cy="1702788"/>
             <wp:effectExtent l="0" t="0" r="0" b="0"/>
-            <wp:docPr id="44" name="Imagen 44"/>
+            <wp:docPr id="13" name="Imagen 13"/>
             <wp:cNvGraphicFramePr>
               <a:graphicFrameLocks xmlns:a="http://schemas.openxmlformats.org/drawingml/2006/main" noChangeAspect="1"/>
             </wp:cNvGraphicFramePr>
@@ -3785,7 +3771,7 @@
                   <pic:spPr>
                     <a:xfrm>
                       <a:off x="0" y="0"/>
-                      <a:ext cx="5400040" cy="2877822"/>
+                      <a:ext cx="3743757" cy="1703287"/>
                     </a:xfrm>
                     <a:prstGeom prst="rect">
                       <a:avLst/>
@@ -3797,23 +3783,15 @@
           </wp:inline>
         </w:drawing>
       </w:r>
-    </w:p>
-    <w:p>
-      <w:r>
-        <w:t>Luego con el afiliado cargado, busca el turno para verificar que realmente existe:</w:t>
-      </w:r>
-    </w:p>
-    <w:p>
-      <w:r>
-        <w:rPr>
-          <w:noProof/>
-          <w:lang w:eastAsia="es-ES"/>
-        </w:rPr>
+      <w:r>
+        <w:t xml:space="preserve">  </w:t>
+      </w:r>
+      <w:r>
         <w:drawing>
-          <wp:inline distT="0" distB="0" distL="0" distR="0" wp14:anchorId="1FB48FF7" wp14:editId="6D03C5ED">
-            <wp:extent cx="5400040" cy="3721616"/>
-            <wp:effectExtent l="0" t="0" r="0" b="0"/>
-            <wp:docPr id="45" name="Imagen 45"/>
+          <wp:inline distT="0" distB="0" distL="0" distR="0" wp14:anchorId="598E8179" wp14:editId="564CFF12">
+            <wp:extent cx="1403498" cy="914400"/>
+            <wp:effectExtent l="0" t="0" r="6350" b="0"/>
+            <wp:docPr id="19" name="Imagen 19"/>
             <wp:cNvGraphicFramePr>
               <a:graphicFrameLocks xmlns:a="http://schemas.openxmlformats.org/drawingml/2006/main" noChangeAspect="1"/>
             </wp:cNvGraphicFramePr>
@@ -3833,7 +3811,7 @@
                   <pic:spPr>
                     <a:xfrm>
                       <a:off x="0" y="0"/>
-                      <a:ext cx="5400040" cy="3721616"/>
+                      <a:ext cx="1403894" cy="914658"/>
                     </a:xfrm>
                     <a:prstGeom prst="rect">
                       <a:avLst/>
@@ -3847,53 +3825,40 @@
       </w:r>
     </w:p>
     <w:p>
-      <w:r>
-        <w:t>Le solicita un bono de consulta y se lo valida. Una vez validado se hace clic en registrar para finalizar.</w:t>
-      </w:r>
-    </w:p>
-    <w:p>
-      <w:r>
-        <w:lastRenderedPageBreak/>
-        <w:t>Esto genera que el bono consulta quede asociado al turno. Además el turno se actualiza para guardar la fecha de llegada.</w:t>
-      </w:r>
-    </w:p>
-    <w:p>
-      <w:pPr>
-        <w:pStyle w:val="Ttulo2"/>
-      </w:pPr>
-      <w:r>
-        <w:t>Registrar resultado para atención médica</w:t>
-      </w:r>
-    </w:p>
-    <w:p>
       <w:pPr>
         <w:pStyle w:val="Ttulo3"/>
       </w:pPr>
       <w:r>
-        <w:t>Gestión de afiliados -&gt; Registro de resultados</w:t>
-      </w:r>
-    </w:p>
-    <w:p>
-      <w:r>
-        <w:t>Desde esta pantalla se carga el profesional que está realizando el diagnostico. En caso de que el usuario que inicio sesión tenga asignado un profesional, este campo ya estará cargado:</w:t>
-      </w:r>
-    </w:p>
-    <w:p>
-      <w:r>
-        <w:t xml:space="preserve">Luego se busca el turno: </w:t>
-      </w:r>
-    </w:p>
-    <w:p>
-      <w:r>
-        <w:rPr>
-          <w:noProof/>
-          <w:lang w:eastAsia="es-ES"/>
-        </w:rPr>
+        <w:t xml:space="preserve">Inicio -&gt; </w:t>
+      </w:r>
+      <w:r>
+        <w:t>Médicos</w:t>
+      </w:r>
+      <w:r>
+        <w:t xml:space="preserve"> -&gt; Cancelar </w:t>
+      </w:r>
+      <w:r>
+        <w:t>Atención</w:t>
+      </w:r>
+    </w:p>
+    <w:p>
+      <w:r>
+        <w:t>Desde esta pantalla el profesional puede cancelar un día o un rango de días</w:t>
+      </w:r>
+      <w:r>
+        <w:t xml:space="preserve">, para todas las especialidades con las que este asociado el profesional. </w:t>
+      </w:r>
+      <w:r>
+        <w:t>Al cancelar los días, se dan de baja los turnos y no se asignan a otros profesionales.</w:t>
+      </w:r>
+    </w:p>
+    <w:p>
+      <w:r>
         <w:drawing>
-          <wp:inline distT="0" distB="0" distL="0" distR="0" wp14:anchorId="44CD1513" wp14:editId="0AAE5D09">
-            <wp:extent cx="5400040" cy="3721616"/>
-            <wp:effectExtent l="0" t="0" r="0" b="0"/>
-            <wp:docPr id="58" name="Imagen 58"/>
+          <wp:inline distT="0" distB="0" distL="0" distR="0" wp14:anchorId="6A51F592" wp14:editId="6AEF3B5E">
+            <wp:extent cx="2415496" cy="2934586"/>
+            <wp:effectExtent l="19050" t="19050" r="23495" b="18415"/>
+            <wp:docPr id="29" name="Imagen 29"/>
             <wp:cNvGraphicFramePr>
               <a:graphicFrameLocks xmlns:a="http://schemas.openxmlformats.org/drawingml/2006/main" noChangeAspect="1"/>
             </wp:cNvGraphicFramePr>
@@ -3913,11 +3878,16 @@
                   <pic:spPr>
                     <a:xfrm>
                       <a:off x="0" y="0"/>
-                      <a:ext cx="5400040" cy="3721616"/>
+                      <a:ext cx="2414773" cy="2933708"/>
                     </a:xfrm>
                     <a:prstGeom prst="rect">
                       <a:avLst/>
                     </a:prstGeom>
+                    <a:ln>
+                      <a:solidFill>
+                        <a:schemeClr val="accent1"/>
+                      </a:solidFill>
+                    </a:ln>
                   </pic:spPr>
                 </pic:pic>
               </a:graphicData>
@@ -3925,27 +3895,15 @@
           </wp:inline>
         </w:drawing>
       </w:r>
-    </w:p>
-    <w:p>
-      <w:r>
-        <w:t>Si c</w:t>
-      </w:r>
-      <w:r>
-        <w:t>onfirma el horario de ingreso al consultorio y carga los datos del diagnóstico:</w:t>
-      </w:r>
-    </w:p>
-    <w:p>
-      <w:r>
-        <w:rPr>
-          <w:noProof/>
-          <w:lang w:eastAsia="es-ES"/>
-        </w:rPr>
-        <w:lastRenderedPageBreak/>
+      <w:r>
+        <w:t xml:space="preserve">  </w:t>
+      </w:r>
+      <w:r>
         <w:drawing>
-          <wp:inline distT="0" distB="0" distL="0" distR="0" wp14:anchorId="5E33E1A8" wp14:editId="0764DD80">
-            <wp:extent cx="5400040" cy="2877822"/>
-            <wp:effectExtent l="0" t="0" r="0" b="0"/>
-            <wp:docPr id="63" name="Imagen 63"/>
+          <wp:inline distT="0" distB="0" distL="0" distR="0" wp14:anchorId="28AD2FF6" wp14:editId="37016733">
+            <wp:extent cx="2456121" cy="1033791"/>
+            <wp:effectExtent l="19050" t="19050" r="20955" b="13970"/>
+            <wp:docPr id="28" name="Imagen 28"/>
             <wp:cNvGraphicFramePr>
               <a:graphicFrameLocks xmlns:a="http://schemas.openxmlformats.org/drawingml/2006/main" noChangeAspect="1"/>
             </wp:cNvGraphicFramePr>
@@ -3965,11 +3923,16 @@
                   <pic:spPr>
                     <a:xfrm>
                       <a:off x="0" y="0"/>
-                      <a:ext cx="5400040" cy="2877822"/>
+                      <a:ext cx="2465314" cy="1037660"/>
                     </a:xfrm>
                     <a:prstGeom prst="rect">
                       <a:avLst/>
                     </a:prstGeom>
+                    <a:ln>
+                      <a:solidFill>
+                        <a:schemeClr val="accent1"/>
+                      </a:solidFill>
+                    </a:ln>
                   </pic:spPr>
                 </pic:pic>
               </a:graphicData>
@@ -3979,33 +3942,27 @@
       </w:r>
     </w:p>
     <w:p>
-      <w:r>
-        <w:t>Al confirmar se le consulta si quiere realizar recetas.</w:t>
-      </w:r>
-    </w:p>
-    <w:p>
-      <w:r>
-        <w:t>Si no confirma el horario de ingreso al consultorio el turno queda con la fecha de llegada y no se permite llenar un diagnostico ni realizar recetas.</w:t>
-      </w:r>
-      <w:r>
-        <w:t xml:space="preserve">  Además se genera un registro en la tabla </w:t>
-      </w:r>
-      <w:proofErr w:type="spellStart"/>
-      <w:r>
-        <w:t>resultado_turno</w:t>
-      </w:r>
-      <w:proofErr w:type="spellEnd"/>
-      <w:r>
-        <w:t xml:space="preserve"> informando que el afiliado no se ha presentado.</w:t>
-      </w:r>
-    </w:p>
-    <w:p/>
+      <w:pPr>
+        <w:rPr>
+          <w:rFonts w:asciiTheme="majorHAnsi" w:eastAsiaTheme="majorEastAsia" w:hAnsiTheme="majorHAnsi" w:cstheme="majorBidi"/>
+          <w:b/>
+          <w:bCs/>
+          <w:color w:val="4F81BD" w:themeColor="accent1"/>
+          <w:sz w:val="26"/>
+          <w:szCs w:val="26"/>
+        </w:rPr>
+      </w:pPr>
+      <w:r>
+        <w:br w:type="page"/>
+      </w:r>
+    </w:p>
     <w:p>
       <w:pPr>
         <w:pStyle w:val="Ttulo2"/>
       </w:pPr>
       <w:r>
-        <w:t>Cancelar atención médica</w:t>
+        <w:lastRenderedPageBreak/>
+        <w:t>Listados estadísticos</w:t>
       </w:r>
     </w:p>
     <w:p>
@@ -4013,45 +3970,24 @@
         <w:pStyle w:val="Ttulo3"/>
       </w:pPr>
       <w:r>
-        <w:t>Gestión de clínica-&gt; Cancelaciones -&gt; Afiliado</w:t>
-      </w:r>
-    </w:p>
-    <w:p>
-      <w:pPr>
-        <w:tabs>
-          <w:tab w:val="left" w:pos="3396"/>
-        </w:tabs>
-      </w:pPr>
-      <w:r>
-        <w:t>Desde esta pantalla se busca al afiliado que realiza la cancelación. Si el usuario está asociado a un afiliado, este campo ya estará cargado.</w:t>
-      </w:r>
-    </w:p>
-    <w:p>
-      <w:pPr>
-        <w:tabs>
-          <w:tab w:val="left" w:pos="3396"/>
-        </w:tabs>
-      </w:pPr>
-      <w:r>
-        <w:t>Luego deberá buscar un turno a cancelar y agregar el motivo:</w:t>
-      </w:r>
-    </w:p>
-    <w:p>
-      <w:pPr>
-        <w:tabs>
-          <w:tab w:val="left" w:pos="3396"/>
-        </w:tabs>
-      </w:pPr>
-      <w:r>
-        <w:rPr>
-          <w:noProof/>
-          <w:lang w:eastAsia="es-ES"/>
-        </w:rPr>
+        <w:t>Inicio</w:t>
+      </w:r>
+      <w:r>
+        <w:t xml:space="preserve"> -&gt; Estadísticas</w:t>
+      </w:r>
+    </w:p>
+    <w:p>
+      <w:r>
+        <w:t>Los listados estadísticos pueden ser vistos por cualquier de los tipos de usuarios, tiene la opción para elegir desde que fecha a que fecha hacer la comparación, y se valida que el rango de consultas sea menor o igual a 6 meses</w:t>
+      </w:r>
+    </w:p>
+    <w:p>
+      <w:r>
         <w:drawing>
-          <wp:inline distT="0" distB="0" distL="0" distR="0" wp14:anchorId="43922774" wp14:editId="59007092">
-            <wp:extent cx="5400040" cy="2877822"/>
-            <wp:effectExtent l="0" t="0" r="0" b="0"/>
-            <wp:docPr id="54" name="Imagen 54"/>
+          <wp:inline distT="0" distB="0" distL="0" distR="0" wp14:anchorId="014E7F88" wp14:editId="37AD27AF">
+            <wp:extent cx="4189228" cy="1890319"/>
+            <wp:effectExtent l="19050" t="19050" r="20955" b="15240"/>
+            <wp:docPr id="3" name="Imagen 3"/>
             <wp:cNvGraphicFramePr>
               <a:graphicFrameLocks xmlns:a="http://schemas.openxmlformats.org/drawingml/2006/main" noChangeAspect="1"/>
             </wp:cNvGraphicFramePr>
@@ -4071,11 +4007,16 @@
                   <pic:spPr>
                     <a:xfrm>
                       <a:off x="0" y="0"/>
-                      <a:ext cx="5400040" cy="2877822"/>
+                      <a:ext cx="4192363" cy="1891734"/>
                     </a:xfrm>
                     <a:prstGeom prst="rect">
                       <a:avLst/>
                     </a:prstGeom>
+                    <a:ln>
+                      <a:solidFill>
+                        <a:schemeClr val="accent1"/>
+                      </a:solidFill>
+                    </a:ln>
                   </pic:spPr>
                 </pic:pic>
               </a:graphicData>
@@ -4085,30 +4026,12 @@
       </w:r>
     </w:p>
     <w:p>
-      <w:pPr>
-        <w:pStyle w:val="Ttulo3"/>
-      </w:pPr>
-      <w:r>
-        <w:lastRenderedPageBreak/>
-        <w:t>Gestión de clínica-&gt; Cancelaciones -&gt; Profesional</w:t>
-      </w:r>
-    </w:p>
-    <w:p>
-      <w:r>
-        <w:t>Desde esta pantalla el profesional puede cancelar un día o un rango de días:</w:t>
-      </w:r>
-    </w:p>
-    <w:p>
-      <w:r>
-        <w:rPr>
-          <w:noProof/>
-          <w:lang w:eastAsia="es-ES"/>
-        </w:rPr>
+      <w:r>
         <w:drawing>
-          <wp:inline distT="0" distB="0" distL="0" distR="0" wp14:anchorId="00EB6C4E" wp14:editId="62A6A8F3">
-            <wp:extent cx="5400040" cy="3140553"/>
-            <wp:effectExtent l="0" t="0" r="0" b="3175"/>
-            <wp:docPr id="56" name="Imagen 56"/>
+          <wp:inline distT="0" distB="0" distL="0" distR="0" wp14:anchorId="0B653D86" wp14:editId="055152CE">
+            <wp:extent cx="2320843" cy="1297172"/>
+            <wp:effectExtent l="0" t="0" r="3810" b="0"/>
+            <wp:docPr id="2" name="Imagen 2"/>
             <wp:cNvGraphicFramePr>
               <a:graphicFrameLocks xmlns:a="http://schemas.openxmlformats.org/drawingml/2006/main" noChangeAspect="1"/>
             </wp:cNvGraphicFramePr>
@@ -4128,7 +4051,7 @@
                   <pic:spPr>
                     <a:xfrm>
                       <a:off x="0" y="0"/>
-                      <a:ext cx="5400040" cy="3140553"/>
+                      <a:ext cx="2321713" cy="1297658"/>
                     </a:xfrm>
                     <a:prstGeom prst="rect">
                       <a:avLst/>
@@ -4143,48 +4066,11 @@
     </w:p>
     <w:p>
       <w:r>
-        <w:t xml:space="preserve">Al cancelar los </w:t>
-      </w:r>
-      <w:r>
-        <w:t>días</w:t>
-      </w:r>
-      <w:r>
-        <w:t>, se dan de baja los turnos y no se asignan a otros profesionales.</w:t>
-      </w:r>
-    </w:p>
-    <w:p>
-      <w:pPr>
-        <w:pStyle w:val="Ttulo2"/>
-      </w:pPr>
-      <w:r>
-        <w:t>Listados estadísticos</w:t>
-      </w:r>
-    </w:p>
-    <w:p>
-      <w:pPr>
-        <w:pStyle w:val="Ttulo3"/>
-      </w:pPr>
-      <w:r>
-        <w:tab/>
-        <w:t>Archivo -&gt; Estadísticas</w:t>
-      </w:r>
-    </w:p>
-    <w:p>
-      <w:r>
-        <w:t>Se accede desde el menú archivo y desde la lista de estadísticas se permite elegir cual mostrar:</w:t>
-      </w:r>
-    </w:p>
-    <w:p>
-      <w:r>
-        <w:rPr>
-          <w:noProof/>
-          <w:lang w:eastAsia="es-ES"/>
-        </w:rPr>
         <w:drawing>
-          <wp:inline distT="0" distB="0" distL="0" distR="0" wp14:anchorId="2F3A2B25" wp14:editId="6595EEED">
-            <wp:extent cx="5400040" cy="2877822"/>
-            <wp:effectExtent l="0" t="0" r="0" b="0"/>
-            <wp:docPr id="52" name="Imagen 52"/>
+          <wp:inline distT="0" distB="0" distL="0" distR="0" wp14:anchorId="4BB44F17" wp14:editId="0982AA09">
+            <wp:extent cx="2604977" cy="898979"/>
+            <wp:effectExtent l="0" t="0" r="5080" b="0"/>
+            <wp:docPr id="4" name="Imagen 4"/>
             <wp:cNvGraphicFramePr>
               <a:graphicFrameLocks xmlns:a="http://schemas.openxmlformats.org/drawingml/2006/main" noChangeAspect="1"/>
             </wp:cNvGraphicFramePr>
@@ -4204,7 +4090,7 @@
                   <pic:spPr>
                     <a:xfrm>
                       <a:off x="0" y="0"/>
-                      <a:ext cx="5400040" cy="2877822"/>
+                      <a:ext cx="2614584" cy="902294"/>
                     </a:xfrm>
                     <a:prstGeom prst="rect">
                       <a:avLst/>
@@ -4216,46 +4102,15 @@
           </wp:inline>
         </w:drawing>
       </w:r>
-    </w:p>
-    <w:p>
-      <w:r>
-        <w:t xml:space="preserve">Cada vez que se elige una fecha, se hace un </w:t>
-      </w:r>
-      <w:r>
-        <w:t>cálculo</w:t>
-      </w:r>
-      <w:r>
-        <w:t xml:space="preserve"> para determinar el inicio y fin del semestre en el que se encuentra y esas fechas se usan para invocar al </w:t>
-      </w:r>
-      <w:proofErr w:type="spellStart"/>
-      <w:r>
-        <w:t>stored</w:t>
-      </w:r>
-      <w:proofErr w:type="spellEnd"/>
-      <w:r>
-        <w:t xml:space="preserve"> </w:t>
-      </w:r>
-      <w:proofErr w:type="spellStart"/>
-      <w:r>
-        <w:t>procedure</w:t>
-      </w:r>
-      <w:proofErr w:type="spellEnd"/>
-      <w:r>
-        <w:t xml:space="preserve"> correspondiente a la estadística elegida.</w:t>
-      </w:r>
-    </w:p>
-    <w:p>
-      <w:r>
-        <w:rPr>
-          <w:noProof/>
-          <w:lang w:eastAsia="es-ES"/>
-        </w:rPr>
-        <w:lastRenderedPageBreak/>
+      <w:r>
+        <w:t xml:space="preserve">  </w:t>
+      </w:r>
+      <w:r>
         <w:drawing>
-          <wp:inline distT="0" distB="0" distL="0" distR="0" wp14:anchorId="43FBE030" wp14:editId="30D46AC1">
-            <wp:extent cx="5400040" cy="2877822"/>
-            <wp:effectExtent l="0" t="0" r="0" b="0"/>
-            <wp:docPr id="53" name="Imagen 53"/>
+          <wp:inline distT="0" distB="0" distL="0" distR="0" wp14:anchorId="01A8E8AC" wp14:editId="740891FE">
+            <wp:extent cx="2604977" cy="891611"/>
+            <wp:effectExtent l="0" t="0" r="5080" b="3810"/>
+            <wp:docPr id="5" name="Imagen 5"/>
             <wp:cNvGraphicFramePr>
               <a:graphicFrameLocks xmlns:a="http://schemas.openxmlformats.org/drawingml/2006/main" noChangeAspect="1"/>
             </wp:cNvGraphicFramePr>
@@ -4275,7 +4130,7 @@
                   <pic:spPr>
                     <a:xfrm>
                       <a:off x="0" y="0"/>
-                      <a:ext cx="5400040" cy="2877822"/>
+                      <a:ext cx="2604351" cy="891397"/>
                     </a:xfrm>
                     <a:prstGeom prst="rect">
                       <a:avLst/>
@@ -4288,20 +4143,136 @@
         </w:drawing>
       </w:r>
     </w:p>
-    <w:p/>
-    <w:p>
-      <w:pPr>
-        <w:rPr>
-          <w:rFonts w:asciiTheme="majorHAnsi" w:eastAsiaTheme="majorEastAsia" w:hAnsiTheme="majorHAnsi" w:cstheme="majorBidi"/>
-          <w:b/>
-          <w:bCs/>
-          <w:color w:val="4F81BD" w:themeColor="accent1"/>
-          <w:sz w:val="26"/>
-          <w:szCs w:val="26"/>
-        </w:rPr>
-      </w:pPr>
-      <w:r>
-        <w:br w:type="page"/>
+    <w:p>
+      <w:r>
+        <w:drawing>
+          <wp:inline distT="0" distB="0" distL="0" distR="0" wp14:anchorId="40EBA9B1" wp14:editId="13639538">
+            <wp:extent cx="2604977" cy="870095"/>
+            <wp:effectExtent l="0" t="0" r="5080" b="6350"/>
+            <wp:docPr id="7" name="Imagen 7"/>
+            <wp:cNvGraphicFramePr>
+              <a:graphicFrameLocks xmlns:a="http://schemas.openxmlformats.org/drawingml/2006/main" noChangeAspect="1"/>
+            </wp:cNvGraphicFramePr>
+            <a:graphic xmlns:a="http://schemas.openxmlformats.org/drawingml/2006/main">
+              <a:graphicData uri="http://schemas.openxmlformats.org/drawingml/2006/picture">
+                <pic:pic xmlns:pic="http://schemas.openxmlformats.org/drawingml/2006/picture">
+                  <pic:nvPicPr>
+                    <pic:cNvPr id="0" name=""/>
+                    <pic:cNvPicPr/>
+                  </pic:nvPicPr>
+                  <pic:blipFill>
+                    <a:blip r:embed="rId53"/>
+                    <a:stretch>
+                      <a:fillRect/>
+                    </a:stretch>
+                  </pic:blipFill>
+                  <pic:spPr>
+                    <a:xfrm>
+                      <a:off x="0" y="0"/>
+                      <a:ext cx="2651744" cy="885716"/>
+                    </a:xfrm>
+                    <a:prstGeom prst="rect">
+                      <a:avLst/>
+                    </a:prstGeom>
+                  </pic:spPr>
+                </pic:pic>
+              </a:graphicData>
+            </a:graphic>
+          </wp:inline>
+        </w:drawing>
+      </w:r>
+      <w:r>
+        <w:t xml:space="preserve"> </w:t>
+      </w:r>
+      <w:r>
+        <w:t xml:space="preserve">  </w:t>
+      </w:r>
+      <w:r>
+        <w:drawing>
+          <wp:inline distT="0" distB="0" distL="0" distR="0" wp14:anchorId="2E0208BD" wp14:editId="7ADBE320">
+            <wp:extent cx="2573079" cy="918250"/>
+            <wp:effectExtent l="0" t="0" r="0" b="0"/>
+            <wp:docPr id="8" name="Imagen 8"/>
+            <wp:cNvGraphicFramePr>
+              <a:graphicFrameLocks xmlns:a="http://schemas.openxmlformats.org/drawingml/2006/main" noChangeAspect="1"/>
+            </wp:cNvGraphicFramePr>
+            <a:graphic xmlns:a="http://schemas.openxmlformats.org/drawingml/2006/main">
+              <a:graphicData uri="http://schemas.openxmlformats.org/drawingml/2006/picture">
+                <pic:pic xmlns:pic="http://schemas.openxmlformats.org/drawingml/2006/picture">
+                  <pic:nvPicPr>
+                    <pic:cNvPr id="0" name=""/>
+                    <pic:cNvPicPr/>
+                  </pic:nvPicPr>
+                  <pic:blipFill>
+                    <a:blip r:embed="rId54"/>
+                    <a:stretch>
+                      <a:fillRect/>
+                    </a:stretch>
+                  </pic:blipFill>
+                  <pic:spPr>
+                    <a:xfrm>
+                      <a:off x="0" y="0"/>
+                      <a:ext cx="2592280" cy="925102"/>
+                    </a:xfrm>
+                    <a:prstGeom prst="rect">
+                      <a:avLst/>
+                    </a:prstGeom>
+                  </pic:spPr>
+                </pic:pic>
+              </a:graphicData>
+            </a:graphic>
+          </wp:inline>
+        </w:drawing>
+      </w:r>
+    </w:p>
+    <w:p>
+      <w:r>
+        <w:drawing>
+          <wp:inline distT="0" distB="0" distL="0" distR="0" wp14:anchorId="343681A1" wp14:editId="2966097C">
+            <wp:extent cx="2630926" cy="903767"/>
+            <wp:effectExtent l="0" t="0" r="0" b="0"/>
+            <wp:docPr id="12" name="Imagen 12"/>
+            <wp:cNvGraphicFramePr>
+              <a:graphicFrameLocks xmlns:a="http://schemas.openxmlformats.org/drawingml/2006/main" noChangeAspect="1"/>
+            </wp:cNvGraphicFramePr>
+            <a:graphic xmlns:a="http://schemas.openxmlformats.org/drawingml/2006/main">
+              <a:graphicData uri="http://schemas.openxmlformats.org/drawingml/2006/picture">
+                <pic:pic xmlns:pic="http://schemas.openxmlformats.org/drawingml/2006/picture">
+                  <pic:nvPicPr>
+                    <pic:cNvPr id="0" name=""/>
+                    <pic:cNvPicPr/>
+                  </pic:nvPicPr>
+                  <pic:blipFill>
+                    <a:blip r:embed="rId55"/>
+                    <a:stretch>
+                      <a:fillRect/>
+                    </a:stretch>
+                  </pic:blipFill>
+                  <pic:spPr>
+                    <a:xfrm>
+                      <a:off x="0" y="0"/>
+                      <a:ext cx="2637950" cy="906180"/>
+                    </a:xfrm>
+                    <a:prstGeom prst="rect">
+                      <a:avLst/>
+                    </a:prstGeom>
+                  </pic:spPr>
+                </pic:pic>
+              </a:graphicData>
+            </a:graphic>
+          </wp:inline>
+        </w:drawing>
+      </w:r>
+    </w:p>
+    <w:p>
+      <w:r>
+        <w:t xml:space="preserve">Cada vez que se elige una fecha, se hace un </w:t>
+      </w:r>
+      <w:r>
+        <w:t>cálculo</w:t>
+      </w:r>
+      <w:r>
+        <w:t xml:space="preserve"> para determinar el inicio y fin del semestre en el que se encuentra y esas fechas se usan para invocar al stored procedure correspondiente a la estadística elegida.</w:t>
       </w:r>
     </w:p>
     <w:p>
@@ -4311,11 +4282,6 @@
       <w:r>
         <w:lastRenderedPageBreak/>
         <w:t>Conclusiones</w:t>
-      </w:r>
-    </w:p>
-    <w:p>
-      <w:r>
-        <w:t>Al realizar el trabajo nos basamos en dos fundamentos:</w:t>
       </w:r>
     </w:p>
     <w:p>
@@ -4327,56 +4293,13 @@
         </w:numPr>
       </w:pPr>
       <w:r>
-        <w:t>Aplicar los conocimientos adquiridos en materias anteriores como Diseño de sistemas, al realizar una arquitectura separada en capas evitando repetir código, separar responsabilidades y tener abstracción al ocultar el acceso a la base de datos a la capa de presentación por ejemplo.</w:t>
-      </w:r>
-    </w:p>
-    <w:p>
-      <w:pPr>
-        <w:pStyle w:val="Prrafodelista"/>
-        <w:numPr>
-          <w:ilvl w:val="0"/>
-          <w:numId w:val="3"/>
-        </w:numPr>
-      </w:pPr>
-      <w:r>
-        <w:t xml:space="preserve">Usar los conocimientos dados por la materia, es decir, realizar una aplicación que cumpla con las mejores prácticas a nivel modelo de datos: no hay </w:t>
-      </w:r>
-      <w:proofErr w:type="spellStart"/>
-      <w:r>
-        <w:t>queries</w:t>
-      </w:r>
-      <w:proofErr w:type="spellEnd"/>
-      <w:r>
-        <w:t xml:space="preserve"> sueltas en el código de la aplicación, siempre se invocan </w:t>
-      </w:r>
-      <w:proofErr w:type="spellStart"/>
-      <w:r>
-        <w:t>stored</w:t>
-      </w:r>
-      <w:proofErr w:type="spellEnd"/>
+        <w:t>Usar los conocimientos dados por la materia, es decir, realizar una aplicación que cumpla con las mejores prácticas a nivel modelo de datos: Hay uso de transacciones para asegurar consistencia, constraints para verificar los ingresos de datos provenientes desde la aplicación y agregamos los índices necesarios para agilizar las consultas.</w:t>
+      </w:r>
       <w:r>
         <w:t xml:space="preserve"> </w:t>
       </w:r>
-      <w:proofErr w:type="spellStart"/>
-      <w:r>
-        <w:t>procedures</w:t>
-      </w:r>
-      <w:proofErr w:type="spellEnd"/>
-      <w:r>
-        <w:t xml:space="preserve">. Hay uso de transacciones para asegurar consistencia, </w:t>
-      </w:r>
-      <w:proofErr w:type="spellStart"/>
-      <w:r>
-        <w:t>constraints</w:t>
-      </w:r>
-      <w:proofErr w:type="spellEnd"/>
-      <w:r>
-        <w:t xml:space="preserve"> para verificar los ingresos de datos provenientes desde la aplicación y agregamos los índices necesarios para agilizar las consultas.</w:t>
-      </w:r>
-    </w:p>
-    <w:p>
-      <w:r>
-        <w:t>Logramos un buen trabajo en equipo y pudimos cumplir con el desarrollo dentro de las fechas que estimábamos.</w:t>
+      <w:r>
+        <w:t>Logramos un buen trabajo en equipo.</w:t>
       </w:r>
     </w:p>
     <w:sectPr>
@@ -5164,6 +5087,7 @@
   <w:style w:type="character" w:default="1" w:styleId="Fuentedeprrafopredeter">
     <w:name w:val="Default Paragraph Font"/>
     <w:uiPriority w:val="1"/>
+    <w:semiHidden/>
     <w:unhideWhenUsed/>
   </w:style>
   <w:style w:type="table" w:default="1" w:styleId="Tablanormal">
@@ -5754,6 +5678,7 @@
   <w:style w:type="character" w:default="1" w:styleId="Fuentedeprrafopredeter">
     <w:name w:val="Default Paragraph Font"/>
     <w:uiPriority w:val="1"/>
+    <w:semiHidden/>
     <w:unhideWhenUsed/>
   </w:style>
   <w:style w:type="table" w:default="1" w:styleId="Tablanormal">
@@ -6378,7 +6303,7 @@
 </file>
 
 <file path=customXml/itemProps1.xml><?xml version="1.0" encoding="utf-8"?>
-<ds:datastoreItem xmlns:ds="http://schemas.openxmlformats.org/officeDocument/2006/customXml" ds:itemID="{318F0053-04B6-4E22-B6F4-7CC33EB40D2B}">
+<ds:datastoreItem xmlns:ds="http://schemas.openxmlformats.org/officeDocument/2006/customXml" ds:itemID="{FE7D9B47-73AE-40EB-964B-443FD7BC8664}">
   <ds:schemaRefs>
     <ds:schemaRef ds:uri="http://schemas.openxmlformats.org/officeDocument/2006/bibliography"/>
   </ds:schemaRefs>

</xml_diff>

<commit_message>
sp, estrategia un poco mas completa
</commit_message>
<xml_diff>
--- a/Migracion_DB/Estrategia.docx
+++ b/Migracion_DB/Estrategia.docx
@@ -1211,61 +1211,44 @@
     <w:p>
       <w:pPr>
         <w:pStyle w:val="Ttulo2"/>
-        <w:rPr>
-          <w:highlight w:val="yellow"/>
-        </w:rPr>
-      </w:pPr>
-      <w:proofErr w:type="spellStart"/>
-      <w:r>
-        <w:rPr>
-          <w:highlight w:val="yellow"/>
-        </w:rPr>
-        <w:t>Abm</w:t>
-      </w:r>
-      <w:proofErr w:type="spellEnd"/>
-      <w:r>
-        <w:rPr>
-          <w:highlight w:val="yellow"/>
-        </w:rPr>
-        <w:t xml:space="preserve"> de rol</w:t>
+      </w:pPr>
+      <w:r>
+        <w:t>ABM R</w:t>
+      </w:r>
+      <w:r>
+        <w:t>ol</w:t>
       </w:r>
     </w:p>
     <w:p>
       <w:pPr>
         <w:pStyle w:val="Ttulo3"/>
-        <w:rPr>
-          <w:highlight w:val="yellow"/>
-        </w:rPr>
-      </w:pPr>
-      <w:r>
-        <w:rPr>
-          <w:highlight w:val="yellow"/>
-        </w:rPr>
-        <w:t>Gestión de clínica-&gt; Roles</w:t>
-      </w:r>
-    </w:p>
-    <w:p>
-      <w:r>
-        <w:rPr>
-          <w:highlight w:val="yellow"/>
-        </w:rPr>
+      </w:pPr>
+      <w:r>
+        <w:t xml:space="preserve">Inicio -&gt; Administrador </w:t>
+      </w:r>
+      <w:r>
+        <w:t xml:space="preserve">-&gt; </w:t>
+      </w:r>
+      <w:r>
+        <w:t xml:space="preserve">ABM </w:t>
+      </w:r>
+      <w:r>
+        <w:t>Rol</w:t>
+      </w:r>
+    </w:p>
+    <w:p>
+      <w:r>
         <w:t>Desde esta pantalla se pueden listar los roles existentes</w:t>
       </w:r>
       <w:r>
-        <w:t>:</w:t>
-      </w:r>
-    </w:p>
-    <w:p>
-      <w:r>
-        <w:rPr>
-          <w:noProof/>
-          <w:lang w:eastAsia="es-ES"/>
-        </w:rPr>
+        <w:t>, crear nuevos, modificar los actuales marcando desde la primera columna donde se ubica el cursor.</w:t>
+      </w:r>
+      <w:r>
         <w:drawing>
-          <wp:inline distT="0" distB="0" distL="0" distR="0" wp14:anchorId="35357116" wp14:editId="5E402AD0">
-            <wp:extent cx="5400040" cy="2877822"/>
-            <wp:effectExtent l="0" t="0" r="0" b="0"/>
-            <wp:docPr id="57" name="Imagen 57"/>
+          <wp:inline distT="0" distB="0" distL="0" distR="0" wp14:anchorId="76CF3450" wp14:editId="0616D31B">
+            <wp:extent cx="3179135" cy="1933011"/>
+            <wp:effectExtent l="19050" t="19050" r="21590" b="10160"/>
+            <wp:docPr id="6" name="Imagen 6"/>
             <wp:cNvGraphicFramePr>
               <a:graphicFrameLocks xmlns:a="http://schemas.openxmlformats.org/drawingml/2006/main" noChangeAspect="1"/>
             </wp:cNvGraphicFramePr>
@@ -1285,11 +1268,16 @@
                   <pic:spPr>
                     <a:xfrm>
                       <a:off x="0" y="0"/>
-                      <a:ext cx="5400040" cy="2877822"/>
+                      <a:ext cx="3189375" cy="1939237"/>
                     </a:xfrm>
                     <a:prstGeom prst="rect">
                       <a:avLst/>
                     </a:prstGeom>
+                    <a:ln>
+                      <a:solidFill>
+                        <a:schemeClr val="accent1"/>
+                      </a:solidFill>
+                    </a:ln>
                   </pic:spPr>
                 </pic:pic>
               </a:graphicData>
@@ -1300,29 +1288,46 @@
     </w:p>
     <w:p>
       <w:pPr>
-        <w:pStyle w:val="Ttulo3"/>
-      </w:pPr>
-      <w:r>
-        <w:t>Gestión de clínica-&gt; Roles -&gt; Botón Alta</w:t>
-      </w:r>
-    </w:p>
-    <w:p>
-      <w:r>
-        <w:t>Desde esta pantalla se crean nuevos roles.</w:t>
-      </w:r>
-    </w:p>
-    <w:p>
-      <w:r>
-        <w:rPr>
-          <w:noProof/>
-          <w:lang w:eastAsia="es-ES"/>
-        </w:rPr>
-        <w:lastRenderedPageBreak/>
+        <w:pStyle w:val="Sinespaciado"/>
+      </w:pPr>
+      <w:r>
+        <w:t>Botón Agregar:</w:t>
+      </w:r>
+      <w:r>
+        <w:t xml:space="preserve"> </w:t>
+      </w:r>
+      <w:r>
+        <w:t>El Botón Agregar permite crear un nuevo rol y asignarles las funcionalidades y la posibilidad de ser administrador.</w:t>
+      </w:r>
+    </w:p>
+    <w:p>
+      <w:pPr>
+        <w:pStyle w:val="Sinespaciado"/>
+      </w:pPr>
+    </w:p>
+    <w:p>
+      <w:r>
         <w:drawing>
-          <wp:inline distT="0" distB="0" distL="0" distR="0" wp14:anchorId="5EB754E3" wp14:editId="3A4074D0">
-            <wp:extent cx="2781300" cy="4371975"/>
-            <wp:effectExtent l="0" t="0" r="0" b="9525"/>
-            <wp:docPr id="59" name="Imagen 59"/>
+          <wp:anchor distT="0" distB="0" distL="114300" distR="114300" simplePos="0" relativeHeight="251662336" behindDoc="1" locked="0" layoutInCell="1" allowOverlap="1">
+            <wp:simplePos x="0" y="0"/>
+            <wp:positionH relativeFrom="column">
+              <wp:posOffset>3810</wp:posOffset>
+            </wp:positionH>
+            <wp:positionV relativeFrom="paragraph">
+              <wp:posOffset>-635</wp:posOffset>
+            </wp:positionV>
+            <wp:extent cx="2806700" cy="2141220"/>
+            <wp:effectExtent l="0" t="0" r="0" b="0"/>
+            <wp:wrapTight wrapText="bothSides">
+              <wp:wrapPolygon edited="0">
+                <wp:start x="0" y="0"/>
+                <wp:lineTo x="0" y="21331"/>
+                <wp:lineTo x="21405" y="21331"/>
+                <wp:lineTo x="21405" y="0"/>
+                <wp:lineTo x="0" y="0"/>
+              </wp:wrapPolygon>
+            </wp:wrapTight>
+            <wp:docPr id="33" name="Imagen 33"/>
             <wp:cNvGraphicFramePr>
               <a:graphicFrameLocks xmlns:a="http://schemas.openxmlformats.org/drawingml/2006/main" noChangeAspect="1"/>
             </wp:cNvGraphicFramePr>
@@ -1334,7 +1339,13 @@
                     <pic:cNvPicPr/>
                   </pic:nvPicPr>
                   <pic:blipFill>
-                    <a:blip r:embed="rId12"/>
+                    <a:blip r:embed="rId12">
+                      <a:extLst>
+                        <a:ext uri="{28A0092B-C50C-407E-A947-70E740481C1C}">
+                          <a14:useLocalDpi xmlns:a14="http://schemas.microsoft.com/office/drawing/2010/main" val="0"/>
+                        </a:ext>
+                      </a:extLst>
+                    </a:blip>
                     <a:stretch>
                       <a:fillRect/>
                     </a:stretch>
@@ -1342,7 +1353,7 @@
                   <pic:spPr>
                     <a:xfrm>
                       <a:off x="0" y="0"/>
-                      <a:ext cx="2781300" cy="4371975"/>
+                      <a:ext cx="2806700" cy="2141220"/>
                     </a:xfrm>
                     <a:prstGeom prst="rect">
                       <a:avLst/>
@@ -1351,35 +1362,21 @@
                 </pic:pic>
               </a:graphicData>
             </a:graphic>
-          </wp:inline>
+            <wp14:sizeRelH relativeFrom="page">
+              <wp14:pctWidth>0</wp14:pctWidth>
+            </wp14:sizeRelH>
+            <wp14:sizeRelV relativeFrom="page">
+              <wp14:pctHeight>0</wp14:pctHeight>
+            </wp14:sizeRelV>
+          </wp:anchor>
         </w:drawing>
       </w:r>
-    </w:p>
-    <w:p>
-      <w:pPr>
-        <w:pStyle w:val="Ttulo3"/>
-      </w:pPr>
-      <w:r>
-        <w:t>Gestión de clínica-&gt; Roles -&gt; Botón Modificación</w:t>
-      </w:r>
-    </w:p>
-    <w:p>
-      <w:r>
-        <w:t>Desde esta pantalla se puede modificar un rol existente:</w:t>
-      </w:r>
-    </w:p>
-    <w:p>
-      <w:r>
-        <w:rPr>
-          <w:noProof/>
-          <w:lang w:eastAsia="es-ES"/>
-        </w:rPr>
-        <w:lastRenderedPageBreak/>
+      <w:r>
         <w:drawing>
-          <wp:inline distT="0" distB="0" distL="0" distR="0" wp14:anchorId="55CE1C10" wp14:editId="5F177D1C">
-            <wp:extent cx="2781300" cy="4371975"/>
-            <wp:effectExtent l="0" t="0" r="0" b="9525"/>
-            <wp:docPr id="60" name="Imagen 60"/>
+          <wp:inline distT="0" distB="0" distL="0" distR="0" wp14:anchorId="1C529A8E" wp14:editId="28000A23">
+            <wp:extent cx="2402958" cy="998854"/>
+            <wp:effectExtent l="0" t="0" r="0" b="0"/>
+            <wp:docPr id="31" name="Imagen 31"/>
             <wp:cNvGraphicFramePr>
               <a:graphicFrameLocks xmlns:a="http://schemas.openxmlformats.org/drawingml/2006/main" noChangeAspect="1"/>
             </wp:cNvGraphicFramePr>
@@ -1399,7 +1396,7 @@
                   <pic:spPr>
                     <a:xfrm>
                       <a:off x="0" y="0"/>
-                      <a:ext cx="2781300" cy="4371975"/>
+                      <a:ext cx="2404224" cy="999380"/>
                     </a:xfrm>
                     <a:prstGeom prst="rect">
                       <a:avLst/>
@@ -1413,24 +1410,144 @@
       </w:r>
     </w:p>
     <w:p>
+      <w:r>
+        <w:drawing>
+          <wp:inline distT="0" distB="0" distL="0" distR="0" wp14:anchorId="367AE9F6" wp14:editId="38DFC56A">
+            <wp:extent cx="2466753" cy="740363"/>
+            <wp:effectExtent l="0" t="0" r="0" b="3175"/>
+            <wp:docPr id="32" name="Imagen 32"/>
+            <wp:cNvGraphicFramePr>
+              <a:graphicFrameLocks xmlns:a="http://schemas.openxmlformats.org/drawingml/2006/main" noChangeAspect="1"/>
+            </wp:cNvGraphicFramePr>
+            <a:graphic xmlns:a="http://schemas.openxmlformats.org/drawingml/2006/main">
+              <a:graphicData uri="http://schemas.openxmlformats.org/drawingml/2006/picture">
+                <pic:pic xmlns:pic="http://schemas.openxmlformats.org/drawingml/2006/picture">
+                  <pic:nvPicPr>
+                    <pic:cNvPr id="0" name=""/>
+                    <pic:cNvPicPr/>
+                  </pic:nvPicPr>
+                  <pic:blipFill>
+                    <a:blip r:embed="rId14"/>
+                    <a:stretch>
+                      <a:fillRect/>
+                    </a:stretch>
+                  </pic:blipFill>
+                  <pic:spPr>
+                    <a:xfrm>
+                      <a:off x="0" y="0"/>
+                      <a:ext cx="2498019" cy="749747"/>
+                    </a:xfrm>
+                    <a:prstGeom prst="rect">
+                      <a:avLst/>
+                    </a:prstGeom>
+                  </pic:spPr>
+                </pic:pic>
+              </a:graphicData>
+            </a:graphic>
+          </wp:inline>
+        </w:drawing>
+      </w:r>
+    </w:p>
+    <w:p>
+      <w:r>
+        <w:t>En el caso de dar de baja un rol</w:t>
+      </w:r>
+      <w:r>
+        <w:t xml:space="preserve">, se realiza una baja lógica y los usuarios que posean ese rol, quedan inhabilitados </w:t>
+      </w:r>
+      <w:r>
+        <w:t xml:space="preserve">solo si poseen un único rol </w:t>
+      </w:r>
+      <w:r>
+        <w:t>y únicamente el administrador podrá reasignar un rol.</w:t>
+      </w:r>
+    </w:p>
+    <w:p>
+      <w:r>
+        <w:drawing>
+          <wp:inline distT="0" distB="0" distL="0" distR="0" wp14:anchorId="695985A0" wp14:editId="2A682AF6">
+            <wp:extent cx="2349795" cy="1790735"/>
+            <wp:effectExtent l="0" t="0" r="0" b="0"/>
+            <wp:docPr id="37" name="Imagen 37"/>
+            <wp:cNvGraphicFramePr>
+              <a:graphicFrameLocks xmlns:a="http://schemas.openxmlformats.org/drawingml/2006/main" noChangeAspect="1"/>
+            </wp:cNvGraphicFramePr>
+            <a:graphic xmlns:a="http://schemas.openxmlformats.org/drawingml/2006/main">
+              <a:graphicData uri="http://schemas.openxmlformats.org/drawingml/2006/picture">
+                <pic:pic xmlns:pic="http://schemas.openxmlformats.org/drawingml/2006/picture">
+                  <pic:nvPicPr>
+                    <pic:cNvPr id="0" name=""/>
+                    <pic:cNvPicPr/>
+                  </pic:nvPicPr>
+                  <pic:blipFill>
+                    <a:blip r:embed="rId15"/>
+                    <a:stretch>
+                      <a:fillRect/>
+                    </a:stretch>
+                  </pic:blipFill>
+                  <pic:spPr>
+                    <a:xfrm>
+                      <a:off x="0" y="0"/>
+                      <a:ext cx="2351991" cy="1792408"/>
+                    </a:xfrm>
+                    <a:prstGeom prst="rect">
+                      <a:avLst/>
+                    </a:prstGeom>
+                  </pic:spPr>
+                </pic:pic>
+              </a:graphicData>
+            </a:graphic>
+          </wp:inline>
+        </w:drawing>
+      </w:r>
+      <w:r>
+        <w:t xml:space="preserve">  </w:t>
+      </w:r>
+      <w:r>
+        <w:drawing>
+          <wp:inline distT="0" distB="0" distL="0" distR="0" wp14:anchorId="7AE00ABD" wp14:editId="7022B100">
+            <wp:extent cx="2530549" cy="1032276"/>
+            <wp:effectExtent l="0" t="0" r="3175" b="0"/>
+            <wp:docPr id="38" name="Imagen 38"/>
+            <wp:cNvGraphicFramePr>
+              <a:graphicFrameLocks xmlns:a="http://schemas.openxmlformats.org/drawingml/2006/main" noChangeAspect="1"/>
+            </wp:cNvGraphicFramePr>
+            <a:graphic xmlns:a="http://schemas.openxmlformats.org/drawingml/2006/main">
+              <a:graphicData uri="http://schemas.openxmlformats.org/drawingml/2006/picture">
+                <pic:pic xmlns:pic="http://schemas.openxmlformats.org/drawingml/2006/picture">
+                  <pic:nvPicPr>
+                    <pic:cNvPr id="0" name=""/>
+                    <pic:cNvPicPr/>
+                  </pic:nvPicPr>
+                  <pic:blipFill>
+                    <a:blip r:embed="rId16"/>
+                    <a:stretch>
+                      <a:fillRect/>
+                    </a:stretch>
+                  </pic:blipFill>
+                  <pic:spPr>
+                    <a:xfrm>
+                      <a:off x="0" y="0"/>
+                      <a:ext cx="2532962" cy="1033261"/>
+                    </a:xfrm>
+                    <a:prstGeom prst="rect">
+                      <a:avLst/>
+                    </a:prstGeom>
+                  </pic:spPr>
+                </pic:pic>
+              </a:graphicData>
+            </a:graphic>
+          </wp:inline>
+        </w:drawing>
+      </w:r>
+    </w:p>
+    <w:p>
       <w:pPr>
         <w:pStyle w:val="Ttulo3"/>
       </w:pPr>
-      <w:r>
-        <w:t>Gestión de clínica-&gt; Roles -&gt; Botón Baja</w:t>
-      </w:r>
-    </w:p>
-    <w:p>
-      <w:r>
-        <w:t>La aplicación consulta si se quiere dar de baja el rol. En caso afirmativo se realiza la baja.</w:t>
-      </w:r>
-    </w:p>
-    <w:p>
-      <w:pPr>
-        <w:pStyle w:val="Ttulo3"/>
-      </w:pPr>
       <w:proofErr w:type="spellStart"/>
       <w:r>
+        <w:lastRenderedPageBreak/>
         <w:t>Login</w:t>
       </w:r>
       <w:proofErr w:type="spellEnd"/>
@@ -1438,10 +1555,7 @@
         <w:t xml:space="preserve"> y seguridad</w:t>
       </w:r>
       <w:r>
-        <w:t xml:space="preserve"> - </w:t>
-      </w:r>
-      <w:r>
-        <w:t>Archivo -&gt; Sesión -&gt; Iniciar Sesión</w:t>
+        <w:t xml:space="preserve"> - Archivo -&gt; Sesión -&gt; Iniciar Sesión</w:t>
       </w:r>
     </w:p>
     <w:p>
@@ -1458,12 +1572,7 @@
         <w:t>de sesión y por</w:t>
       </w:r>
       <w:r>
-        <w:t xml:space="preserve"> defecto para las pruebas queda</w:t>
-      </w:r>
-      <w:bookmarkStart w:id="24" w:name="_GoBack"/>
-      <w:bookmarkEnd w:id="24"/>
-      <w:r>
-        <w:t xml:space="preserve"> cargado el u</w:t>
+        <w:t xml:space="preserve"> defecto para las pruebas queda cargado el u</w:t>
       </w:r>
       <w:r>
         <w:t xml:space="preserve">suario </w:t>
@@ -1495,6 +1604,10 @@
     </w:p>
     <w:p>
       <w:r>
+        <w:rPr>
+          <w:noProof/>
+          <w:lang w:eastAsia="es-ES"/>
+        </w:rPr>
         <w:drawing>
           <wp:inline distT="0" distB="0" distL="0" distR="0" wp14:anchorId="6893C19D" wp14:editId="11F8FFF3">
             <wp:extent cx="3453206" cy="1594883"/>
@@ -1511,7 +1624,7 @@
                     <pic:cNvPicPr/>
                   </pic:nvPicPr>
                   <pic:blipFill>
-                    <a:blip r:embed="rId14"/>
+                    <a:blip r:embed="rId17"/>
                     <a:stretch>
                       <a:fillRect/>
                     </a:stretch>
@@ -1547,12 +1660,15 @@
     </w:p>
     <w:p>
       <w:r>
-        <w:lastRenderedPageBreak/>
         <w:t>En caso de que el password sea incorrecto se incrementa en la tabla usuario un contador de ingresos fallidos. Al tercer reintento el usuario queda bloqueado:</w:t>
       </w:r>
     </w:p>
     <w:p>
       <w:r>
+        <w:rPr>
+          <w:noProof/>
+          <w:lang w:eastAsia="es-ES"/>
+        </w:rPr>
         <w:drawing>
           <wp:inline distT="0" distB="0" distL="0" distR="0" wp14:anchorId="4904075C" wp14:editId="3A9B292B">
             <wp:extent cx="2094614" cy="1116418"/>
@@ -1569,7 +1685,7 @@
                     <pic:cNvPicPr/>
                   </pic:nvPicPr>
                   <pic:blipFill>
-                    <a:blip r:embed="rId15"/>
+                    <a:blip r:embed="rId18"/>
                     <a:stretch>
                       <a:fillRect/>
                     </a:stretch>
@@ -1611,245 +1727,11 @@
     </w:p>
     <w:p>
       <w:r>
-        <w:rPr>
-          <w:noProof/>
-          <w:lang w:eastAsia="es-ES"/>
-        </w:rPr>
         <w:drawing>
-          <wp:inline distT="0" distB="0" distL="0" distR="0" wp14:anchorId="10AE27D0" wp14:editId="043A1F8C">
-            <wp:extent cx="4419600" cy="1581150"/>
-            <wp:effectExtent l="0" t="0" r="0" b="0"/>
-            <wp:docPr id="9" name="Imagen 9"/>
-            <wp:cNvGraphicFramePr>
-              <a:graphicFrameLocks xmlns:a="http://schemas.openxmlformats.org/drawingml/2006/main" noChangeAspect="1"/>
-            </wp:cNvGraphicFramePr>
-            <a:graphic xmlns:a="http://schemas.openxmlformats.org/drawingml/2006/main">
-              <a:graphicData uri="http://schemas.openxmlformats.org/drawingml/2006/picture">
-                <pic:pic xmlns:pic="http://schemas.openxmlformats.org/drawingml/2006/picture">
-                  <pic:nvPicPr>
-                    <pic:cNvPr id="0" name=""/>
-                    <pic:cNvPicPr/>
-                  </pic:nvPicPr>
-                  <pic:blipFill>
-                    <a:blip r:embed="rId16"/>
-                    <a:stretch>
-                      <a:fillRect/>
-                    </a:stretch>
-                  </pic:blipFill>
-                  <pic:spPr>
-                    <a:xfrm>
-                      <a:off x="0" y="0"/>
-                      <a:ext cx="4419600" cy="1581150"/>
-                    </a:xfrm>
-                    <a:prstGeom prst="rect">
-                      <a:avLst/>
-                    </a:prstGeom>
-                  </pic:spPr>
-                </pic:pic>
-              </a:graphicData>
-            </a:graphic>
-          </wp:inline>
-        </w:drawing>
-      </w:r>
-    </w:p>
-    <w:p>
-      <w:r>
-        <w:t>Al cargar la pantalla principal, si el rol tiene un afiliado asociado o un profesional asociado, se muestran en la barra de estado sus datos:</w:t>
-      </w:r>
-    </w:p>
-    <w:p>
-      <w:r>
-        <w:rPr>
-          <w:noProof/>
-          <w:lang w:eastAsia="es-ES"/>
-        </w:rPr>
-        <w:drawing>
-          <wp:inline distT="0" distB="0" distL="0" distR="0" wp14:anchorId="44D8EE30" wp14:editId="51368758">
-            <wp:extent cx="5391785" cy="560705"/>
-            <wp:effectExtent l="0" t="0" r="0" b="0"/>
-            <wp:docPr id="10" name="Imagen 10"/>
-            <wp:cNvGraphicFramePr>
-              <a:graphicFrameLocks xmlns:a="http://schemas.openxmlformats.org/drawingml/2006/main" noChangeAspect="1"/>
-            </wp:cNvGraphicFramePr>
-            <a:graphic xmlns:a="http://schemas.openxmlformats.org/drawingml/2006/main">
-              <a:graphicData uri="http://schemas.openxmlformats.org/drawingml/2006/picture">
-                <pic:pic xmlns:pic="http://schemas.openxmlformats.org/drawingml/2006/picture">
-                  <pic:nvPicPr>
-                    <pic:cNvPr id="0" name="Picture 3"/>
-                    <pic:cNvPicPr>
-                      <a:picLocks noChangeAspect="1" noChangeArrowheads="1"/>
-                    </pic:cNvPicPr>
-                  </pic:nvPicPr>
-                  <pic:blipFill>
-                    <a:blip r:embed="rId17">
-                      <a:extLst>
-                        <a:ext uri="{28A0092B-C50C-407E-A947-70E740481C1C}">
-                          <a14:useLocalDpi xmlns:a14="http://schemas.microsoft.com/office/drawing/2010/main" val="0"/>
-                        </a:ext>
-                      </a:extLst>
-                    </a:blip>
-                    <a:srcRect/>
-                    <a:stretch>
-                      <a:fillRect/>
-                    </a:stretch>
-                  </pic:blipFill>
-                  <pic:spPr bwMode="auto">
-                    <a:xfrm>
-                      <a:off x="0" y="0"/>
-                      <a:ext cx="5391785" cy="560705"/>
-                    </a:xfrm>
-                    <a:prstGeom prst="rect">
-                      <a:avLst/>
-                    </a:prstGeom>
-                    <a:noFill/>
-                    <a:ln>
-                      <a:noFill/>
-                    </a:ln>
-                  </pic:spPr>
-                </pic:pic>
-              </a:graphicData>
-            </a:graphic>
-          </wp:inline>
-        </w:drawing>
-      </w:r>
-    </w:p>
-    <w:p>
-      <w:pPr>
-        <w:pStyle w:val="Ttulo2"/>
-      </w:pPr>
-      <w:r>
-        <w:t>ABM de afiliados</w:t>
-      </w:r>
-    </w:p>
-    <w:p>
-      <w:pPr>
-        <w:pStyle w:val="Sinespaciado"/>
-      </w:pPr>
-      <w:r>
-        <w:t xml:space="preserve">Al crear un afiliado o profesional se le asigna un usuario automáticamente </w:t>
-      </w:r>
-      <w:r>
-        <w:t xml:space="preserve">tomando </w:t>
-      </w:r>
-      <w:r>
-        <w:t xml:space="preserve">su nombre  </w:t>
-      </w:r>
-      <w:r>
-        <w:t>y apellido agregándole el string ‘.clinica_frba’.</w:t>
-      </w:r>
-    </w:p>
-    <w:p>
-      <w:pPr>
-        <w:pStyle w:val="Sinespaciado"/>
-      </w:pPr>
-    </w:p>
-    <w:p>
-      <w:pPr>
-        <w:pStyle w:val="Sinespaciado"/>
-      </w:pPr>
-      <w:r>
-        <w:t>Los afiliados se pueden consultar</w:t>
-      </w:r>
-      <w:r>
-        <w:t xml:space="preserve"> desde </w:t>
-      </w:r>
-      <w:r>
-        <w:t>“Alta-Baja-</w:t>
-      </w:r>
-      <w:proofErr w:type="spellStart"/>
-      <w:r>
-        <w:t>Modificacion</w:t>
-      </w:r>
-      <w:proofErr w:type="spellEnd"/>
-      <w:r>
-        <w:t xml:space="preserve">  Afiliados”</w:t>
-      </w:r>
-      <w:r>
-        <w:t xml:space="preserve"> -&gt; </w:t>
-      </w:r>
-      <w:r>
-        <w:t>Buscar</w:t>
-      </w:r>
-      <w:r>
-        <w:t>, además de tener un filtro por nombre y apellido</w:t>
-      </w:r>
-    </w:p>
-    <w:p>
-      <w:pPr>
-        <w:pStyle w:val="Sinespaciado"/>
-      </w:pPr>
-    </w:p>
-    <w:p>
-      <w:r>
-        <w:rPr>
-          <w:noProof/>
-          <w:lang w:eastAsia="es-ES"/>
-        </w:rPr>
-        <w:lastRenderedPageBreak/>
-        <w:drawing>
-          <wp:inline distT="0" distB="0" distL="0" distR="0" wp14:anchorId="5DA42942" wp14:editId="3AF82340">
-            <wp:extent cx="5400040" cy="2526495"/>
-            <wp:effectExtent l="0" t="0" r="0" b="7620"/>
-            <wp:docPr id="39" name="Imagen 39"/>
-            <wp:cNvGraphicFramePr>
-              <a:graphicFrameLocks xmlns:a="http://schemas.openxmlformats.org/drawingml/2006/main" noChangeAspect="1"/>
-            </wp:cNvGraphicFramePr>
-            <a:graphic xmlns:a="http://schemas.openxmlformats.org/drawingml/2006/main">
-              <a:graphicData uri="http://schemas.openxmlformats.org/drawingml/2006/picture">
-                <pic:pic xmlns:pic="http://schemas.openxmlformats.org/drawingml/2006/picture">
-                  <pic:nvPicPr>
-                    <pic:cNvPr id="0" name=""/>
-                    <pic:cNvPicPr/>
-                  </pic:nvPicPr>
-                  <pic:blipFill>
-                    <a:blip r:embed="rId18"/>
-                    <a:stretch>
-                      <a:fillRect/>
-                    </a:stretch>
-                  </pic:blipFill>
-                  <pic:spPr>
-                    <a:xfrm>
-                      <a:off x="0" y="0"/>
-                      <a:ext cx="5400040" cy="2526495"/>
-                    </a:xfrm>
-                    <a:prstGeom prst="rect">
-                      <a:avLst/>
-                    </a:prstGeom>
-                  </pic:spPr>
-                </pic:pic>
-              </a:graphicData>
-            </a:graphic>
-          </wp:inline>
-        </w:drawing>
-      </w:r>
-    </w:p>
-    <w:p>
-      <w:pPr>
-        <w:pStyle w:val="Ttulo3"/>
-      </w:pPr>
-      <w:r>
-        <w:t xml:space="preserve">Afiliados -&gt; </w:t>
-      </w:r>
-      <w:r>
-        <w:t>Agregar</w:t>
-      </w:r>
-    </w:p>
-    <w:p>
-      <w:r>
-        <w:t xml:space="preserve">Permite dar de alta un afiliado teniendo en cuenta todas las validaciones de los campos. </w:t>
-      </w:r>
-    </w:p>
-    <w:p>
-      <w:r>
-        <w:rPr>
-          <w:noProof/>
-          <w:lang w:eastAsia="es-ES"/>
-        </w:rPr>
-        <w:drawing>
-          <wp:inline distT="0" distB="0" distL="0" distR="0" wp14:anchorId="6167F2A9" wp14:editId="61211937">
-            <wp:extent cx="5400040" cy="2577208"/>
-            <wp:effectExtent l="0" t="0" r="0" b="0"/>
-            <wp:docPr id="40" name="Imagen 40"/>
+          <wp:inline distT="0" distB="0" distL="0" distR="0" wp14:anchorId="32D362C3" wp14:editId="4E843456">
+            <wp:extent cx="2041451" cy="2048394"/>
+            <wp:effectExtent l="19050" t="19050" r="16510" b="9525"/>
+            <wp:docPr id="43" name="Imagen 43"/>
             <wp:cNvGraphicFramePr>
               <a:graphicFrameLocks xmlns:a="http://schemas.openxmlformats.org/drawingml/2006/main" noChangeAspect="1"/>
             </wp:cNvGraphicFramePr>
@@ -1869,11 +1751,16 @@
                   <pic:spPr>
                     <a:xfrm>
                       <a:off x="0" y="0"/>
-                      <a:ext cx="5400040" cy="2577208"/>
+                      <a:ext cx="2044647" cy="2051601"/>
                     </a:xfrm>
                     <a:prstGeom prst="rect">
                       <a:avLst/>
                     </a:prstGeom>
+                    <a:ln>
+                      <a:solidFill>
+                        <a:schemeClr val="accent1"/>
+                      </a:solidFill>
+                    </a:ln>
                   </pic:spPr>
                 </pic:pic>
               </a:graphicData>
@@ -1882,18 +1769,91 @@
         </w:drawing>
       </w:r>
     </w:p>
+    <w:p/>
+    <w:p>
+      <w:pPr>
+        <w:pStyle w:val="Ttulo2"/>
+      </w:pPr>
+      <w:r>
+        <w:lastRenderedPageBreak/>
+        <w:t>ABM de afiliados</w:t>
+      </w:r>
+    </w:p>
+    <w:p>
+      <w:pPr>
+        <w:pStyle w:val="Sinespaciado"/>
+      </w:pPr>
+      <w:r>
+        <w:t xml:space="preserve">Al crear un afiliado o profesional se le asigna un usuario automáticamente </w:t>
+      </w:r>
+      <w:r>
+        <w:t xml:space="preserve">tomando </w:t>
+      </w:r>
+      <w:r>
+        <w:t xml:space="preserve">su nombre  </w:t>
+      </w:r>
+      <w:r>
+        <w:t>y a</w:t>
+      </w:r>
+      <w:r>
+        <w:t>pellido agregándole la matricula al final</w:t>
+      </w:r>
+      <w:r>
+        <w:t>.</w:t>
+      </w:r>
+    </w:p>
+    <w:p>
+      <w:pPr>
+        <w:pStyle w:val="Sinespaciado"/>
+      </w:pPr>
+    </w:p>
+    <w:p>
+      <w:pPr>
+        <w:pStyle w:val="Sinespaciado"/>
+      </w:pPr>
+      <w:r>
+        <w:t>Los afiliados se pueden consultar</w:t>
+      </w:r>
+      <w:r>
+        <w:t xml:space="preserve"> desde </w:t>
+      </w:r>
+      <w:r>
+        <w:t>“Alta-Baja-</w:t>
+      </w:r>
+      <w:proofErr w:type="spellStart"/>
+      <w:r>
+        <w:t>Modificacion</w:t>
+      </w:r>
+      <w:proofErr w:type="spellEnd"/>
+      <w:r>
+        <w:t xml:space="preserve">  Afiliados”</w:t>
+      </w:r>
+      <w:r>
+        <w:t xml:space="preserve"> -&gt; </w:t>
+      </w:r>
+      <w:r>
+        <w:t>Buscar</w:t>
+      </w:r>
+      <w:r>
+        <w:t>, además de tener un filtro por nombre y apellido</w:t>
+      </w:r>
+    </w:p>
+    <w:p>
+      <w:pPr>
+        <w:pStyle w:val="Sinespaciado"/>
+      </w:pPr>
+    </w:p>
     <w:p>
       <w:r>
         <w:rPr>
           <w:noProof/>
           <w:lang w:eastAsia="es-ES"/>
         </w:rPr>
-        <w:lastRenderedPageBreak/>
         <w:drawing>
-          <wp:inline distT="0" distB="0" distL="0" distR="0" wp14:anchorId="5D564EDA" wp14:editId="531BDF74">
-            <wp:extent cx="5400040" cy="3504710"/>
-            <wp:effectExtent l="0" t="0" r="0" b="635"/>
-            <wp:docPr id="17" name="Imagen 17"/>
+          <wp:inline distT="0" distB="0" distL="0" distR="0" wp14:anchorId="5DA42942" wp14:editId="3AF82340">
+            <wp:extent cx="5400040" cy="2526495"/>
+            <wp:effectExtent l="0" t="0" r="0" b="7620"/>
+            <wp:docPr id="39" name="Imagen 39"/>
             <wp:cNvGraphicFramePr>
               <a:graphicFrameLocks xmlns:a="http://schemas.openxmlformats.org/drawingml/2006/main" noChangeAspect="1"/>
             </wp:cNvGraphicFramePr>
@@ -1913,7 +1873,7 @@
                   <pic:spPr>
                     <a:xfrm>
                       <a:off x="0" y="0"/>
-                      <a:ext cx="5400040" cy="3504710"/>
+                      <a:ext cx="5400040" cy="2526495"/>
                     </a:xfrm>
                     <a:prstGeom prst="rect">
                       <a:avLst/>
@@ -1927,8 +1887,19 @@
       </w:r>
     </w:p>
     <w:p>
-      <w:r>
-        <w:t>Si el afiliado tiene como estado civil uno con pareja el sistema consulta si quiere registrar al conyugue:</w:t>
+      <w:pPr>
+        <w:pStyle w:val="Ttulo3"/>
+      </w:pPr>
+      <w:r>
+        <w:t xml:space="preserve">Afiliados -&gt; </w:t>
+      </w:r>
+      <w:r>
+        <w:t>Agregar</w:t>
+      </w:r>
+    </w:p>
+    <w:p>
+      <w:r>
+        <w:t xml:space="preserve">Permite dar de alta un afiliado teniendo en cuenta todas las validaciones de los campos. </w:t>
       </w:r>
     </w:p>
     <w:p>
@@ -1938,10 +1909,10 @@
           <w:lang w:eastAsia="es-ES"/>
         </w:rPr>
         <w:drawing>
-          <wp:inline distT="0" distB="0" distL="0" distR="0" wp14:anchorId="6F58524F" wp14:editId="2A5A937E">
-            <wp:extent cx="2276475" cy="1381125"/>
-            <wp:effectExtent l="0" t="0" r="9525" b="9525"/>
-            <wp:docPr id="18" name="Imagen 18"/>
+          <wp:inline distT="0" distB="0" distL="0" distR="0" wp14:anchorId="6167F2A9" wp14:editId="61211937">
+            <wp:extent cx="5400040" cy="2577208"/>
+            <wp:effectExtent l="0" t="0" r="0" b="0"/>
+            <wp:docPr id="40" name="Imagen 40"/>
             <wp:cNvGraphicFramePr>
               <a:graphicFrameLocks xmlns:a="http://schemas.openxmlformats.org/drawingml/2006/main" noChangeAspect="1"/>
             </wp:cNvGraphicFramePr>
@@ -1961,7 +1932,7 @@
                   <pic:spPr>
                     <a:xfrm>
                       <a:off x="0" y="0"/>
-                      <a:ext cx="2276475" cy="1381125"/>
+                      <a:ext cx="5400040" cy="2577208"/>
                     </a:xfrm>
                     <a:prstGeom prst="rect">
                       <a:avLst/>
@@ -1974,6 +1945,7 @@
         </w:drawing>
       </w:r>
     </w:p>
+    <w:p/>
     <w:p>
       <w:r>
         <w:t>Si acepta, accede a una nueva ventana de alta de afiliado, donde por defecto ya tiene el mismo apellido, dirección, teléfono, plan médico y estado civil junto a la cantidad de hijos. Sólo el apellido, el estado civil y la cantidad de hijos no se pueden cambiar.</w:t>
@@ -2204,21 +2176,16 @@
     </w:p>
     <w:p>
       <w:r>
-        <w:t>El sistema consulta si está seguro realizar la modificación y luego se accede a la pantalla de modificación de afiliados:</w:t>
-      </w:r>
-    </w:p>
-    <w:p>
-      <w:r>
-        <w:rPr>
-          <w:noProof/>
-          <w:lang w:eastAsia="es-ES"/>
-        </w:rPr>
-        <w:lastRenderedPageBreak/>
+        <w:t xml:space="preserve">La modificación únicamente puede ser realiza por un administrativo. Únicamente se permite modificar los campos variables. Dando la posibilidad de modificar su plan y dejando un historial de cambios. </w:t>
+      </w:r>
+    </w:p>
+    <w:p>
+      <w:r>
         <w:drawing>
-          <wp:inline distT="0" distB="0" distL="0" distR="0" wp14:anchorId="5DF4EE96" wp14:editId="1871E4C9">
-            <wp:extent cx="5400040" cy="3556034"/>
-            <wp:effectExtent l="0" t="0" r="0" b="6350"/>
-            <wp:docPr id="24" name="Imagen 24"/>
+          <wp:inline distT="0" distB="0" distL="0" distR="0" wp14:anchorId="60FED217" wp14:editId="2B673DB7">
+            <wp:extent cx="5400040" cy="2368246"/>
+            <wp:effectExtent l="0" t="0" r="0" b="0"/>
+            <wp:docPr id="46" name="Imagen 46"/>
             <wp:cNvGraphicFramePr>
               <a:graphicFrameLocks xmlns:a="http://schemas.openxmlformats.org/drawingml/2006/main" noChangeAspect="1"/>
             </wp:cNvGraphicFramePr>
@@ -2238,7 +2205,7 @@
                   <pic:spPr>
                     <a:xfrm>
                       <a:off x="0" y="0"/>
-                      <a:ext cx="5400040" cy="3556034"/>
+                      <a:ext cx="5400040" cy="2368246"/>
                     </a:xfrm>
                     <a:prstGeom prst="rect">
                       <a:avLst/>
@@ -2252,15 +2219,11 @@
       </w:r>
     </w:p>
     <w:p>
-      <w:r>
-        <w:t>Al salir, se vuelve a la pantalla de afiliados.</w:t>
-      </w:r>
-    </w:p>
-    <w:p>
       <w:pPr>
         <w:pStyle w:val="Ttulo3"/>
       </w:pPr>
       <w:r>
+        <w:lastRenderedPageBreak/>
         <w:t>Gestión de afiliados -&gt; Afiliados -&gt; Botón Baja</w:t>
       </w:r>
     </w:p>
@@ -2317,20 +2280,20 @@
         <w:pStyle w:val="Ttulo2"/>
       </w:pPr>
       <w:r>
-        <w:t>ABM de profesional</w:t>
-      </w:r>
-    </w:p>
-    <w:p>
-      <w:pPr>
-        <w:pStyle w:val="Ttulo3"/>
-      </w:pPr>
-      <w:r>
-        <w:t>Gestión de profesionales -&gt; Profesionales</w:t>
-      </w:r>
-    </w:p>
-    <w:p>
-      <w:r>
-        <w:t>Desde esta pantalla se listan todos los profesionales de la clínica.</w:t>
+        <w:t>Registrar Agenda del médico</w:t>
+      </w:r>
+    </w:p>
+    <w:p>
+      <w:r>
+        <w:t>A cada día de la semana le corresponde una hora de inicio límite y una hora de fin límite en los que la clínica está abierta. Al seleccionar un día, estos límites se cargan en los controles de “Desde” y “Hasta”.</w:t>
+      </w:r>
+    </w:p>
+    <w:p>
+      <w:r>
+        <w:t>Para cada día se da la posibilidad de usar minutos para cargar las horas y</w:t>
+      </w:r>
+      <w:r>
+        <w:t xml:space="preserve"> usar horarios partidos por día, es decir que en un día puedo cargar de 08:00 a 11:00 y de 15:00 a 17:00. </w:t>
       </w:r>
     </w:p>
     <w:p>
@@ -2339,12 +2302,11 @@
           <w:noProof/>
           <w:lang w:eastAsia="es-ES"/>
         </w:rPr>
-        <w:lastRenderedPageBreak/>
         <w:drawing>
-          <wp:inline distT="0" distB="0" distL="0" distR="0" wp14:anchorId="6AD7781B" wp14:editId="6727995E">
+          <wp:inline distT="0" distB="0" distL="0" distR="0" wp14:anchorId="10A96E19" wp14:editId="4EF17119">
             <wp:extent cx="5400040" cy="2877822"/>
             <wp:effectExtent l="0" t="0" r="0" b="0"/>
-            <wp:docPr id="26" name="Imagen 26"/>
+            <wp:docPr id="14" name="Imagen 14"/>
             <wp:cNvGraphicFramePr>
               <a:graphicFrameLocks xmlns:a="http://schemas.openxmlformats.org/drawingml/2006/main" noChangeAspect="1"/>
             </wp:cNvGraphicFramePr>
@@ -2378,25 +2340,11 @@
       </w:r>
     </w:p>
     <w:p>
-      <w:pPr>
-        <w:pStyle w:val="Ttulo2"/>
-      </w:pPr>
-      <w:r>
-        <w:t>Registrar Agenda del médico</w:t>
-      </w:r>
-    </w:p>
-    <w:p/>
-    <w:p>
-      <w:r>
-        <w:t>A cada día de la semana le corresponde una hora de inicio límite y una hora de fin límite en los que la clínica está abierta. Al seleccionar un día, estos límites se cargan en los controles de “Desde” y “Hasta”.</w:t>
-      </w:r>
-    </w:p>
-    <w:p>
-      <w:r>
-        <w:t>Para cada día se da la posibilidad de usar minutos para cargar las horas y</w:t>
-      </w:r>
-      <w:r>
-        <w:t xml:space="preserve"> usar horarios partidos por día, es decir que en un día puedo cargar de 08:00 a 11:00 y de 15:00 a 17:00. </w:t>
+      <w:r>
+        <w:t>Debajo de la lista de días se visualiza la suma de horas total por semana que no debe superar las</w:t>
+      </w:r>
+      <w:r>
+        <w:t xml:space="preserve"> 48, sino aparece este cartel:</w:t>
       </w:r>
     </w:p>
     <w:p>
@@ -2406,10 +2354,10 @@
           <w:lang w:eastAsia="es-ES"/>
         </w:rPr>
         <w:drawing>
-          <wp:inline distT="0" distB="0" distL="0" distR="0" wp14:anchorId="10A96E19" wp14:editId="4EF17119">
-            <wp:extent cx="5400040" cy="2877822"/>
-            <wp:effectExtent l="0" t="0" r="0" b="0"/>
-            <wp:docPr id="14" name="Imagen 14"/>
+          <wp:inline distT="0" distB="0" distL="0" distR="0" wp14:anchorId="1F8CB8E1" wp14:editId="749D5FAF">
+            <wp:extent cx="3248025" cy="1381125"/>
+            <wp:effectExtent l="0" t="0" r="9525" b="9525"/>
+            <wp:docPr id="41" name="Imagen 41"/>
             <wp:cNvGraphicFramePr>
               <a:graphicFrameLocks xmlns:a="http://schemas.openxmlformats.org/drawingml/2006/main" noChangeAspect="1"/>
             </wp:cNvGraphicFramePr>
@@ -2429,7 +2377,7 @@
                   <pic:spPr>
                     <a:xfrm>
                       <a:off x="0" y="0"/>
-                      <a:ext cx="5400040" cy="2877822"/>
+                      <a:ext cx="3248025" cy="1381125"/>
                     </a:xfrm>
                     <a:prstGeom prst="rect">
                       <a:avLst/>
@@ -2444,10 +2392,11 @@
     </w:p>
     <w:p>
       <w:r>
-        <w:t>Debajo de la lista de días se visualiza la suma de horas total por semana que no debe superar las</w:t>
-      </w:r>
-      <w:r>
-        <w:t xml:space="preserve"> 48, sino aparece este cartel:</w:t>
+        <w:lastRenderedPageBreak/>
+        <w:t xml:space="preserve">Luego está la posibilidad de cargar excepciones a los días de la semana. Es decir fechas en </w:t>
+      </w:r>
+      <w:r>
+        <w:t>las cuales no se irá a trabajar.</w:t>
       </w:r>
     </w:p>
     <w:p>
@@ -2456,12 +2405,11 @@
           <w:noProof/>
           <w:lang w:eastAsia="es-ES"/>
         </w:rPr>
-        <w:lastRenderedPageBreak/>
         <w:drawing>
-          <wp:inline distT="0" distB="0" distL="0" distR="0" wp14:anchorId="1F8CB8E1" wp14:editId="749D5FAF">
-            <wp:extent cx="3248025" cy="1381125"/>
-            <wp:effectExtent l="0" t="0" r="9525" b="9525"/>
-            <wp:docPr id="41" name="Imagen 41"/>
+          <wp:inline distT="0" distB="0" distL="0" distR="0" wp14:anchorId="546CB582" wp14:editId="697C1CA8">
+            <wp:extent cx="5400040" cy="2877822"/>
+            <wp:effectExtent l="0" t="0" r="0" b="0"/>
+            <wp:docPr id="16" name="Imagen 16"/>
             <wp:cNvGraphicFramePr>
               <a:graphicFrameLocks xmlns:a="http://schemas.openxmlformats.org/drawingml/2006/main" noChangeAspect="1"/>
             </wp:cNvGraphicFramePr>
@@ -2481,7 +2429,7 @@
                   <pic:spPr>
                     <a:xfrm>
                       <a:off x="0" y="0"/>
-                      <a:ext cx="3248025" cy="1381125"/>
+                      <a:ext cx="5400040" cy="2877822"/>
                     </a:xfrm>
                     <a:prstGeom prst="rect">
                       <a:avLst/>
@@ -2496,10 +2444,7 @@
     </w:p>
     <w:p>
       <w:r>
-        <w:t xml:space="preserve">Luego está la posibilidad de cargar excepciones a los días de la semana. Es decir fechas en </w:t>
-      </w:r>
-      <w:r>
-        <w:t>las cuales no se irá a trabajar.</w:t>
+        <w:t>Si intento cargar un día que no tiene horas asignadas aparecerá un cartel informando:</w:t>
       </w:r>
     </w:p>
     <w:p>
@@ -2509,10 +2454,10 @@
           <w:lang w:eastAsia="es-ES"/>
         </w:rPr>
         <w:drawing>
-          <wp:inline distT="0" distB="0" distL="0" distR="0" wp14:anchorId="546CB582" wp14:editId="697C1CA8">
-            <wp:extent cx="5400040" cy="2877822"/>
-            <wp:effectExtent l="0" t="0" r="0" b="0"/>
-            <wp:docPr id="16" name="Imagen 16"/>
+          <wp:inline distT="0" distB="0" distL="0" distR="0" wp14:anchorId="59645077" wp14:editId="786FD399">
+            <wp:extent cx="3971925" cy="1381125"/>
+            <wp:effectExtent l="0" t="0" r="9525" b="9525"/>
+            <wp:docPr id="15" name="Imagen 15"/>
             <wp:cNvGraphicFramePr>
               <a:graphicFrameLocks xmlns:a="http://schemas.openxmlformats.org/drawingml/2006/main" noChangeAspect="1"/>
             </wp:cNvGraphicFramePr>
@@ -2532,7 +2477,7 @@
                   <pic:spPr>
                     <a:xfrm>
                       <a:off x="0" y="0"/>
-                      <a:ext cx="5400040" cy="2877822"/>
+                      <a:ext cx="3971925" cy="1381125"/>
                     </a:xfrm>
                     <a:prstGeom prst="rect">
                       <a:avLst/>
@@ -2547,7 +2492,28 @@
     </w:p>
     <w:p>
       <w:r>
-        <w:t>Si intento cargar un día que no tiene horas asignadas aparecerá un cartel informando:</w:t>
+        <w:t xml:space="preserve">Una vez cargadas las excepciones se presiona el botón “Finalizar” y se procede a guardar la agenda. </w:t>
+      </w:r>
+    </w:p>
+    <w:p>
+      <w:pPr>
+        <w:pStyle w:val="Ttulo2"/>
+      </w:pPr>
+      <w:r>
+        <w:t>Compra de bonos</w:t>
+      </w:r>
+    </w:p>
+    <w:p>
+      <w:pPr>
+        <w:pStyle w:val="Ttulo3"/>
+      </w:pPr>
+      <w:r>
+        <w:t>Gestión de afiliados -&gt; Compra de bonos</w:t>
+      </w:r>
+    </w:p>
+    <w:p>
+      <w:r>
+        <w:t>Para la compra de bonos primero hay que seleccionar al afiliado que realiza la compra si es que el rol es administrativo.</w:t>
       </w:r>
     </w:p>
     <w:p>
@@ -2556,11 +2522,12 @@
           <w:noProof/>
           <w:lang w:eastAsia="es-ES"/>
         </w:rPr>
+        <w:lastRenderedPageBreak/>
         <w:drawing>
-          <wp:inline distT="0" distB="0" distL="0" distR="0" wp14:anchorId="59645077" wp14:editId="786FD399">
-            <wp:extent cx="3971925" cy="1381125"/>
-            <wp:effectExtent l="0" t="0" r="9525" b="9525"/>
-            <wp:docPr id="15" name="Imagen 15"/>
+          <wp:inline distT="0" distB="0" distL="0" distR="0" wp14:anchorId="751583C6" wp14:editId="556D320C">
+            <wp:extent cx="5400040" cy="2877822"/>
+            <wp:effectExtent l="0" t="0" r="0" b="0"/>
+            <wp:docPr id="34" name="Imagen 34"/>
             <wp:cNvGraphicFramePr>
               <a:graphicFrameLocks xmlns:a="http://schemas.openxmlformats.org/drawingml/2006/main" noChangeAspect="1"/>
             </wp:cNvGraphicFramePr>
@@ -2580,7 +2547,7 @@
                   <pic:spPr>
                     <a:xfrm>
                       <a:off x="0" y="0"/>
-                      <a:ext cx="3971925" cy="1381125"/>
+                      <a:ext cx="5400040" cy="2877822"/>
                     </a:xfrm>
                     <a:prstGeom prst="rect">
                       <a:avLst/>
@@ -2595,28 +2562,12 @@
     </w:p>
     <w:p>
       <w:r>
-        <w:t xml:space="preserve">Una vez cargadas las excepciones se presiona el botón “Finalizar” y se procede a guardar la agenda. </w:t>
-      </w:r>
-    </w:p>
-    <w:p>
-      <w:pPr>
-        <w:pStyle w:val="Ttulo2"/>
-      </w:pPr>
-      <w:r>
-        <w:t>Compra de bonos</w:t>
-      </w:r>
-    </w:p>
-    <w:p>
-      <w:pPr>
-        <w:pStyle w:val="Ttulo3"/>
-      </w:pPr>
-      <w:r>
-        <w:t>Gestión de afiliados -&gt; Compra de bonos</w:t>
-      </w:r>
-    </w:p>
-    <w:p>
-      <w:r>
-        <w:t>Para la compra de bonos primero hay que seleccionar al afiliado que realiza la compra si es que el rol es administrativo.</w:t>
+        <w:t>En caso de que el afiliado haya iniciado sesión, ya estará su nombre cargado en la pantalla.</w:t>
+      </w:r>
+    </w:p>
+    <w:p>
+      <w:r>
+        <w:t>Mediante los botones “Consulta” y “Farmacia” agrega los bonos a la lista de compra:</w:t>
       </w:r>
     </w:p>
     <w:p>
@@ -2625,12 +2576,11 @@
           <w:noProof/>
           <w:lang w:eastAsia="es-ES"/>
         </w:rPr>
-        <w:lastRenderedPageBreak/>
         <w:drawing>
-          <wp:inline distT="0" distB="0" distL="0" distR="0" wp14:anchorId="751583C6" wp14:editId="556D320C">
+          <wp:inline distT="0" distB="0" distL="0" distR="0" wp14:anchorId="5925DE95" wp14:editId="1CD8ED5F">
             <wp:extent cx="5400040" cy="2877822"/>
             <wp:effectExtent l="0" t="0" r="0" b="0"/>
-            <wp:docPr id="34" name="Imagen 34"/>
+            <wp:docPr id="35" name="Imagen 35"/>
             <wp:cNvGraphicFramePr>
               <a:graphicFrameLocks xmlns:a="http://schemas.openxmlformats.org/drawingml/2006/main" noChangeAspect="1"/>
             </wp:cNvGraphicFramePr>
@@ -2664,59 +2614,6 @@
       </w:r>
     </w:p>
     <w:p>
-      <w:r>
-        <w:t>En caso de que el afiliado haya iniciado sesión, ya estará su nombre cargado en la pantalla.</w:t>
-      </w:r>
-    </w:p>
-    <w:p>
-      <w:r>
-        <w:t>Mediante los botones “Consulta” y “Farmacia” agrega los bonos a la lista de compra:</w:t>
-      </w:r>
-    </w:p>
-    <w:p>
-      <w:r>
-        <w:rPr>
-          <w:noProof/>
-          <w:lang w:eastAsia="es-ES"/>
-        </w:rPr>
-        <w:drawing>
-          <wp:inline distT="0" distB="0" distL="0" distR="0" wp14:anchorId="5925DE95" wp14:editId="1CD8ED5F">
-            <wp:extent cx="5400040" cy="2877822"/>
-            <wp:effectExtent l="0" t="0" r="0" b="0"/>
-            <wp:docPr id="35" name="Imagen 35"/>
-            <wp:cNvGraphicFramePr>
-              <a:graphicFrameLocks xmlns:a="http://schemas.openxmlformats.org/drawingml/2006/main" noChangeAspect="1"/>
-            </wp:cNvGraphicFramePr>
-            <a:graphic xmlns:a="http://schemas.openxmlformats.org/drawingml/2006/main">
-              <a:graphicData uri="http://schemas.openxmlformats.org/drawingml/2006/picture">
-                <pic:pic xmlns:pic="http://schemas.openxmlformats.org/drawingml/2006/picture">
-                  <pic:nvPicPr>
-                    <pic:cNvPr id="0" name=""/>
-                    <pic:cNvPicPr/>
-                  </pic:nvPicPr>
-                  <pic:blipFill>
-                    <a:blip r:embed="rId34"/>
-                    <a:stretch>
-                      <a:fillRect/>
-                    </a:stretch>
-                  </pic:blipFill>
-                  <pic:spPr>
-                    <a:xfrm>
-                      <a:off x="0" y="0"/>
-                      <a:ext cx="5400040" cy="2877822"/>
-                    </a:xfrm>
-                    <a:prstGeom prst="rect">
-                      <a:avLst/>
-                    </a:prstGeom>
-                  </pic:spPr>
-                </pic:pic>
-              </a:graphicData>
-            </a:graphic>
-          </wp:inline>
-        </w:drawing>
-      </w:r>
-    </w:p>
-    <w:p>
       <w:pPr>
         <w:ind w:left="708" w:hanging="708"/>
       </w:pPr>
@@ -2758,7 +2655,7 @@
                     <pic:cNvPicPr/>
                   </pic:nvPicPr>
                   <pic:blipFill>
-                    <a:blip r:embed="rId35"/>
+                    <a:blip r:embed="rId34"/>
                     <a:stretch>
                       <a:fillRect/>
                     </a:stretch>
@@ -2902,7 +2799,7 @@
                     <pic:cNvPicPr/>
                   </pic:nvPicPr>
                   <pic:blipFill>
-                    <a:blip r:embed="rId36">
+                    <a:blip r:embed="rId35">
                       <a:extLst>
                         <a:ext uri="{28A0092B-C50C-407E-A947-70E740481C1C}">
                           <a14:useLocalDpi xmlns:a14="http://schemas.microsoft.com/office/drawing/2010/main" val="0"/>
@@ -3003,7 +2900,7 @@
                     <pic:cNvPicPr/>
                   </pic:nvPicPr>
                   <pic:blipFill>
-                    <a:blip r:embed="rId37"/>
+                    <a:blip r:embed="rId36"/>
                     <a:stretch>
                       <a:fillRect/>
                     </a:stretch>
@@ -3052,7 +2949,7 @@
                     <pic:cNvPicPr/>
                   </pic:nvPicPr>
                   <pic:blipFill>
-                    <a:blip r:embed="rId38"/>
+                    <a:blip r:embed="rId37"/>
                     <a:stretch>
                       <a:fillRect/>
                     </a:stretch>
@@ -3117,7 +3014,7 @@
                     <pic:cNvPicPr/>
                   </pic:nvPicPr>
                   <pic:blipFill>
-                    <a:blip r:embed="rId39">
+                    <a:blip r:embed="rId38">
                       <a:extLst>
                         <a:ext uri="{28A0092B-C50C-407E-A947-70E740481C1C}">
                           <a14:useLocalDpi xmlns:a14="http://schemas.microsoft.com/office/drawing/2010/main" val="0"/>
@@ -3196,7 +3093,7 @@
                     <pic:cNvPicPr/>
                   </pic:nvPicPr>
                   <pic:blipFill>
-                    <a:blip r:embed="rId40">
+                    <a:blip r:embed="rId39">
                       <a:extLst>
                         <a:ext uri="{28A0092B-C50C-407E-A947-70E740481C1C}">
                           <a14:useLocalDpi xmlns:a14="http://schemas.microsoft.com/office/drawing/2010/main" val="0"/>
@@ -3437,7 +3334,7 @@
                     <pic:cNvPicPr/>
                   </pic:nvPicPr>
                   <pic:blipFill>
-                    <a:blip r:embed="rId41"/>
+                    <a:blip r:embed="rId40"/>
                     <a:stretch>
                       <a:fillRect/>
                     </a:stretch>
@@ -3496,6 +3393,54 @@
             <wp:extent cx="5400040" cy="2877822"/>
             <wp:effectExtent l="0" t="0" r="0" b="0"/>
             <wp:docPr id="44" name="Imagen 44"/>
+            <wp:cNvGraphicFramePr>
+              <a:graphicFrameLocks xmlns:a="http://schemas.openxmlformats.org/drawingml/2006/main" noChangeAspect="1"/>
+            </wp:cNvGraphicFramePr>
+            <a:graphic xmlns:a="http://schemas.openxmlformats.org/drawingml/2006/main">
+              <a:graphicData uri="http://schemas.openxmlformats.org/drawingml/2006/picture">
+                <pic:pic xmlns:pic="http://schemas.openxmlformats.org/drawingml/2006/picture">
+                  <pic:nvPicPr>
+                    <pic:cNvPr id="0" name=""/>
+                    <pic:cNvPicPr/>
+                  </pic:nvPicPr>
+                  <pic:blipFill>
+                    <a:blip r:embed="rId41"/>
+                    <a:stretch>
+                      <a:fillRect/>
+                    </a:stretch>
+                  </pic:blipFill>
+                  <pic:spPr>
+                    <a:xfrm>
+                      <a:off x="0" y="0"/>
+                      <a:ext cx="5400040" cy="2877822"/>
+                    </a:xfrm>
+                    <a:prstGeom prst="rect">
+                      <a:avLst/>
+                    </a:prstGeom>
+                  </pic:spPr>
+                </pic:pic>
+              </a:graphicData>
+            </a:graphic>
+          </wp:inline>
+        </w:drawing>
+      </w:r>
+    </w:p>
+    <w:p>
+      <w:r>
+        <w:t>Luego con el afiliado cargado, busca el turno para verificar que realmente existe:</w:t>
+      </w:r>
+    </w:p>
+    <w:p>
+      <w:r>
+        <w:rPr>
+          <w:noProof/>
+          <w:lang w:eastAsia="es-ES"/>
+        </w:rPr>
+        <w:drawing>
+          <wp:inline distT="0" distB="0" distL="0" distR="0" wp14:anchorId="1FB48FF7" wp14:editId="6D03C5ED">
+            <wp:extent cx="5400040" cy="3721616"/>
+            <wp:effectExtent l="0" t="0" r="0" b="0"/>
+            <wp:docPr id="45" name="Imagen 45"/>
             <wp:cNvGraphicFramePr>
               <a:graphicFrameLocks xmlns:a="http://schemas.openxmlformats.org/drawingml/2006/main" noChangeAspect="1"/>
             </wp:cNvGraphicFramePr>
@@ -3515,7 +3460,7 @@
                   <pic:spPr>
                     <a:xfrm>
                       <a:off x="0" y="0"/>
-                      <a:ext cx="5400040" cy="2877822"/>
+                      <a:ext cx="5400040" cy="3721616"/>
                     </a:xfrm>
                     <a:prstGeom prst="rect">
                       <a:avLst/>
@@ -3530,7 +3475,44 @@
     </w:p>
     <w:p>
       <w:r>
-        <w:t>Luego con el afiliado cargado, busca el turno para verificar que realmente existe:</w:t>
+        <w:t>Le solicita un bono de consulta y se lo valida. Una vez validado se hace clic en registrar para finalizar.</w:t>
+      </w:r>
+    </w:p>
+    <w:p>
+      <w:r>
+        <w:lastRenderedPageBreak/>
+        <w:t xml:space="preserve">Esto genera que el bono consulta quede asociado al turno. Además el turno se actualiza para </w:t>
+      </w:r>
+      <w:bookmarkStart w:id="24" w:name="_GoBack"/>
+      <w:bookmarkEnd w:id="24"/>
+      <w:r>
+        <w:t>guardar la fecha de llegada.</w:t>
+      </w:r>
+    </w:p>
+    <w:p>
+      <w:pPr>
+        <w:pStyle w:val="Ttulo2"/>
+      </w:pPr>
+      <w:r>
+        <w:t>Registrar resultado para atención médica</w:t>
+      </w:r>
+    </w:p>
+    <w:p>
+      <w:pPr>
+        <w:pStyle w:val="Ttulo3"/>
+      </w:pPr>
+      <w:r>
+        <w:t>Gestión de afiliados -&gt; Registro de resultados</w:t>
+      </w:r>
+    </w:p>
+    <w:p>
+      <w:r>
+        <w:t>Desde esta pantalla se carga el profesional que está realizando el diagnostico. En caso de que el usuario que inicio sesión tenga asignado un profesional, este campo ya estará cargado:</w:t>
+      </w:r>
+    </w:p>
+    <w:p>
+      <w:r>
+        <w:t xml:space="preserve">Luego se busca el turno: </w:t>
       </w:r>
     </w:p>
     <w:p>
@@ -3540,10 +3522,10 @@
           <w:lang w:eastAsia="es-ES"/>
         </w:rPr>
         <w:drawing>
-          <wp:inline distT="0" distB="0" distL="0" distR="0" wp14:anchorId="1FB48FF7" wp14:editId="6D03C5ED">
+          <wp:inline distT="0" distB="0" distL="0" distR="0" wp14:anchorId="44CD1513" wp14:editId="0AAE5D09">
             <wp:extent cx="5400040" cy="3721616"/>
             <wp:effectExtent l="0" t="0" r="0" b="0"/>
-            <wp:docPr id="45" name="Imagen 45"/>
+            <wp:docPr id="58" name="Imagen 58"/>
             <wp:cNvGraphicFramePr>
               <a:graphicFrameLocks xmlns:a="http://schemas.openxmlformats.org/drawingml/2006/main" noChangeAspect="1"/>
             </wp:cNvGraphicFramePr>
@@ -3578,21 +3560,51 @@
     </w:p>
     <w:p>
       <w:r>
-        <w:t>Le solicita un bono de consulta y se lo valida. Una vez validado se hace clic en registrar para finalizar.</w:t>
-      </w:r>
-    </w:p>
-    <w:p>
+        <w:t>Si c</w:t>
+      </w:r>
+      <w:r>
+        <w:t>onfirma el horario de ingreso al consultorio y carga los datos del diagnóstico:</w:t>
+      </w:r>
+    </w:p>
+    <w:p>
+      <w:r>
+        <w:t>Si no confirma el horario de ingreso al consultorio el turno queda con la fecha de llegada y no se permite llenar un diagnostico ni realizar recetas.</w:t>
+      </w:r>
+      <w:r>
+        <w:t xml:space="preserve">  Además se genera un registro en la tabla </w:t>
+      </w:r>
+      <w:proofErr w:type="spellStart"/>
+      <w:r>
+        <w:t>resultado_turno</w:t>
+      </w:r>
+      <w:proofErr w:type="spellEnd"/>
+      <w:r>
+        <w:t xml:space="preserve"> informando que el afiliado no se ha presentado.</w:t>
+      </w:r>
+    </w:p>
+    <w:p/>
+    <w:p>
+      <w:pPr>
+        <w:rPr>
+          <w:rFonts w:asciiTheme="majorHAnsi" w:eastAsiaTheme="majorEastAsia" w:hAnsiTheme="majorHAnsi" w:cstheme="majorBidi"/>
+          <w:b/>
+          <w:bCs/>
+          <w:color w:val="4F81BD" w:themeColor="accent1"/>
+          <w:sz w:val="26"/>
+          <w:szCs w:val="26"/>
+        </w:rPr>
+      </w:pPr>
+      <w:r>
+        <w:br w:type="page"/>
+      </w:r>
+    </w:p>
+    <w:p>
+      <w:pPr>
+        <w:pStyle w:val="Ttulo2"/>
+      </w:pPr>
       <w:r>
         <w:lastRenderedPageBreak/>
-        <w:t>Esto genera que el bono consulta quede asociado al turno. Además el turno se actualiza para guardar la fecha de llegada.</w:t>
-      </w:r>
-    </w:p>
-    <w:p>
-      <w:pPr>
-        <w:pStyle w:val="Ttulo2"/>
-      </w:pPr>
-      <w:r>
-        <w:t>Registrar resultado para atención médica</w:t>
+        <w:t>Cancelar atención médica</w:t>
       </w:r>
     </w:p>
     <w:p>
@@ -3600,30 +3612,52 @@
         <w:pStyle w:val="Ttulo3"/>
       </w:pPr>
       <w:r>
-        <w:t>Gestión de afiliados -&gt; Registro de resultados</w:t>
-      </w:r>
-    </w:p>
-    <w:p>
-      <w:r>
-        <w:t>Desde esta pantalla se carga el profesional que está realizando el diagnostico. En caso de que el usuario que inicio sesión tenga asignado un profesional, este campo ya estará cargado:</w:t>
-      </w:r>
-    </w:p>
-    <w:p>
-      <w:r>
-        <w:t xml:space="preserve">Luego se busca el turno: </w:t>
-      </w:r>
-    </w:p>
-    <w:p>
+        <w:t xml:space="preserve">Inicio </w:t>
+      </w:r>
+      <w:r>
+        <w:t>-&gt; Afiliado</w:t>
+      </w:r>
+      <w:r>
+        <w:t xml:space="preserve"> -&gt; Cancelar Turno</w:t>
+      </w:r>
+    </w:p>
+    <w:p>
+      <w:pPr>
+        <w:tabs>
+          <w:tab w:val="left" w:pos="3396"/>
+        </w:tabs>
+      </w:pPr>
+      <w:r>
+        <w:t>Desde esta pantalla se busca al afiliado que realiza la cancelación.</w:t>
+      </w:r>
+      <w:r>
+        <w:t xml:space="preserve"> Si el afiliado ya posee turnos se listaran y podrá seleccionar cualquiera de ellos, teniendo la posibilidad de agregar un motivo por el cual realizo la cancelación. En caso de ser un </w:t>
+      </w:r>
+      <w:proofErr w:type="spellStart"/>
+      <w:r>
+        <w:t>admin</w:t>
+      </w:r>
+      <w:proofErr w:type="spellEnd"/>
+      <w:r>
+        <w:t xml:space="preserve"> deberá seleccionar al afiliado para avanzar a la siguiente pantalla</w:t>
+      </w:r>
+    </w:p>
+    <w:p>
+      <w:pPr>
+        <w:tabs>
+          <w:tab w:val="left" w:pos="3396"/>
+        </w:tabs>
+      </w:pPr>
       <w:r>
         <w:rPr>
           <w:noProof/>
           <w:lang w:eastAsia="es-ES"/>
         </w:rPr>
         <w:drawing>
-          <wp:inline distT="0" distB="0" distL="0" distR="0" wp14:anchorId="44CD1513" wp14:editId="0AAE5D09">
-            <wp:extent cx="5400040" cy="3721616"/>
+          <wp:inline distT="0" distB="0" distL="0" distR="0" wp14:anchorId="7FE64E27" wp14:editId="3CD480F0">
+            <wp:extent cx="3742660" cy="1702788"/>
             <wp:effectExtent l="0" t="0" r="0" b="0"/>
-            <wp:docPr id="58" name="Imagen 58"/>
+            <wp:docPr id="13" name="Imagen 13"/>
             <wp:cNvGraphicFramePr>
               <a:graphicFrameLocks xmlns:a="http://schemas.openxmlformats.org/drawingml/2006/main" noChangeAspect="1"/>
             </wp:cNvGraphicFramePr>
@@ -3643,7 +3677,7 @@
                   <pic:spPr>
                     <a:xfrm>
                       <a:off x="0" y="0"/>
-                      <a:ext cx="5400040" cy="3721616"/>
+                      <a:ext cx="3743757" cy="1703287"/>
                     </a:xfrm>
                     <a:prstGeom prst="rect">
                       <a:avLst/>
@@ -3655,103 +3689,19 @@
           </wp:inline>
         </w:drawing>
       </w:r>
-    </w:p>
-    <w:p>
-      <w:r>
-        <w:t>Si c</w:t>
-      </w:r>
-      <w:r>
-        <w:t>onfirma el horario de ingreso al consultorio y carga los datos del diagnóstico:</w:t>
-      </w:r>
-    </w:p>
-    <w:p>
-      <w:r>
-        <w:t>Si no confirma el horario de ingreso al consultorio el turno queda con la fecha de llegada y no se permite llenar un diagnostico ni realizar recetas.</w:t>
-      </w:r>
-      <w:r>
-        <w:t xml:space="preserve">  Además se genera un registro en la tabla </w:t>
-      </w:r>
-      <w:proofErr w:type="spellStart"/>
-      <w:r>
-        <w:t>resultado_turno</w:t>
-      </w:r>
-      <w:proofErr w:type="spellEnd"/>
-      <w:r>
-        <w:t xml:space="preserve"> informando que el afiliado no se ha presentado.</w:t>
-      </w:r>
-    </w:p>
-    <w:p/>
-    <w:p>
-      <w:pPr>
-        <w:rPr>
-          <w:rFonts w:asciiTheme="majorHAnsi" w:eastAsiaTheme="majorEastAsia" w:hAnsiTheme="majorHAnsi" w:cstheme="majorBidi"/>
-          <w:b/>
-          <w:bCs/>
-          <w:color w:val="4F81BD" w:themeColor="accent1"/>
-          <w:sz w:val="26"/>
-          <w:szCs w:val="26"/>
-        </w:rPr>
-      </w:pPr>
-      <w:r>
-        <w:br w:type="page"/>
-      </w:r>
-    </w:p>
-    <w:p>
-      <w:pPr>
-        <w:pStyle w:val="Ttulo2"/>
-      </w:pPr>
-      <w:r>
-        <w:lastRenderedPageBreak/>
-        <w:t>Cancelar atención médica</w:t>
-      </w:r>
-    </w:p>
-    <w:p>
-      <w:pPr>
-        <w:pStyle w:val="Ttulo3"/>
-      </w:pPr>
-      <w:r>
-        <w:t xml:space="preserve">Inicio </w:t>
-      </w:r>
-      <w:r>
-        <w:t>-&gt; Afiliado</w:t>
-      </w:r>
-      <w:r>
-        <w:t xml:space="preserve"> -&gt; Cancelar Turno</w:t>
-      </w:r>
-    </w:p>
-    <w:p>
-      <w:pPr>
-        <w:tabs>
-          <w:tab w:val="left" w:pos="3396"/>
-        </w:tabs>
-      </w:pPr>
-      <w:r>
-        <w:t>Desde esta pantalla se busca al afiliado que realiza la cancelación.</w:t>
-      </w:r>
-      <w:r>
-        <w:t xml:space="preserve"> Si el afiliado ya posee turnos se listaran y podrá seleccionar cualquiera de ellos, teniendo la posibilidad de agregar un motivo por el cual realizo la cancelación. En caso de ser un </w:t>
-      </w:r>
-      <w:proofErr w:type="spellStart"/>
-      <w:r>
-        <w:t>admin</w:t>
-      </w:r>
-      <w:proofErr w:type="spellEnd"/>
-      <w:r>
-        <w:t xml:space="preserve"> deberá seleccionar al afiliado para avanzar a la siguiente pantalla</w:t>
-      </w:r>
-    </w:p>
-    <w:p>
-      <w:pPr>
-        <w:tabs>
-          <w:tab w:val="left" w:pos="3396"/>
-        </w:tabs>
-      </w:pPr>
-      <w:r>
+      <w:r>
+        <w:t xml:space="preserve">  </w:t>
+      </w:r>
+      <w:r>
+        <w:rPr>
+          <w:noProof/>
+          <w:lang w:eastAsia="es-ES"/>
+        </w:rPr>
         <w:drawing>
-          <wp:inline distT="0" distB="0" distL="0" distR="0" wp14:anchorId="7FE64E27" wp14:editId="3CD480F0">
-            <wp:extent cx="3742660" cy="1702788"/>
-            <wp:effectExtent l="0" t="0" r="0" b="0"/>
-            <wp:docPr id="13" name="Imagen 13"/>
+          <wp:inline distT="0" distB="0" distL="0" distR="0" wp14:anchorId="598E8179" wp14:editId="564CFF12">
+            <wp:extent cx="1403498" cy="914400"/>
+            <wp:effectExtent l="0" t="0" r="6350" b="0"/>
+            <wp:docPr id="19" name="Imagen 19"/>
             <wp:cNvGraphicFramePr>
               <a:graphicFrameLocks xmlns:a="http://schemas.openxmlformats.org/drawingml/2006/main" noChangeAspect="1"/>
             </wp:cNvGraphicFramePr>
@@ -3771,46 +3721,6 @@
                   <pic:spPr>
                     <a:xfrm>
                       <a:off x="0" y="0"/>
-                      <a:ext cx="3743757" cy="1703287"/>
-                    </a:xfrm>
-                    <a:prstGeom prst="rect">
-                      <a:avLst/>
-                    </a:prstGeom>
-                  </pic:spPr>
-                </pic:pic>
-              </a:graphicData>
-            </a:graphic>
-          </wp:inline>
-        </w:drawing>
-      </w:r>
-      <w:r>
-        <w:t xml:space="preserve">  </w:t>
-      </w:r>
-      <w:r>
-        <w:drawing>
-          <wp:inline distT="0" distB="0" distL="0" distR="0" wp14:anchorId="598E8179" wp14:editId="564CFF12">
-            <wp:extent cx="1403498" cy="914400"/>
-            <wp:effectExtent l="0" t="0" r="6350" b="0"/>
-            <wp:docPr id="19" name="Imagen 19"/>
-            <wp:cNvGraphicFramePr>
-              <a:graphicFrameLocks xmlns:a="http://schemas.openxmlformats.org/drawingml/2006/main" noChangeAspect="1"/>
-            </wp:cNvGraphicFramePr>
-            <a:graphic xmlns:a="http://schemas.openxmlformats.org/drawingml/2006/main">
-              <a:graphicData uri="http://schemas.openxmlformats.org/drawingml/2006/picture">
-                <pic:pic xmlns:pic="http://schemas.openxmlformats.org/drawingml/2006/picture">
-                  <pic:nvPicPr>
-                    <pic:cNvPr id="0" name=""/>
-                    <pic:cNvPicPr/>
-                  </pic:nvPicPr>
-                  <pic:blipFill>
-                    <a:blip r:embed="rId46"/>
-                    <a:stretch>
-                      <a:fillRect/>
-                    </a:stretch>
-                  </pic:blipFill>
-                  <pic:spPr>
-                    <a:xfrm>
-                      <a:off x="0" y="0"/>
                       <a:ext cx="1403894" cy="914658"/>
                     </a:xfrm>
                     <a:prstGeom prst="rect">
@@ -3846,14 +3756,15 @@
         <w:t>Desde esta pantalla el profesional puede cancelar un día o un rango de días</w:t>
       </w:r>
       <w:r>
-        <w:t xml:space="preserve">, para todas las especialidades con las que este asociado el profesional. </w:t>
-      </w:r>
-      <w:r>
-        <w:t>Al cancelar los días, se dan de baja los turnos y no se asignan a otros profesionales.</w:t>
-      </w:r>
-    </w:p>
-    <w:p>
-      <w:r>
+        <w:t>, para todas las especialidades con las que este asociado el profesional. Al cancelar los días, se dan de baja los turnos y no se asignan a otros profesionales.</w:t>
+      </w:r>
+    </w:p>
+    <w:p>
+      <w:r>
+        <w:rPr>
+          <w:noProof/>
+          <w:lang w:eastAsia="es-ES"/>
+        </w:rPr>
         <w:drawing>
           <wp:inline distT="0" distB="0" distL="0" distR="0" wp14:anchorId="6A51F592" wp14:editId="6AEF3B5E">
             <wp:extent cx="2415496" cy="2934586"/>
@@ -3870,7 +3781,7 @@
                     <pic:cNvPicPr/>
                   </pic:nvPicPr>
                   <pic:blipFill>
-                    <a:blip r:embed="rId47"/>
+                    <a:blip r:embed="rId46"/>
                     <a:stretch>
                       <a:fillRect/>
                     </a:stretch>
@@ -3899,6 +3810,10 @@
         <w:t xml:space="preserve">  </w:t>
       </w:r>
       <w:r>
+        <w:rPr>
+          <w:noProof/>
+          <w:lang w:eastAsia="es-ES"/>
+        </w:rPr>
         <w:drawing>
           <wp:inline distT="0" distB="0" distL="0" distR="0" wp14:anchorId="28AD2FF6" wp14:editId="37016733">
             <wp:extent cx="2456121" cy="1033791"/>
@@ -3915,7 +3830,7 @@
                     <pic:cNvPicPr/>
                   </pic:nvPicPr>
                   <pic:blipFill>
-                    <a:blip r:embed="rId48"/>
+                    <a:blip r:embed="rId47"/>
                     <a:stretch>
                       <a:fillRect/>
                     </a:stretch>
@@ -3983,6 +3898,10 @@
     </w:p>
     <w:p>
       <w:r>
+        <w:rPr>
+          <w:noProof/>
+          <w:lang w:eastAsia="es-ES"/>
+        </w:rPr>
         <w:drawing>
           <wp:inline distT="0" distB="0" distL="0" distR="0" wp14:anchorId="014E7F88" wp14:editId="37AD27AF">
             <wp:extent cx="4189228" cy="1890319"/>
@@ -3999,7 +3918,7 @@
                     <pic:cNvPicPr/>
                   </pic:nvPicPr>
                   <pic:blipFill>
-                    <a:blip r:embed="rId49"/>
+                    <a:blip r:embed="rId48"/>
                     <a:stretch>
                       <a:fillRect/>
                     </a:stretch>
@@ -4027,11 +3946,58 @@
     </w:p>
     <w:p>
       <w:r>
+        <w:rPr>
+          <w:noProof/>
+          <w:lang w:eastAsia="es-ES"/>
+        </w:rPr>
         <w:drawing>
           <wp:inline distT="0" distB="0" distL="0" distR="0" wp14:anchorId="0B653D86" wp14:editId="055152CE">
             <wp:extent cx="2320843" cy="1297172"/>
             <wp:effectExtent l="0" t="0" r="3810" b="0"/>
             <wp:docPr id="2" name="Imagen 2"/>
+            <wp:cNvGraphicFramePr>
+              <a:graphicFrameLocks xmlns:a="http://schemas.openxmlformats.org/drawingml/2006/main" noChangeAspect="1"/>
+            </wp:cNvGraphicFramePr>
+            <a:graphic xmlns:a="http://schemas.openxmlformats.org/drawingml/2006/main">
+              <a:graphicData uri="http://schemas.openxmlformats.org/drawingml/2006/picture">
+                <pic:pic xmlns:pic="http://schemas.openxmlformats.org/drawingml/2006/picture">
+                  <pic:nvPicPr>
+                    <pic:cNvPr id="0" name=""/>
+                    <pic:cNvPicPr/>
+                  </pic:nvPicPr>
+                  <pic:blipFill>
+                    <a:blip r:embed="rId49"/>
+                    <a:stretch>
+                      <a:fillRect/>
+                    </a:stretch>
+                  </pic:blipFill>
+                  <pic:spPr>
+                    <a:xfrm>
+                      <a:off x="0" y="0"/>
+                      <a:ext cx="2321713" cy="1297658"/>
+                    </a:xfrm>
+                    <a:prstGeom prst="rect">
+                      <a:avLst/>
+                    </a:prstGeom>
+                  </pic:spPr>
+                </pic:pic>
+              </a:graphicData>
+            </a:graphic>
+          </wp:inline>
+        </w:drawing>
+      </w:r>
+    </w:p>
+    <w:p>
+      <w:r>
+        <w:rPr>
+          <w:noProof/>
+          <w:lang w:eastAsia="es-ES"/>
+        </w:rPr>
+        <w:drawing>
+          <wp:inline distT="0" distB="0" distL="0" distR="0" wp14:anchorId="4BB44F17" wp14:editId="0982AA09">
+            <wp:extent cx="2604977" cy="898979"/>
+            <wp:effectExtent l="0" t="0" r="5080" b="0"/>
+            <wp:docPr id="4" name="Imagen 4"/>
             <wp:cNvGraphicFramePr>
               <a:graphicFrameLocks xmlns:a="http://schemas.openxmlformats.org/drawingml/2006/main" noChangeAspect="1"/>
             </wp:cNvGraphicFramePr>
@@ -4051,7 +4017,7 @@
                   <pic:spPr>
                     <a:xfrm>
                       <a:off x="0" y="0"/>
-                      <a:ext cx="2321713" cy="1297658"/>
+                      <a:ext cx="2614584" cy="902294"/>
                     </a:xfrm>
                     <a:prstGeom prst="rect">
                       <a:avLst/>
@@ -4063,14 +4029,19 @@
           </wp:inline>
         </w:drawing>
       </w:r>
-    </w:p>
-    <w:p>
-      <w:r>
+      <w:r>
+        <w:t xml:space="preserve">  </w:t>
+      </w:r>
+      <w:r>
+        <w:rPr>
+          <w:noProof/>
+          <w:lang w:eastAsia="es-ES"/>
+        </w:rPr>
         <w:drawing>
-          <wp:inline distT="0" distB="0" distL="0" distR="0" wp14:anchorId="4BB44F17" wp14:editId="0982AA09">
-            <wp:extent cx="2604977" cy="898979"/>
-            <wp:effectExtent l="0" t="0" r="5080" b="0"/>
-            <wp:docPr id="4" name="Imagen 4"/>
+          <wp:inline distT="0" distB="0" distL="0" distR="0" wp14:anchorId="01A8E8AC" wp14:editId="740891FE">
+            <wp:extent cx="2604977" cy="891611"/>
+            <wp:effectExtent l="0" t="0" r="5080" b="3810"/>
+            <wp:docPr id="5" name="Imagen 5"/>
             <wp:cNvGraphicFramePr>
               <a:graphicFrameLocks xmlns:a="http://schemas.openxmlformats.org/drawingml/2006/main" noChangeAspect="1"/>
             </wp:cNvGraphicFramePr>
@@ -4090,7 +4061,7 @@
                   <pic:spPr>
                     <a:xfrm>
                       <a:off x="0" y="0"/>
-                      <a:ext cx="2614584" cy="902294"/>
+                      <a:ext cx="2604351" cy="891397"/>
                     </a:xfrm>
                     <a:prstGeom prst="rect">
                       <a:avLst/>
@@ -4102,15 +4073,18 @@
           </wp:inline>
         </w:drawing>
       </w:r>
-      <w:r>
-        <w:t xml:space="preserve">  </w:t>
-      </w:r>
-      <w:r>
+    </w:p>
+    <w:p>
+      <w:r>
+        <w:rPr>
+          <w:noProof/>
+          <w:lang w:eastAsia="es-ES"/>
+        </w:rPr>
         <w:drawing>
-          <wp:inline distT="0" distB="0" distL="0" distR="0" wp14:anchorId="01A8E8AC" wp14:editId="740891FE">
-            <wp:extent cx="2604977" cy="891611"/>
-            <wp:effectExtent l="0" t="0" r="5080" b="3810"/>
-            <wp:docPr id="5" name="Imagen 5"/>
+          <wp:inline distT="0" distB="0" distL="0" distR="0" wp14:anchorId="40EBA9B1" wp14:editId="13639538">
+            <wp:extent cx="2604977" cy="870095"/>
+            <wp:effectExtent l="0" t="0" r="5080" b="6350"/>
+            <wp:docPr id="7" name="Imagen 7"/>
             <wp:cNvGraphicFramePr>
               <a:graphicFrameLocks xmlns:a="http://schemas.openxmlformats.org/drawingml/2006/main" noChangeAspect="1"/>
             </wp:cNvGraphicFramePr>
@@ -4130,7 +4104,7 @@
                   <pic:spPr>
                     <a:xfrm>
                       <a:off x="0" y="0"/>
-                      <a:ext cx="2604351" cy="891397"/>
+                      <a:ext cx="2651744" cy="885716"/>
                     </a:xfrm>
                     <a:prstGeom prst="rect">
                       <a:avLst/>
@@ -4142,14 +4116,22 @@
           </wp:inline>
         </w:drawing>
       </w:r>
-    </w:p>
-    <w:p>
-      <w:r>
+      <w:r>
+        <w:t xml:space="preserve"> </w:t>
+      </w:r>
+      <w:r>
+        <w:t xml:space="preserve">  </w:t>
+      </w:r>
+      <w:r>
+        <w:rPr>
+          <w:noProof/>
+          <w:lang w:eastAsia="es-ES"/>
+        </w:rPr>
         <w:drawing>
-          <wp:inline distT="0" distB="0" distL="0" distR="0" wp14:anchorId="40EBA9B1" wp14:editId="13639538">
-            <wp:extent cx="2604977" cy="870095"/>
-            <wp:effectExtent l="0" t="0" r="5080" b="6350"/>
-            <wp:docPr id="7" name="Imagen 7"/>
+          <wp:inline distT="0" distB="0" distL="0" distR="0" wp14:anchorId="2E0208BD" wp14:editId="7ADBE320">
+            <wp:extent cx="2573079" cy="918250"/>
+            <wp:effectExtent l="0" t="0" r="0" b="0"/>
+            <wp:docPr id="8" name="Imagen 8"/>
             <wp:cNvGraphicFramePr>
               <a:graphicFrameLocks xmlns:a="http://schemas.openxmlformats.org/drawingml/2006/main" noChangeAspect="1"/>
             </wp:cNvGraphicFramePr>
@@ -4169,49 +4151,6 @@
                   <pic:spPr>
                     <a:xfrm>
                       <a:off x="0" y="0"/>
-                      <a:ext cx="2651744" cy="885716"/>
-                    </a:xfrm>
-                    <a:prstGeom prst="rect">
-                      <a:avLst/>
-                    </a:prstGeom>
-                  </pic:spPr>
-                </pic:pic>
-              </a:graphicData>
-            </a:graphic>
-          </wp:inline>
-        </w:drawing>
-      </w:r>
-      <w:r>
-        <w:t xml:space="preserve"> </w:t>
-      </w:r>
-      <w:r>
-        <w:t xml:space="preserve">  </w:t>
-      </w:r>
-      <w:r>
-        <w:drawing>
-          <wp:inline distT="0" distB="0" distL="0" distR="0" wp14:anchorId="2E0208BD" wp14:editId="7ADBE320">
-            <wp:extent cx="2573079" cy="918250"/>
-            <wp:effectExtent l="0" t="0" r="0" b="0"/>
-            <wp:docPr id="8" name="Imagen 8"/>
-            <wp:cNvGraphicFramePr>
-              <a:graphicFrameLocks xmlns:a="http://schemas.openxmlformats.org/drawingml/2006/main" noChangeAspect="1"/>
-            </wp:cNvGraphicFramePr>
-            <a:graphic xmlns:a="http://schemas.openxmlformats.org/drawingml/2006/main">
-              <a:graphicData uri="http://schemas.openxmlformats.org/drawingml/2006/picture">
-                <pic:pic xmlns:pic="http://schemas.openxmlformats.org/drawingml/2006/picture">
-                  <pic:nvPicPr>
-                    <pic:cNvPr id="0" name=""/>
-                    <pic:cNvPicPr/>
-                  </pic:nvPicPr>
-                  <pic:blipFill>
-                    <a:blip r:embed="rId54"/>
-                    <a:stretch>
-                      <a:fillRect/>
-                    </a:stretch>
-                  </pic:blipFill>
-                  <pic:spPr>
-                    <a:xfrm>
-                      <a:off x="0" y="0"/>
                       <a:ext cx="2592280" cy="925102"/>
                     </a:xfrm>
                     <a:prstGeom prst="rect">
@@ -4227,6 +4166,10 @@
     </w:p>
     <w:p>
       <w:r>
+        <w:rPr>
+          <w:noProof/>
+          <w:lang w:eastAsia="es-ES"/>
+        </w:rPr>
         <w:drawing>
           <wp:inline distT="0" distB="0" distL="0" distR="0" wp14:anchorId="343681A1" wp14:editId="2966097C">
             <wp:extent cx="2630926" cy="903767"/>
@@ -4243,7 +4186,7 @@
                     <pic:cNvPicPr/>
                   </pic:nvPicPr>
                   <pic:blipFill>
-                    <a:blip r:embed="rId55"/>
+                    <a:blip r:embed="rId54"/>
                     <a:stretch>
                       <a:fillRect/>
                     </a:stretch>
@@ -6303,7 +6246,7 @@
 </file>
 
 <file path=customXml/itemProps1.xml><?xml version="1.0" encoding="utf-8"?>
-<ds:datastoreItem xmlns:ds="http://schemas.openxmlformats.org/officeDocument/2006/customXml" ds:itemID="{FE7D9B47-73AE-40EB-964B-443FD7BC8664}">
+<ds:datastoreItem xmlns:ds="http://schemas.openxmlformats.org/officeDocument/2006/customXml" ds:itemID="{BAF0313C-5B5D-40B7-AA8E-C751513C759B}">
   <ds:schemaRefs>
     <ds:schemaRef ds:uri="http://schemas.openxmlformats.org/officeDocument/2006/bibliography"/>
   </ds:schemaRefs>

</xml_diff>

<commit_message>
Subo un poco mas del doc
</commit_message>
<xml_diff>
--- a/Migracion_DB/Estrategia.docx
+++ b/Migracion_DB/Estrategia.docx
@@ -1035,6 +1035,10 @@
         <w:pStyle w:val="Sinespaciado"/>
       </w:pPr>
       <w:r>
+        <w:rPr>
+          <w:noProof/>
+          <w:lang w:eastAsia="es-ES"/>
+        </w:rPr>
         <w:drawing>
           <wp:anchor distT="0" distB="0" distL="114300" distR="114300" simplePos="0" relativeHeight="251664384" behindDoc="1" locked="0" layoutInCell="1" allowOverlap="1" wp14:anchorId="4CFF2C33" wp14:editId="744F8048">
             <wp:simplePos x="0" y="0"/>
@@ -1118,6 +1122,10 @@
     </w:p>
     <w:p>
       <w:r>
+        <w:rPr>
+          <w:noProof/>
+          <w:lang w:eastAsia="es-ES"/>
+        </w:rPr>
         <w:drawing>
           <wp:anchor distT="0" distB="0" distL="114300" distR="114300" simplePos="0" relativeHeight="251663360" behindDoc="1" locked="0" layoutInCell="1" allowOverlap="1" wp14:anchorId="63BEFC36" wp14:editId="30DE9C54">
             <wp:simplePos x="0" y="0"/>
@@ -1214,25 +1222,7 @@
         <w:t xml:space="preserve">nzara una alerta para recargar. </w:t>
       </w:r>
       <w:r>
-        <w:t>Queda fuera del alcance del TP s</w:t>
-      </w:r>
-      <w:r>
-        <w:t xml:space="preserve">i </w:t>
-      </w:r>
-      <w:r>
-        <w:t xml:space="preserve">se desea </w:t>
-      </w:r>
-      <w:r>
-        <w:t>sacar un rol a un usuario</w:t>
-      </w:r>
-      <w:r>
-        <w:t>. S</w:t>
-      </w:r>
-      <w:r>
-        <w:t>olo se quita el rol al usuario si el rol no existe</w:t>
-      </w:r>
-      <w:r>
-        <w:t>.</w:t>
+        <w:t>Queda fuera del alcance del TP si se desea sacar un rol a un usuario. Solo se quita el rol al usuario si el rol no existe.</w:t>
       </w:r>
     </w:p>
     <w:p>
@@ -1242,6 +1232,10 @@
     </w:p>
     <w:p>
       <w:r>
+        <w:rPr>
+          <w:noProof/>
+          <w:lang w:eastAsia="es-ES"/>
+        </w:rPr>
         <w:drawing>
           <wp:inline distT="0" distB="0" distL="0" distR="0">
             <wp:extent cx="3115310" cy="1131570"/>
@@ -1314,6 +1308,10 @@
     </w:p>
     <w:p>
       <w:r>
+        <w:rPr>
+          <w:noProof/>
+          <w:lang w:eastAsia="es-ES"/>
+        </w:rPr>
         <w:drawing>
           <wp:anchor distT="0" distB="0" distL="114300" distR="114300" simplePos="0" relativeHeight="251665408" behindDoc="1" locked="0" layoutInCell="1" allowOverlap="1" wp14:anchorId="35CF6D50" wp14:editId="71A163C3">
             <wp:simplePos x="0" y="0"/>
@@ -1573,6 +1571,10 @@
     </w:p>
     <w:p>
       <w:r>
+        <w:rPr>
+          <w:noProof/>
+          <w:lang w:eastAsia="es-ES"/>
+        </w:rPr>
         <w:drawing>
           <wp:inline distT="0" distB="0" distL="0" distR="0" wp14:anchorId="72262535" wp14:editId="6FAA6C5B">
             <wp:extent cx="3089834" cy="1414130"/>
@@ -1727,6 +1729,10 @@
         <w:jc w:val="center"/>
       </w:pPr>
       <w:r>
+        <w:rPr>
+          <w:noProof/>
+          <w:lang w:eastAsia="es-ES"/>
+        </w:rPr>
         <w:drawing>
           <wp:inline distT="0" distB="0" distL="0" distR="0" wp14:anchorId="08A4BA9E" wp14:editId="30C71C62">
             <wp:extent cx="4752753" cy="2091363"/>
@@ -1774,17 +1780,19 @@
       <w:r>
         <w:t xml:space="preserve">Para el registro de concubino, se consulta si desea adherirlo. Para el caso de los hijos y/o personas a cargo indica la cantidad que </w:t>
       </w:r>
-      <w:proofErr w:type="spellStart"/>
-      <w:r>
-        <w:t>hara</w:t>
-      </w:r>
-      <w:proofErr w:type="spellEnd"/>
+      <w:r>
+        <w:t>hará</w:t>
+      </w:r>
       <w:r>
         <w:t xml:space="preserve"> que se permita generar obligatoriamente la cantidad de personas a adherir.</w:t>
       </w:r>
     </w:p>
     <w:p>
       <w:r>
+        <w:rPr>
+          <w:noProof/>
+          <w:lang w:eastAsia="es-ES"/>
+        </w:rPr>
         <w:drawing>
           <wp:anchor distT="0" distB="0" distL="114300" distR="114300" simplePos="0" relativeHeight="251666432" behindDoc="0" locked="0" layoutInCell="1" allowOverlap="1" wp14:anchorId="54715865" wp14:editId="1B590804">
             <wp:simplePos x="0" y="0"/>
@@ -1847,6 +1855,10 @@
         </w:drawing>
       </w:r>
       <w:r>
+        <w:rPr>
+          <w:noProof/>
+          <w:lang w:eastAsia="es-ES"/>
+        </w:rPr>
         <w:drawing>
           <wp:inline distT="0" distB="0" distL="0" distR="0" wp14:anchorId="633B9312" wp14:editId="7F860B6D">
             <wp:extent cx="3498112" cy="1538489"/>
@@ -1894,6 +1906,10 @@
         <w:t xml:space="preserve">  </w:t>
       </w:r>
       <w:r>
+        <w:rPr>
+          <w:noProof/>
+          <w:lang w:eastAsia="es-ES"/>
+        </w:rPr>
         <w:drawing>
           <wp:inline distT="0" distB="0" distL="0" distR="0" wp14:anchorId="62CE1ADF" wp14:editId="17E9CFF4">
             <wp:extent cx="2281494" cy="1913860"/>
@@ -1951,6 +1967,10 @@
     </w:p>
     <w:p>
       <w:r>
+        <w:rPr>
+          <w:noProof/>
+          <w:lang w:eastAsia="es-ES"/>
+        </w:rPr>
         <w:drawing>
           <wp:inline distT="0" distB="0" distL="0" distR="0" wp14:anchorId="05CB5993" wp14:editId="7606B09E">
             <wp:extent cx="5400040" cy="1203064"/>
@@ -1994,246 +2014,18 @@
       </w:r>
     </w:p>
     <w:p>
-      <w:pPr>
-        <w:pStyle w:val="Ttulo3"/>
-      </w:pPr>
-    </w:p>
-    <w:p>
-      <w:pPr>
-        <w:pStyle w:val="Ttulo3"/>
-      </w:pPr>
-    </w:p>
-    <w:p>
-      <w:pPr>
-        <w:pStyle w:val="Ttulo3"/>
-      </w:pPr>
-      <w:r>
-        <w:t xml:space="preserve">Funcionalidad que permite a un administrativo de la clínica </w:t>
-      </w:r>
-    </w:p>
-    <w:p>
-      <w:pPr>
-        <w:pStyle w:val="Ttulo3"/>
-      </w:pPr>
-    </w:p>
-    <w:p>
-      <w:pPr>
-        <w:pStyle w:val="Ttulo3"/>
-      </w:pPr>
-      <w:proofErr w:type="gramStart"/>
-      <w:r>
-        <w:t>crear</w:t>
-      </w:r>
-      <w:proofErr w:type="gramEnd"/>
-      <w:r>
-        <w:t xml:space="preserve">, modificar y </w:t>
-      </w:r>
-      <w:proofErr w:type="spellStart"/>
-      <w:r>
-        <w:t>darde</w:t>
-      </w:r>
-      <w:proofErr w:type="spellEnd"/>
-      <w:r>
-        <w:t xml:space="preserve"> baja un afiliado. </w:t>
-      </w:r>
-    </w:p>
-    <w:p>
-      <w:pPr>
-        <w:pStyle w:val="Ttulo3"/>
-      </w:pPr>
-    </w:p>
-    <w:p>
-      <w:pPr>
-        <w:pStyle w:val="Ttulo3"/>
-      </w:pPr>
-      <w:r>
-        <w:t>Es de suponer que un afiliado a lo largo de su historia puede sufrir modificaciones</w:t>
-      </w:r>
-    </w:p>
-    <w:p>
-      <w:pPr>
-        <w:pStyle w:val="Ttulo3"/>
-      </w:pPr>
-      <w:proofErr w:type="gramStart"/>
-      <w:r>
-        <w:t>en</w:t>
-      </w:r>
-      <w:proofErr w:type="gramEnd"/>
-      <w:r>
-        <w:t xml:space="preserve"> alguno de sus datos, como ser su dirección, teléfono, mail, plan médico, </w:t>
-      </w:r>
-      <w:proofErr w:type="spellStart"/>
-      <w:r>
-        <w:t>etc</w:t>
-      </w:r>
-      <w:proofErr w:type="spellEnd"/>
-      <w:r>
-        <w:t xml:space="preserve"> (no así</w:t>
-      </w:r>
-    </w:p>
-    <w:p>
-      <w:pPr>
-        <w:pStyle w:val="Ttulo3"/>
-      </w:pPr>
-      <w:proofErr w:type="gramStart"/>
-      <w:r>
-        <w:t>su</w:t>
-      </w:r>
-      <w:proofErr w:type="gramEnd"/>
-      <w:r>
-        <w:t xml:space="preserve"> nombre, apellido, </w:t>
-      </w:r>
-      <w:proofErr w:type="spellStart"/>
-      <w:r>
-        <w:t>dni</w:t>
-      </w:r>
-      <w:proofErr w:type="spellEnd"/>
-      <w:r>
-        <w:t xml:space="preserve"> y fecha de nacimiento). </w:t>
-      </w:r>
-    </w:p>
-    <w:p>
-      <w:pPr>
-        <w:pStyle w:val="Ttulo3"/>
-      </w:pPr>
-    </w:p>
-    <w:p>
-      <w:pPr>
-        <w:pStyle w:val="Ttulo3"/>
-      </w:pPr>
-      <w:r>
-        <w:t>Si fuese necesario modificar el plan del afiliado, es necesario que se registre cuando se ha producido dicha modificación y el</w:t>
-      </w:r>
-    </w:p>
-    <w:p>
-      <w:pPr>
-        <w:pStyle w:val="Ttulo3"/>
-      </w:pPr>
-      <w:proofErr w:type="gramStart"/>
-      <w:r>
-        <w:t>motivo</w:t>
-      </w:r>
-      <w:proofErr w:type="gramEnd"/>
-      <w:r>
-        <w:t xml:space="preserve"> que la originó, de manera de poder obtener un historial de dichos cambios.</w:t>
-      </w:r>
-    </w:p>
-    <w:p>
-      <w:pPr>
-        <w:pStyle w:val="Ttulo3"/>
-      </w:pPr>
-    </w:p>
-    <w:p>
-      <w:pPr>
-        <w:pStyle w:val="Ttulo3"/>
-      </w:pPr>
-    </w:p>
-    <w:p>
-      <w:pPr>
-        <w:pStyle w:val="Ttulo3"/>
-      </w:pPr>
-      <w:r>
-        <w:t>Dicho historial debe poder ser consultado de alguna manera dentro del sistema.</w:t>
-      </w:r>
-    </w:p>
-    <w:p>
-      <w:pPr>
-        <w:pStyle w:val="Ttulo3"/>
-      </w:pPr>
-    </w:p>
-    <w:p>
-      <w:pPr>
-        <w:pStyle w:val="Ttulo3"/>
-      </w:pPr>
-    </w:p>
-    <w:p>
-      <w:pPr>
-        <w:pStyle w:val="Ttulo3"/>
-      </w:pPr>
-      <w:r>
-        <w:t>En caso de querer dar de baja un afiliado, la misma será por medio de baja lógica</w:t>
-      </w:r>
-    </w:p>
-    <w:p>
-      <w:pPr>
-        <w:pStyle w:val="Ttulo3"/>
-      </w:pPr>
-      <w:proofErr w:type="gramStart"/>
-      <w:r>
-        <w:t>y</w:t>
-      </w:r>
-      <w:proofErr w:type="gramEnd"/>
-      <w:r>
-        <w:t xml:space="preserve"> registrando la fecha de dicho acontecimiento. </w:t>
-      </w:r>
-    </w:p>
-    <w:p>
-      <w:pPr>
-        <w:pStyle w:val="Ttulo3"/>
-      </w:pPr>
-    </w:p>
-    <w:p>
-      <w:pPr>
-        <w:pStyle w:val="Ttulo3"/>
-      </w:pPr>
-      <w:r>
-        <w:t xml:space="preserve">Si el afiliado tenía turnos registrados, </w:t>
-      </w:r>
-      <w:proofErr w:type="spellStart"/>
-      <w:r>
-        <w:t>nopodrán</w:t>
-      </w:r>
-      <w:proofErr w:type="spellEnd"/>
-      <w:r>
-        <w:t xml:space="preserve"> ser utilizados dado que dicho afiliado se ha desvinculado de la entidad, dejando</w:t>
-      </w:r>
-    </w:p>
-    <w:p>
-      <w:pPr>
-        <w:pStyle w:val="Ttulo3"/>
-      </w:pPr>
-      <w:proofErr w:type="gramStart"/>
-      <w:r>
-        <w:t>esos</w:t>
-      </w:r>
-      <w:proofErr w:type="gramEnd"/>
-      <w:r>
-        <w:t xml:space="preserve"> turnos disponibles para que otros afiliados puedan utilizarlos.</w:t>
-      </w:r>
-    </w:p>
-    <w:p>
-      <w:pPr>
-        <w:pStyle w:val="Ttulo3"/>
-      </w:pPr>
-    </w:p>
-    <w:p>
-      <w:pPr>
-        <w:pStyle w:val="Ttulo3"/>
-      </w:pPr>
-    </w:p>
-    <w:p/>
-    <w:p/>
-    <w:p>
-      <w:pPr>
-        <w:pStyle w:val="Ttulo3"/>
-      </w:pPr>
-      <w:r>
-        <w:lastRenderedPageBreak/>
-        <w:t>Gestión de afiliados -&gt; Afiliados -&gt; Botón Modificar</w:t>
-      </w:r>
-    </w:p>
-    <w:p>
-      <w:r>
-        <w:t xml:space="preserve">La modificación únicamente puede ser realiza por un administrativo. Únicamente se permite modificar los campos variables. Dando la posibilidad de modificar su plan y dejando un historial de cambios. </w:t>
-      </w:r>
-      <w:r>
-        <w:t xml:space="preserve"> En el caso de modificar el plan existe una tabla que registra los movimientos del mismo y puede ser consultado por el Administrador desde el menú</w:t>
-      </w:r>
-    </w:p>
-    <w:p>
-      <w:r>
+      <w:r>
+        <w:t>La modificación únicamente puede ser realiza por un administrativo. Únicamente se permite modificar los campos variables. Dando la posibilidad de modificar su plan y dejando un historial de cambios.  En el caso de modificar el plan existe una tabla que registra los movimientos del mismo y puede ser consultado por el Administrador desde el menú</w:t>
+      </w:r>
+    </w:p>
+    <w:p>
+      <w:r>
+        <w:rPr>
+          <w:noProof/>
+          <w:lang w:eastAsia="es-ES"/>
+        </w:rPr>
         <w:drawing>
-          <wp:inline distT="0" distB="0" distL="0" distR="0" wp14:anchorId="155D2DA9" wp14:editId="77E05300">
+          <wp:inline distT="0" distB="0" distL="0" distR="0" wp14:anchorId="31ABE59A" wp14:editId="2A942335">
             <wp:extent cx="5400040" cy="337884"/>
             <wp:effectExtent l="0" t="0" r="0" b="5080"/>
             <wp:docPr id="61" name="Imagen 61"/>
@@ -2276,7 +2068,7 @@
           <w:lang w:eastAsia="es-ES"/>
         </w:rPr>
         <w:drawing>
-          <wp:inline distT="0" distB="0" distL="0" distR="0" wp14:anchorId="60FED217" wp14:editId="2B673DB7">
+          <wp:inline distT="0" distB="0" distL="0" distR="0" wp14:anchorId="10176F10" wp14:editId="6E0C853D">
             <wp:extent cx="5400040" cy="2368246"/>
             <wp:effectExtent l="0" t="0" r="0" b="0"/>
             <wp:docPr id="46" name="Imagen 46"/>
@@ -2313,31 +2105,23 @@
       </w:r>
     </w:p>
     <w:p>
-      <w:pPr>
-        <w:pStyle w:val="Ttulo3"/>
-      </w:pPr>
-      <w:r>
-        <w:t>Gestión de afiliados -&gt; Afiliados -&gt; Botón Baja</w:t>
-      </w:r>
-    </w:p>
-    <w:p>
-      <w:r>
-        <w:t>El sistema consulta si se quiere dar de baja al afiliado, en caso de confirmar, se realiza la baja lógica.</w:t>
-      </w:r>
-      <w:r>
-        <w:t xml:space="preserve"> Si el afiliado es dado de baja</w:t>
-      </w:r>
-      <w:r>
-        <w:t xml:space="preserve">, debido a que los valores son diferentes de los bonos, </w:t>
-      </w:r>
-      <w:r>
-        <w:t>se eliminaran los turnos vigentes</w:t>
-      </w:r>
-      <w:r>
-        <w:t xml:space="preserve">, las consultas realizadas, y bonos para todo el grupo familiar si es el afiliado </w:t>
-      </w:r>
-      <w:r>
-        <w:t>principal. En caso de ser uno de los adheridos (quienes terminen en 02</w:t>
+      <w:r>
+        <w:t>La modificación del plan además de registrar un histórico, d</w:t>
+      </w:r>
+      <w:r>
+        <w:t xml:space="preserve">ebido a que los valores son </w:t>
+      </w:r>
+      <w:r>
+        <w:t xml:space="preserve">de los bonos son </w:t>
+      </w:r>
+      <w:r>
+        <w:t xml:space="preserve">diferentes </w:t>
+      </w:r>
+      <w:r>
+        <w:t>para cada uno</w:t>
+      </w:r>
+      <w:r>
+        <w:t xml:space="preserve"> se eliminaran los turnos vigentes, las consultas realizadas, y bonos para todo el grupo familiar si es el afiliado principal. En caso de ser uno de los adheridos (quienes terminen en 02</w:t>
       </w:r>
       <w:proofErr w:type="gramStart"/>
       <w:r>
@@ -2347,18 +2131,26 @@
       <w:r>
         <w:t>,…) solo perderán sus turnos, consultas y bonos propios.</w:t>
       </w:r>
-    </w:p>
-    <w:p>
-      <w:r>
-        <w:rPr>
-          <w:noProof/>
-          <w:lang w:eastAsia="es-ES"/>
-        </w:rPr>
+      <w:r>
+        <w:t xml:space="preserve"> </w:t>
+      </w:r>
+      <w:r>
+        <w:t xml:space="preserve">El sistema posee un Botón de Baja de afiliado, en caso de confirmar, se realiza la baja lógica. </w:t>
+      </w:r>
+      <w:r>
+        <w:t xml:space="preserve"> Los usuarios dados de baja no seguirán listándose en la lista y en caso de volver afiliarse deberá completar el registro nuevamente.</w:t>
+      </w:r>
+    </w:p>
+    <w:p>
+      <w:r>
+        <w:t xml:space="preserve"> </w:t>
+      </w:r>
+      <w:r>
         <w:drawing>
-          <wp:inline distT="0" distB="0" distL="0" distR="0" wp14:anchorId="6462AE5C" wp14:editId="38C7FA3B">
-            <wp:extent cx="2876550" cy="1381125"/>
-            <wp:effectExtent l="0" t="0" r="0" b="9525"/>
-            <wp:docPr id="25" name="Imagen 25"/>
+          <wp:inline distT="0" distB="0" distL="0" distR="0" wp14:anchorId="637BB406" wp14:editId="3AF1878B">
+            <wp:extent cx="1435396" cy="1095254"/>
+            <wp:effectExtent l="19050" t="19050" r="12700" b="10160"/>
+            <wp:docPr id="6" name="Imagen 6"/>
             <wp:cNvGraphicFramePr>
               <a:graphicFrameLocks xmlns:a="http://schemas.openxmlformats.org/drawingml/2006/main" noChangeAspect="1"/>
             </wp:cNvGraphicFramePr>
@@ -2378,11 +2170,16 @@
                   <pic:spPr>
                     <a:xfrm>
                       <a:off x="0" y="0"/>
-                      <a:ext cx="2876550" cy="1381125"/>
+                      <a:ext cx="1437880" cy="1097150"/>
                     </a:xfrm>
                     <a:prstGeom prst="rect">
                       <a:avLst/>
                     </a:prstGeom>
+                    <a:ln>
+                      <a:solidFill>
+                        <a:schemeClr val="accent1"/>
+                      </a:solidFill>
+                    </a:ln>
                   </pic:spPr>
                 </pic:pic>
               </a:graphicData>
@@ -2393,303 +2190,41 @@
     </w:p>
     <w:p>
       <w:pPr>
-        <w:pStyle w:val="Ttulo2"/>
-      </w:pPr>
-    </w:p>
-    <w:p>
-      <w:pPr>
-        <w:pStyle w:val="Ttulo2"/>
-      </w:pPr>
-    </w:p>
-    <w:p>
-      <w:pPr>
-        <w:pStyle w:val="Ttulo2"/>
-      </w:pPr>
-    </w:p>
-    <w:p>
-      <w:pPr>
-        <w:pStyle w:val="Ttulo2"/>
-      </w:pPr>
-    </w:p>
-    <w:p>
-      <w:pPr>
-        <w:pStyle w:val="Ttulo2"/>
-      </w:pPr>
-    </w:p>
-    <w:p>
-      <w:pPr>
-        <w:pStyle w:val="Ttulo2"/>
-      </w:pPr>
-    </w:p>
-    <w:p>
-      <w:pPr>
-        <w:pStyle w:val="Ttulo2"/>
-      </w:pPr>
-    </w:p>
-    <w:p>
-      <w:pPr>
-        <w:pStyle w:val="Ttulo2"/>
-      </w:pPr>
-    </w:p>
-    <w:p>
-      <w:pPr>
-        <w:pStyle w:val="Ttulo2"/>
-      </w:pPr>
-    </w:p>
-    <w:p>
-      <w:pPr>
-        <w:pStyle w:val="Ttulo2"/>
-      </w:pPr>
-    </w:p>
-    <w:p>
-      <w:pPr>
-        <w:pStyle w:val="Ttulo2"/>
-      </w:pPr>
-    </w:p>
-    <w:p>
-      <w:pPr>
-        <w:pStyle w:val="Ttulo2"/>
-      </w:pPr>
-    </w:p>
-    <w:p>
-      <w:pPr>
-        <w:pStyle w:val="Ttulo2"/>
-      </w:pPr>
-    </w:p>
-    <w:p>
-      <w:pPr>
-        <w:pStyle w:val="Ttulo2"/>
-      </w:pPr>
-    </w:p>
-    <w:p>
-      <w:pPr>
-        <w:pStyle w:val="Ttulo2"/>
-      </w:pPr>
-    </w:p>
-    <w:p>
-      <w:pPr>
-        <w:pStyle w:val="Ttulo2"/>
-      </w:pPr>
-    </w:p>
-    <w:p>
-      <w:pPr>
-        <w:pStyle w:val="Ttulo2"/>
-      </w:pPr>
-    </w:p>
-    <w:p>
-      <w:pPr>
-        <w:pStyle w:val="Ttulo2"/>
-      </w:pPr>
-    </w:p>
-    <w:p>
-      <w:pPr>
-        <w:pStyle w:val="Ttulo2"/>
-      </w:pPr>
-    </w:p>
-    <w:p>
-      <w:pPr>
-        <w:pStyle w:val="Ttulo2"/>
-      </w:pPr>
-    </w:p>
-    <w:p>
-      <w:pPr>
-        <w:pStyle w:val="Ttulo2"/>
-      </w:pPr>
-    </w:p>
-    <w:p>
-      <w:pPr>
-        <w:pStyle w:val="Ttulo2"/>
-      </w:pPr>
-    </w:p>
-    <w:p>
-      <w:pPr>
-        <w:pStyle w:val="Ttulo2"/>
-      </w:pPr>
-    </w:p>
-    <w:p>
-      <w:pPr>
-        <w:pStyle w:val="Ttulo2"/>
-      </w:pPr>
-    </w:p>
-    <w:p>
-      <w:pPr>
-        <w:pStyle w:val="Ttulo2"/>
-      </w:pPr>
-    </w:p>
-    <w:p>
-      <w:pPr>
-        <w:pStyle w:val="Ttulo2"/>
-      </w:pPr>
-    </w:p>
-    <w:p>
-      <w:pPr>
-        <w:pStyle w:val="Ttulo2"/>
-      </w:pPr>
-    </w:p>
-    <w:p>
-      <w:pPr>
-        <w:pStyle w:val="Ttulo2"/>
-      </w:pPr>
-    </w:p>
-    <w:p>
-      <w:pPr>
-        <w:pStyle w:val="Ttulo2"/>
-      </w:pPr>
-    </w:p>
-    <w:p>
-      <w:pPr>
-        <w:pStyle w:val="Ttulo2"/>
-      </w:pPr>
-    </w:p>
-    <w:p>
-      <w:pPr>
-        <w:pStyle w:val="Ttulo2"/>
-      </w:pPr>
-    </w:p>
-    <w:p>
-      <w:pPr>
-        <w:pStyle w:val="Ttulo2"/>
-      </w:pPr>
-    </w:p>
-    <w:p>
-      <w:pPr>
-        <w:pStyle w:val="Ttulo2"/>
-      </w:pPr>
-    </w:p>
-    <w:p>
-      <w:pPr>
-        <w:pStyle w:val="Ttulo2"/>
-      </w:pPr>
-    </w:p>
-    <w:p>
-      <w:pPr>
-        <w:pStyle w:val="Ttulo2"/>
-      </w:pPr>
-    </w:p>
-    <w:p>
-      <w:pPr>
-        <w:pStyle w:val="Ttulo2"/>
-      </w:pPr>
-    </w:p>
-    <w:p>
-      <w:pPr>
-        <w:pStyle w:val="Ttulo2"/>
-      </w:pPr>
-    </w:p>
-    <w:p>
-      <w:pPr>
-        <w:pStyle w:val="Ttulo2"/>
-      </w:pPr>
-    </w:p>
-    <w:p>
-      <w:pPr>
-        <w:pStyle w:val="Ttulo2"/>
-      </w:pPr>
-    </w:p>
-    <w:p>
-      <w:pPr>
-        <w:pStyle w:val="Ttulo2"/>
-      </w:pPr>
-    </w:p>
-    <w:p>
-      <w:pPr>
-        <w:pStyle w:val="Ttulo2"/>
-      </w:pPr>
-    </w:p>
-    <w:p>
-      <w:pPr>
-        <w:pStyle w:val="Ttulo2"/>
-      </w:pPr>
-    </w:p>
-    <w:p>
-      <w:pPr>
-        <w:pStyle w:val="Ttulo2"/>
-      </w:pPr>
-    </w:p>
-    <w:p>
-      <w:pPr>
-        <w:pStyle w:val="Ttulo2"/>
-      </w:pPr>
-    </w:p>
-    <w:p>
-      <w:pPr>
-        <w:pStyle w:val="Ttulo2"/>
-      </w:pPr>
-    </w:p>
-    <w:p>
-      <w:pPr>
-        <w:pStyle w:val="Ttulo2"/>
-      </w:pPr>
-    </w:p>
-    <w:p>
-      <w:pPr>
-        <w:pStyle w:val="Ttulo2"/>
-      </w:pPr>
-    </w:p>
-    <w:p>
-      <w:pPr>
-        <w:pStyle w:val="Ttulo2"/>
-      </w:pPr>
-    </w:p>
-    <w:p>
-      <w:pPr>
-        <w:pStyle w:val="Ttulo2"/>
-      </w:pPr>
-    </w:p>
-    <w:p>
-      <w:pPr>
-        <w:pStyle w:val="Ttulo2"/>
-      </w:pPr>
-    </w:p>
-    <w:p>
-      <w:pPr>
-        <w:pStyle w:val="Ttulo2"/>
-      </w:pPr>
-    </w:p>
-    <w:p>
-      <w:pPr>
-        <w:pStyle w:val="Ttulo2"/>
-      </w:pPr>
-    </w:p>
-    <w:p>
-      <w:pPr>
-        <w:pStyle w:val="Ttulo2"/>
-      </w:pPr>
-    </w:p>
-    <w:p>
-      <w:pPr>
-        <w:pStyle w:val="Ttulo2"/>
-      </w:pPr>
-    </w:p>
-    <w:p>
-      <w:pPr>
-        <w:pStyle w:val="Ttulo2"/>
-      </w:pPr>
-    </w:p>
-    <w:p>
-      <w:pPr>
-        <w:pStyle w:val="Ttulo2"/>
-      </w:pPr>
-    </w:p>
-    <w:p>
-      <w:pPr>
-        <w:pStyle w:val="Ttulo2"/>
-      </w:pPr>
-    </w:p>
-    <w:p>
-      <w:pPr>
-        <w:pStyle w:val="Ttulo2"/>
-      </w:pPr>
-    </w:p>
-    <w:p>
-      <w:pPr>
-        <w:pStyle w:val="Ttulo2"/>
-      </w:pPr>
-    </w:p>
-    <w:p>
-      <w:pPr>
-        <w:pStyle w:val="Ttulo2"/>
-      </w:pPr>
+        <w:pStyle w:val="Ttulo3"/>
+      </w:pPr>
+    </w:p>
+    <w:p>
+      <w:pPr>
+        <w:pStyle w:val="Ttulo3"/>
+      </w:pPr>
+    </w:p>
+    <w:p>
+      <w:pPr>
+        <w:pStyle w:val="Ttulo3"/>
+      </w:pPr>
+      <w:r>
+        <w:t>Si fuese necesario modificar el plan del afiliado, es necesario que se registre cuando se ha producido dicha modificación y el</w:t>
+      </w:r>
+      <w:r>
+        <w:t xml:space="preserve"> </w:t>
+      </w:r>
+      <w:r>
+        <w:t>motivo que la originó, de manera de poder obtener un historial de dichos cambios.</w:t>
+      </w:r>
+      <w:r>
+        <w:t xml:space="preserve"> </w:t>
+      </w:r>
+      <w:r>
+        <w:t>Dicho historial debe poder ser consultado de alguna manera dentro del sistema.</w:t>
+      </w:r>
+    </w:p>
+    <w:p>
+      <w:pPr>
+        <w:pStyle w:val="Ttulo3"/>
+      </w:pPr>
+      <w:r>
+        <w:t>/ A revisar /</w:t>
+      </w:r>
     </w:p>
     <w:p>
       <w:pPr>
@@ -2769,7 +2304,6 @@
           <w:noProof/>
           <w:lang w:eastAsia="es-ES"/>
         </w:rPr>
-        <w:lastRenderedPageBreak/>
         <w:drawing>
           <wp:inline distT="0" distB="0" distL="0" distR="0" wp14:anchorId="1F8CB8E1" wp14:editId="749D5FAF">
             <wp:extent cx="3248025" cy="1381125"/>
@@ -2821,6 +2355,7 @@
           <w:noProof/>
           <w:lang w:eastAsia="es-ES"/>
         </w:rPr>
+        <w:lastRenderedPageBreak/>
         <w:drawing>
           <wp:inline distT="0" distB="0" distL="0" distR="0" wp14:anchorId="546CB582" wp14:editId="697C1CA8">
             <wp:extent cx="5400040" cy="2877822"/>
@@ -2915,6 +2450,46 @@
       <w:pPr>
         <w:pStyle w:val="Ttulo2"/>
       </w:pPr>
+    </w:p>
+    <w:p>
+      <w:pPr>
+        <w:pStyle w:val="Ttulo2"/>
+      </w:pPr>
+    </w:p>
+    <w:p>
+      <w:pPr>
+        <w:pStyle w:val="Ttulo2"/>
+      </w:pPr>
+    </w:p>
+    <w:p>
+      <w:pPr>
+        <w:pStyle w:val="Ttulo2"/>
+      </w:pPr>
+    </w:p>
+    <w:p>
+      <w:pPr>
+        <w:pStyle w:val="Ttulo2"/>
+      </w:pPr>
+    </w:p>
+    <w:p>
+      <w:pPr>
+        <w:pStyle w:val="Ttulo2"/>
+      </w:pPr>
+    </w:p>
+    <w:p>
+      <w:pPr>
+        <w:pStyle w:val="Ttulo2"/>
+      </w:pPr>
+    </w:p>
+    <w:p>
+      <w:pPr>
+        <w:pStyle w:val="Ttulo2"/>
+      </w:pPr>
+    </w:p>
+    <w:p>
+      <w:pPr>
+        <w:pStyle w:val="Ttulo2"/>
+      </w:pPr>
       <w:r>
         <w:t>Compra de bonos</w:t>
       </w:r>
@@ -2938,7 +2513,6 @@
           <w:noProof/>
           <w:lang w:eastAsia="es-ES"/>
         </w:rPr>
-        <w:lastRenderedPageBreak/>
         <w:drawing>
           <wp:inline distT="0" distB="0" distL="0" distR="0" wp14:anchorId="751583C6" wp14:editId="556D320C">
             <wp:extent cx="5400040" cy="2877822"/>
@@ -2992,6 +2566,7 @@
           <w:noProof/>
           <w:lang w:eastAsia="es-ES"/>
         </w:rPr>
+        <w:lastRenderedPageBreak/>
         <w:drawing>
           <wp:inline distT="0" distB="0" distL="0" distR="0" wp14:anchorId="5925DE95" wp14:editId="1CD8ED5F">
             <wp:extent cx="5400040" cy="2877822"/>
@@ -3054,7 +2629,6 @@
           <w:noProof/>
           <w:lang w:eastAsia="es-ES"/>
         </w:rPr>
-        <w:lastRenderedPageBreak/>
         <w:drawing>
           <wp:inline distT="0" distB="0" distL="0" distR="0" wp14:anchorId="491716ED" wp14:editId="15D74B88">
             <wp:extent cx="5400040" cy="4112658"/>
@@ -3912,6 +3486,8 @@
       <w:pPr>
         <w:pStyle w:val="Ttulo3"/>
       </w:pPr>
+      <w:bookmarkStart w:id="24" w:name="_GoBack"/>
+      <w:bookmarkEnd w:id="24"/>
       <w:r>
         <w:t>Gestión de afiliados -&gt; Registro de resultados</w:t>
       </w:r>
@@ -4476,21 +4052,24 @@
           </wp:inline>
         </w:drawing>
       </w:r>
-      <w:bookmarkStart w:id="24" w:name="_GoBack"/>
-      <w:bookmarkEnd w:id="24"/>
-    </w:p>
-    <w:p>
+    </w:p>
+    <w:p>
+      <w:r>
+        <w:t xml:space="preserve"> </w:t>
+      </w:r>
+      <w:r>
+        <w:t xml:space="preserve">  </w:t>
+      </w:r>
       <w:r>
         <w:rPr>
           <w:noProof/>
           <w:lang w:eastAsia="es-ES"/>
         </w:rPr>
-        <w:lastRenderedPageBreak/>
         <w:drawing>
-          <wp:inline distT="0" distB="0" distL="0" distR="0" wp14:anchorId="40EBA9B1" wp14:editId="13639538">
-            <wp:extent cx="6493894" cy="2169042"/>
-            <wp:effectExtent l="0" t="0" r="2540" b="3175"/>
-            <wp:docPr id="7" name="Imagen 7"/>
+          <wp:inline distT="0" distB="0" distL="0" distR="0" wp14:anchorId="2E0208BD" wp14:editId="7ADBE320">
+            <wp:extent cx="2573079" cy="918250"/>
+            <wp:effectExtent l="0" t="0" r="0" b="0"/>
+            <wp:docPr id="8" name="Imagen 8"/>
             <wp:cNvGraphicFramePr>
               <a:graphicFrameLocks xmlns:a="http://schemas.openxmlformats.org/drawingml/2006/main" noChangeAspect="1"/>
             </wp:cNvGraphicFramePr>
@@ -4510,53 +4089,6 @@
                   <pic:spPr>
                     <a:xfrm>
                       <a:off x="0" y="0"/>
-                      <a:ext cx="6560685" cy="2191351"/>
-                    </a:xfrm>
-                    <a:prstGeom prst="rect">
-                      <a:avLst/>
-                    </a:prstGeom>
-                  </pic:spPr>
-                </pic:pic>
-              </a:graphicData>
-            </a:graphic>
-          </wp:inline>
-        </w:drawing>
-      </w:r>
-      <w:r>
-        <w:t xml:space="preserve"> </w:t>
-      </w:r>
-      <w:r>
-        <w:t xml:space="preserve">  </w:t>
-      </w:r>
-      <w:r>
-        <w:rPr>
-          <w:noProof/>
-          <w:lang w:eastAsia="es-ES"/>
-        </w:rPr>
-        <w:drawing>
-          <wp:inline distT="0" distB="0" distL="0" distR="0" wp14:anchorId="2E0208BD" wp14:editId="7ADBE320">
-            <wp:extent cx="2573079" cy="918250"/>
-            <wp:effectExtent l="0" t="0" r="0" b="0"/>
-            <wp:docPr id="8" name="Imagen 8"/>
-            <wp:cNvGraphicFramePr>
-              <a:graphicFrameLocks xmlns:a="http://schemas.openxmlformats.org/drawingml/2006/main" noChangeAspect="1"/>
-            </wp:cNvGraphicFramePr>
-            <a:graphic xmlns:a="http://schemas.openxmlformats.org/drawingml/2006/main">
-              <a:graphicData uri="http://schemas.openxmlformats.org/drawingml/2006/picture">
-                <pic:pic xmlns:pic="http://schemas.openxmlformats.org/drawingml/2006/picture">
-                  <pic:nvPicPr>
-                    <pic:cNvPr id="0" name=""/>
-                    <pic:cNvPicPr/>
-                  </pic:nvPicPr>
-                  <pic:blipFill>
-                    <a:blip r:embed="rId51"/>
-                    <a:stretch>
-                      <a:fillRect/>
-                    </a:stretch>
-                  </pic:blipFill>
-                  <pic:spPr>
-                    <a:xfrm>
-                      <a:off x="0" y="0"/>
                       <a:ext cx="2592280" cy="925102"/>
                     </a:xfrm>
                     <a:prstGeom prst="rect">
@@ -4576,6 +4108,7 @@
           <w:noProof/>
           <w:lang w:eastAsia="es-ES"/>
         </w:rPr>
+        <w:lastRenderedPageBreak/>
         <w:drawing>
           <wp:inline distT="0" distB="0" distL="0" distR="0" wp14:anchorId="343681A1" wp14:editId="2966097C">
             <wp:extent cx="2630926" cy="903767"/>
@@ -4592,7 +4125,7 @@
                     <pic:cNvPicPr/>
                   </pic:nvPicPr>
                   <pic:blipFill>
-                    <a:blip r:embed="rId52"/>
+                    <a:blip r:embed="rId51"/>
                     <a:stretch>
                       <a:fillRect/>
                     </a:stretch>
@@ -6651,7 +6184,7 @@
 </file>
 
 <file path=customXml/itemProps1.xml><?xml version="1.0" encoding="utf-8"?>
-<ds:datastoreItem xmlns:ds="http://schemas.openxmlformats.org/officeDocument/2006/customXml" ds:itemID="{3B1DDC99-F70A-4B80-83D8-E79A0D713417}">
+<ds:datastoreItem xmlns:ds="http://schemas.openxmlformats.org/officeDocument/2006/customXml" ds:itemID="{1C07DF90-29EC-4041-92C8-384C3CBFD9FD}">
   <ds:schemaRefs>
     <ds:schemaRef ds:uri="http://schemas.openxmlformats.org/officeDocument/2006/bibliography"/>
   </ds:schemaRefs>

</xml_diff>

<commit_message>
nuevo campo en consultas
</commit_message>
<xml_diff>
--- a/Migracion_DB/Estrategia.docx
+++ b/Migracion_DB/Estrategia.docx
@@ -1024,11 +1024,6 @@
       <w:r>
         <w:t xml:space="preserve">Actualmente se vuelven a registrar los roles existentes, el Rol administrativo tendrá acceso a todas las funcionalidades, y se irán restringiendo a los demás usuarios: </w:t>
       </w:r>
-    </w:p>
-    <w:p>
-      <w:pPr>
-        <w:pStyle w:val="Sinespaciado"/>
-      </w:pPr>
     </w:p>
     <w:p>
       <w:pPr>
@@ -1127,13 +1122,13 @@
           <w:lang w:eastAsia="es-ES"/>
         </w:rPr>
         <w:drawing>
-          <wp:anchor distT="0" distB="0" distL="114300" distR="114300" simplePos="0" relativeHeight="251663360" behindDoc="1" locked="0" layoutInCell="1" allowOverlap="1" wp14:anchorId="63BEFC36" wp14:editId="30DE9C54">
+          <wp:anchor distT="0" distB="0" distL="114300" distR="114300" simplePos="0" relativeHeight="251663360" behindDoc="1" locked="0" layoutInCell="1" allowOverlap="1" wp14:anchorId="732DB7F1" wp14:editId="3BF69E73">
             <wp:simplePos x="0" y="0"/>
             <wp:positionH relativeFrom="column">
               <wp:posOffset>20955</wp:posOffset>
             </wp:positionH>
             <wp:positionV relativeFrom="paragraph">
-              <wp:posOffset>831850</wp:posOffset>
+              <wp:posOffset>830580</wp:posOffset>
             </wp:positionV>
             <wp:extent cx="2392045" cy="1417320"/>
             <wp:effectExtent l="19050" t="19050" r="27305" b="11430"/>
@@ -1226,18 +1221,29 @@
       </w:r>
     </w:p>
     <w:p>
+      <w:pPr>
+        <w:pStyle w:val="Sinespaciado"/>
+      </w:pPr>
       <w:r>
         <w:t xml:space="preserve"> </w:t>
       </w:r>
     </w:p>
     <w:p>
+      <w:pPr>
+        <w:pStyle w:val="Sinespaciado"/>
+      </w:pPr>
+    </w:p>
+    <w:p>
+      <w:pPr>
+        <w:pStyle w:val="Sinespaciado"/>
+      </w:pPr>
       <w:r>
         <w:rPr>
           <w:noProof/>
           <w:lang w:eastAsia="es-ES"/>
         </w:rPr>
         <w:drawing>
-          <wp:inline distT="0" distB="0" distL="0" distR="0">
+          <wp:inline distT="0" distB="0" distL="0" distR="0" wp14:anchorId="4BFAD06C" wp14:editId="701A89F0">
             <wp:extent cx="3115310" cy="1131570"/>
             <wp:effectExtent l="19050" t="19050" r="27940" b="11430"/>
             <wp:docPr id="26" name="Imagen 26"/>
@@ -1283,6 +1289,11 @@
           </wp:inline>
         </w:drawing>
       </w:r>
+    </w:p>
+    <w:p>
+      <w:pPr>
+        <w:pStyle w:val="Sinespaciado"/>
+      </w:pPr>
     </w:p>
     <w:p>
       <w:r>
@@ -1389,15 +1400,24 @@
     </w:p>
     <w:p>
       <w:pPr>
+        <w:rPr>
+          <w:rFonts w:asciiTheme="majorHAnsi" w:eastAsiaTheme="majorEastAsia" w:hAnsiTheme="majorHAnsi" w:cstheme="majorBidi"/>
+          <w:b/>
+          <w:bCs/>
+          <w:color w:val="4F81BD" w:themeColor="accent1"/>
+        </w:rPr>
+      </w:pPr>
+      <w:r>
+        <w:br w:type="page"/>
+      </w:r>
+    </w:p>
+    <w:p>
+      <w:pPr>
         <w:pStyle w:val="Ttulo3"/>
       </w:pPr>
-    </w:p>
-    <w:p>
-      <w:pPr>
-        <w:pStyle w:val="Ttulo3"/>
-      </w:pPr>
       <w:proofErr w:type="spellStart"/>
       <w:r>
+        <w:lastRenderedPageBreak/>
         <w:t>Login</w:t>
       </w:r>
       <w:proofErr w:type="spellEnd"/>
@@ -1617,28 +1637,11 @@
         </w:drawing>
       </w:r>
     </w:p>
-    <w:p/>
-    <w:p>
-      <w:pPr>
-        <w:rPr>
-          <w:rFonts w:asciiTheme="majorHAnsi" w:eastAsiaTheme="majorEastAsia" w:hAnsiTheme="majorHAnsi" w:cstheme="majorBidi"/>
-          <w:b/>
-          <w:bCs/>
-          <w:color w:val="4F81BD" w:themeColor="accent1"/>
-          <w:sz w:val="26"/>
-          <w:szCs w:val="26"/>
-        </w:rPr>
-      </w:pPr>
-      <w:r>
-        <w:br w:type="page"/>
-      </w:r>
-    </w:p>
     <w:p>
       <w:pPr>
         <w:pStyle w:val="Ttulo2"/>
       </w:pPr>
       <w:r>
-        <w:lastRenderedPageBreak/>
         <w:t>ABM de afiliados</w:t>
       </w:r>
     </w:p>
@@ -1725,9 +1728,6 @@
       </w:pPr>
     </w:p>
     <w:p>
-      <w:pPr>
-        <w:jc w:val="center"/>
-      </w:pPr>
       <w:r>
         <w:rPr>
           <w:noProof/>
@@ -1735,8 +1735,8 @@
         </w:rPr>
         <w:drawing>
           <wp:inline distT="0" distB="0" distL="0" distR="0" wp14:anchorId="08A4BA9E" wp14:editId="30C71C62">
-            <wp:extent cx="4752753" cy="2091363"/>
-            <wp:effectExtent l="0" t="0" r="0" b="4445"/>
+            <wp:extent cx="3094075" cy="1361492"/>
+            <wp:effectExtent l="19050" t="19050" r="11430" b="10160"/>
             <wp:docPr id="54" name="Imagen 54"/>
             <wp:cNvGraphicFramePr>
               <a:graphicFrameLocks xmlns:a="http://schemas.openxmlformats.org/drawingml/2006/main" noChangeAspect="1"/>
@@ -1757,11 +1757,16 @@
                   <pic:spPr>
                     <a:xfrm>
                       <a:off x="0" y="0"/>
-                      <a:ext cx="4751610" cy="2090860"/>
+                      <a:ext cx="3122654" cy="1374068"/>
                     </a:xfrm>
                     <a:prstGeom prst="rect">
                       <a:avLst/>
                     </a:prstGeom>
+                    <a:ln>
+                      <a:solidFill>
+                        <a:schemeClr val="accent1"/>
+                      </a:solidFill>
+                    </a:ln>
                   </pic:spPr>
                 </pic:pic>
               </a:graphicData>
@@ -1772,6 +1777,7 @@
     </w:p>
     <w:p>
       <w:r>
+        <w:lastRenderedPageBreak/>
         <w:t>El Botón de agregar p</w:t>
       </w:r>
       <w:r>
@@ -1952,10 +1958,8 @@
         </w:drawing>
       </w:r>
     </w:p>
-    <w:p/>
-    <w:p>
-      <w:r>
-        <w:lastRenderedPageBreak/>
+    <w:p>
+      <w:r>
         <w:t>Se observa que a</w:t>
       </w:r>
       <w:r>
@@ -2067,6 +2071,7 @@
           <w:noProof/>
           <w:lang w:eastAsia="es-ES"/>
         </w:rPr>
+        <w:lastRenderedPageBreak/>
         <w:drawing>
           <wp:inline distT="0" distB="0" distL="0" distR="0" wp14:anchorId="10176F10" wp14:editId="6E0C853D">
             <wp:extent cx="5400040" cy="2368246"/>
@@ -2106,46 +2111,21 @@
     </w:p>
     <w:p>
       <w:r>
-        <w:t>La modificación del plan además de registrar un histórico, d</w:t>
-      </w:r>
-      <w:r>
-        <w:t xml:space="preserve">ebido a que los valores son </w:t>
-      </w:r>
-      <w:r>
-        <w:t xml:space="preserve">de los bonos son </w:t>
-      </w:r>
-      <w:r>
-        <w:t xml:space="preserve">diferentes </w:t>
-      </w:r>
-      <w:r>
-        <w:t>para cada uno</w:t>
-      </w:r>
-      <w:r>
-        <w:t xml:space="preserve"> se eliminaran los turnos vigentes, las consultas realizadas, y bonos para todo el grupo familiar si es el afiliado principal. En caso de ser uno de los adheridos (quienes terminen en 02</w:t>
-      </w:r>
-      <w:proofErr w:type="gramStart"/>
-      <w:r>
-        <w:t>,03,04</w:t>
-      </w:r>
-      <w:proofErr w:type="gramEnd"/>
-      <w:r>
-        <w:t>,…) solo perderán sus turnos, consultas y bonos propios.</w:t>
-      </w:r>
+        <w:t xml:space="preserve">El sistema posee un Botón de Baja de afiliado, en caso de confirmar, se realiza la baja lógica. </w:t>
+      </w:r>
+      <w:r>
+        <w:t xml:space="preserve"> Los usuarios dados de baja no seguirán listándose en la lista y en caso de volver afiliarse deberá completar el registro nuevamente.</w:t>
+      </w:r>
+    </w:p>
+    <w:p>
       <w:r>
         <w:t xml:space="preserve"> </w:t>
       </w:r>
       <w:r>
-        <w:t xml:space="preserve">El sistema posee un Botón de Baja de afiliado, en caso de confirmar, se realiza la baja lógica. </w:t>
-      </w:r>
-      <w:r>
-        <w:t xml:space="preserve"> Los usuarios dados de baja no seguirán listándose en la lista y en caso de volver afiliarse deberá completar el registro nuevamente.</w:t>
-      </w:r>
-    </w:p>
-    <w:p>
-      <w:r>
-        <w:t xml:space="preserve"> </w:t>
-      </w:r>
-      <w:r>
+        <w:rPr>
+          <w:noProof/>
+          <w:lang w:eastAsia="es-ES"/>
+        </w:rPr>
         <w:drawing>
           <wp:inline distT="0" distB="0" distL="0" distR="0" wp14:anchorId="637BB406" wp14:editId="3AF1878B">
             <wp:extent cx="1435396" cy="1095254"/>
@@ -2190,74 +2170,35 @@
     </w:p>
     <w:p>
       <w:pPr>
-        <w:pStyle w:val="Ttulo3"/>
-      </w:pPr>
-    </w:p>
-    <w:p>
-      <w:pPr>
-        <w:pStyle w:val="Ttulo3"/>
-      </w:pPr>
-    </w:p>
-    <w:p>
-      <w:pPr>
-        <w:pStyle w:val="Ttulo3"/>
-      </w:pPr>
-      <w:r>
-        <w:t>Si fuese necesario modificar el plan del afiliado, es necesario que se registre cuando se ha producido dicha modificación y el</w:t>
-      </w:r>
-      <w:r>
-        <w:t xml:space="preserve"> </w:t>
-      </w:r>
-      <w:r>
-        <w:t>motivo que la originó, de manera de poder obtener un historial de dichos cambios.</w:t>
-      </w:r>
-      <w:r>
-        <w:t xml:space="preserve"> </w:t>
-      </w:r>
-      <w:r>
-        <w:t>Dicho historial debe poder ser consultado de alguna manera dentro del sistema.</w:t>
-      </w:r>
-    </w:p>
-    <w:p>
-      <w:pPr>
-        <w:pStyle w:val="Ttulo3"/>
-      </w:pPr>
-      <w:r>
-        <w:t>/ A revisar /</w:t>
-      </w:r>
+        <w:pStyle w:val="Sinespaciado"/>
+      </w:pPr>
+      <w:r>
+        <w:t>La modificación del plan además de registrar un histórico, debido a que los valores son de los bonos son diferentes para cada uno se eliminaran los turnos vigentes, las consultas realizadas, y bonos para todo el grupo familiar si es el afiliado principal. En caso de ser uno de los adheridos (quienes terminen en 02</w:t>
+      </w:r>
+      <w:proofErr w:type="gramStart"/>
+      <w:r>
+        <w:t>,03,04</w:t>
+      </w:r>
+      <w:proofErr w:type="gramEnd"/>
+      <w:r>
+        <w:t>,…) solo perderán sus turnos, consultas y bonos propios.</w:t>
+      </w:r>
+    </w:p>
+    <w:p>
+      <w:pPr>
+        <w:pStyle w:val="Sinespaciado"/>
+      </w:pPr>
     </w:p>
     <w:p>
       <w:pPr>
         <w:pStyle w:val="Ttulo2"/>
       </w:pPr>
       <w:r>
-        <w:t>Registrar Agenda del médico</w:t>
-      </w:r>
-    </w:p>
-    <w:p>
-      <w:r>
-        <w:t>A cada día de la semana le corresponde una hora de inicio límite y una hora de fin límite en los que la clínica está abierta. Al seleccionar un día, estos límites se cargan en los controles de “Desde” y “Hasta”.</w:t>
-      </w:r>
-    </w:p>
-    <w:p>
-      <w:r>
-        <w:t>Para cada día se da la posibilidad de usar minutos para cargar las horas y</w:t>
-      </w:r>
-      <w:r>
-        <w:t xml:space="preserve"> usar horarios partidos por día, es decir que en un día puedo cargar de 08:00 a 11:00 y de 15:00 a 17:00. </w:t>
-      </w:r>
-    </w:p>
-    <w:p>
-      <w:r>
-        <w:rPr>
-          <w:noProof/>
-          <w:lang w:eastAsia="es-ES"/>
-        </w:rPr>
         <w:drawing>
-          <wp:inline distT="0" distB="0" distL="0" distR="0" wp14:anchorId="10A96E19" wp14:editId="4EF17119">
-            <wp:extent cx="5400040" cy="2877822"/>
-            <wp:effectExtent l="0" t="0" r="0" b="0"/>
-            <wp:docPr id="14" name="Imagen 14"/>
+          <wp:inline distT="0" distB="0" distL="0" distR="0" wp14:anchorId="2BC39EF1" wp14:editId="6F2FC703">
+            <wp:extent cx="5029200" cy="2285845"/>
+            <wp:effectExtent l="19050" t="19050" r="19050" b="19685"/>
+            <wp:docPr id="20" name="Imagen 20"/>
             <wp:cNvGraphicFramePr>
               <a:graphicFrameLocks xmlns:a="http://schemas.openxmlformats.org/drawingml/2006/main" noChangeAspect="1"/>
             </wp:cNvGraphicFramePr>
@@ -2277,11 +2218,16 @@
                   <pic:spPr>
                     <a:xfrm>
                       <a:off x="0" y="0"/>
-                      <a:ext cx="5400040" cy="2877822"/>
+                      <a:ext cx="5027990" cy="2285295"/>
                     </a:xfrm>
                     <a:prstGeom prst="rect">
                       <a:avLst/>
                     </a:prstGeom>
+                    <a:ln>
+                      <a:solidFill>
+                        <a:schemeClr val="accent1"/>
+                      </a:solidFill>
+                    </a:ln>
                   </pic:spPr>
                 </pic:pic>
               </a:graphicData>
@@ -2289,13 +2235,31 @@
           </wp:inline>
         </w:drawing>
       </w:r>
-    </w:p>
-    <w:p>
-      <w:r>
-        <w:t>Debajo de la lista de días se visualiza la suma de horas total por semana que no debe superar las</w:t>
-      </w:r>
-      <w:r>
-        <w:t xml:space="preserve"> 48, sino aparece este cartel:</w:t>
+      <w:r>
+        <w:br w:type="textWrapping" w:clear="all"/>
+      </w:r>
+    </w:p>
+    <w:p/>
+    <w:p>
+      <w:pPr>
+        <w:pStyle w:val="Ttulo2"/>
+      </w:pPr>
+      <w:r>
+        <w:lastRenderedPageBreak/>
+        <w:t>Registrar Agenda del médico</w:t>
+      </w:r>
+    </w:p>
+    <w:p>
+      <w:r>
+        <w:t>A cada día de la semana le corresponde una hora de inicio límite y una hora de fin límite en los que la clínica está abierta. Al seleccionar un día, estos límites se cargan en los controles de “Desde” y “Hasta”.</w:t>
+      </w:r>
+    </w:p>
+    <w:p>
+      <w:r>
+        <w:t>Para cada día se da la posibilidad de usar minutos para cargar las horas y</w:t>
+      </w:r>
+      <w:r>
+        <w:t xml:space="preserve"> usar horarios partidos por día, es decir que en un día puedo cargar de 08:00 a 11:00 y de 15:00 a 17:00. </w:t>
       </w:r>
     </w:p>
     <w:p>
@@ -2305,10 +2269,10 @@
           <w:lang w:eastAsia="es-ES"/>
         </w:rPr>
         <w:drawing>
-          <wp:inline distT="0" distB="0" distL="0" distR="0" wp14:anchorId="1F8CB8E1" wp14:editId="749D5FAF">
-            <wp:extent cx="3248025" cy="1381125"/>
-            <wp:effectExtent l="0" t="0" r="9525" b="9525"/>
-            <wp:docPr id="41" name="Imagen 41"/>
+          <wp:inline distT="0" distB="0" distL="0" distR="0" wp14:anchorId="10A96E19" wp14:editId="4EF17119">
+            <wp:extent cx="6081823" cy="3241162"/>
+            <wp:effectExtent l="0" t="0" r="0" b="0"/>
+            <wp:docPr id="14" name="Imagen 14"/>
             <wp:cNvGraphicFramePr>
               <a:graphicFrameLocks xmlns:a="http://schemas.openxmlformats.org/drawingml/2006/main" noChangeAspect="1"/>
             </wp:cNvGraphicFramePr>
@@ -2328,7 +2292,7 @@
                   <pic:spPr>
                     <a:xfrm>
                       <a:off x="0" y="0"/>
-                      <a:ext cx="3248025" cy="1381125"/>
+                      <a:ext cx="6087178" cy="3244016"/>
                     </a:xfrm>
                     <a:prstGeom prst="rect">
                       <a:avLst/>
@@ -2343,10 +2307,10 @@
     </w:p>
     <w:p>
       <w:r>
-        <w:t xml:space="preserve">Luego está la posibilidad de cargar excepciones a los días de la semana. Es decir fechas en </w:t>
-      </w:r>
-      <w:r>
-        <w:t>las cuales no se irá a trabajar.</w:t>
+        <w:t>Debajo de la lista de días se visualiza la suma de horas total por semana que no debe superar las</w:t>
+      </w:r>
+      <w:r>
+        <w:t xml:space="preserve"> 48, sino aparece este cartel:</w:t>
       </w:r>
     </w:p>
     <w:p>
@@ -2355,12 +2319,11 @@
           <w:noProof/>
           <w:lang w:eastAsia="es-ES"/>
         </w:rPr>
-        <w:lastRenderedPageBreak/>
         <w:drawing>
-          <wp:inline distT="0" distB="0" distL="0" distR="0" wp14:anchorId="546CB582" wp14:editId="697C1CA8">
-            <wp:extent cx="5400040" cy="2877822"/>
-            <wp:effectExtent l="0" t="0" r="0" b="0"/>
-            <wp:docPr id="16" name="Imagen 16"/>
+          <wp:inline distT="0" distB="0" distL="0" distR="0" wp14:anchorId="1F8CB8E1" wp14:editId="749D5FAF">
+            <wp:extent cx="3248025" cy="1381125"/>
+            <wp:effectExtent l="0" t="0" r="9525" b="9525"/>
+            <wp:docPr id="41" name="Imagen 41"/>
             <wp:cNvGraphicFramePr>
               <a:graphicFrameLocks xmlns:a="http://schemas.openxmlformats.org/drawingml/2006/main" noChangeAspect="1"/>
             </wp:cNvGraphicFramePr>
@@ -2380,7 +2343,7 @@
                   <pic:spPr>
                     <a:xfrm>
                       <a:off x="0" y="0"/>
-                      <a:ext cx="5400040" cy="2877822"/>
+                      <a:ext cx="3248025" cy="1381125"/>
                     </a:xfrm>
                     <a:prstGeom prst="rect">
                       <a:avLst/>
@@ -2395,7 +2358,10 @@
     </w:p>
     <w:p>
       <w:r>
-        <w:t>Si intento cargar un día que no tiene horas asignadas aparecerá un cartel informando:</w:t>
+        <w:t xml:space="preserve">Luego está la posibilidad de cargar excepciones a los días de la semana. Es decir fechas en </w:t>
+      </w:r>
+      <w:r>
+        <w:t>las cuales no se irá a trabajar.</w:t>
       </w:r>
     </w:p>
     <w:p>
@@ -2404,11 +2370,12 @@
           <w:noProof/>
           <w:lang w:eastAsia="es-ES"/>
         </w:rPr>
+        <w:lastRenderedPageBreak/>
         <w:drawing>
-          <wp:inline distT="0" distB="0" distL="0" distR="0" wp14:anchorId="59645077" wp14:editId="786FD399">
-            <wp:extent cx="3971925" cy="1381125"/>
-            <wp:effectExtent l="0" t="0" r="9525" b="9525"/>
-            <wp:docPr id="15" name="Imagen 15"/>
+          <wp:inline distT="0" distB="0" distL="0" distR="0" wp14:anchorId="546CB582" wp14:editId="697C1CA8">
+            <wp:extent cx="5400040" cy="2877822"/>
+            <wp:effectExtent l="0" t="0" r="0" b="0"/>
+            <wp:docPr id="16" name="Imagen 16"/>
             <wp:cNvGraphicFramePr>
               <a:graphicFrameLocks xmlns:a="http://schemas.openxmlformats.org/drawingml/2006/main" noChangeAspect="1"/>
             </wp:cNvGraphicFramePr>
@@ -2428,7 +2395,7 @@
                   <pic:spPr>
                     <a:xfrm>
                       <a:off x="0" y="0"/>
-                      <a:ext cx="3971925" cy="1381125"/>
+                      <a:ext cx="5400040" cy="2877822"/>
                     </a:xfrm>
                     <a:prstGeom prst="rect">
                       <a:avLst/>
@@ -2443,68 +2410,7 @@
     </w:p>
     <w:p>
       <w:r>
-        <w:t xml:space="preserve">Una vez cargadas las excepciones se presiona el botón “Finalizar” y se procede a guardar la agenda. </w:t>
-      </w:r>
-    </w:p>
-    <w:p>
-      <w:pPr>
-        <w:pStyle w:val="Ttulo2"/>
-      </w:pPr>
-    </w:p>
-    <w:p>
-      <w:pPr>
-        <w:pStyle w:val="Ttulo2"/>
-      </w:pPr>
-    </w:p>
-    <w:p>
-      <w:pPr>
-        <w:pStyle w:val="Ttulo2"/>
-      </w:pPr>
-    </w:p>
-    <w:p>
-      <w:pPr>
-        <w:pStyle w:val="Ttulo2"/>
-      </w:pPr>
-    </w:p>
-    <w:p>
-      <w:pPr>
-        <w:pStyle w:val="Ttulo2"/>
-      </w:pPr>
-    </w:p>
-    <w:p>
-      <w:pPr>
-        <w:pStyle w:val="Ttulo2"/>
-      </w:pPr>
-    </w:p>
-    <w:p>
-      <w:pPr>
-        <w:pStyle w:val="Ttulo2"/>
-      </w:pPr>
-    </w:p>
-    <w:p>
-      <w:pPr>
-        <w:pStyle w:val="Ttulo2"/>
-      </w:pPr>
-    </w:p>
-    <w:p>
-      <w:pPr>
-        <w:pStyle w:val="Ttulo2"/>
-      </w:pPr>
-      <w:r>
-        <w:t>Compra de bonos</w:t>
-      </w:r>
-    </w:p>
-    <w:p>
-      <w:pPr>
-        <w:pStyle w:val="Ttulo3"/>
-      </w:pPr>
-      <w:r>
-        <w:t>Gestión de afiliados -&gt; Compra de bonos</w:t>
-      </w:r>
-    </w:p>
-    <w:p>
-      <w:r>
-        <w:t>Para la compra de bonos primero hay que seleccionar al afiliado que realiza la compra si es que el rol es administrativo.</w:t>
+        <w:t>Si intento cargar un día que no tiene horas asignadas aparecerá un cartel informando:</w:t>
       </w:r>
     </w:p>
     <w:p>
@@ -2514,10 +2420,10 @@
           <w:lang w:eastAsia="es-ES"/>
         </w:rPr>
         <w:drawing>
-          <wp:inline distT="0" distB="0" distL="0" distR="0" wp14:anchorId="751583C6" wp14:editId="556D320C">
-            <wp:extent cx="5400040" cy="2877822"/>
-            <wp:effectExtent l="0" t="0" r="0" b="0"/>
-            <wp:docPr id="34" name="Imagen 34"/>
+          <wp:inline distT="0" distB="0" distL="0" distR="0" wp14:anchorId="59645077" wp14:editId="786FD399">
+            <wp:extent cx="3971925" cy="1381125"/>
+            <wp:effectExtent l="0" t="0" r="9525" b="9525"/>
+            <wp:docPr id="15" name="Imagen 15"/>
             <wp:cNvGraphicFramePr>
               <a:graphicFrameLocks xmlns:a="http://schemas.openxmlformats.org/drawingml/2006/main" noChangeAspect="1"/>
             </wp:cNvGraphicFramePr>
@@ -2537,7 +2443,7 @@
                   <pic:spPr>
                     <a:xfrm>
                       <a:off x="0" y="0"/>
-                      <a:ext cx="5400040" cy="2877822"/>
+                      <a:ext cx="3971925" cy="1381125"/>
                     </a:xfrm>
                     <a:prstGeom prst="rect">
                       <a:avLst/>
@@ -2552,26 +2458,56 @@
     </w:p>
     <w:p>
       <w:r>
-        <w:t>En caso de que el afiliado haya iniciado sesión, ya estará su nombre cargado en la pantalla.</w:t>
-      </w:r>
-    </w:p>
-    <w:p>
-      <w:r>
-        <w:t>Mediante los botones “Consulta” y “Farmacia” agrega los bonos a la lista de compra:</w:t>
-      </w:r>
-    </w:p>
-    <w:p>
-      <w:r>
-        <w:rPr>
-          <w:noProof/>
-          <w:lang w:eastAsia="es-ES"/>
-        </w:rPr>
+        <w:t xml:space="preserve">Una vez cargadas las excepciones se presiona el botón “Finalizar” y se procede a guardar la agenda. </w:t>
+      </w:r>
+    </w:p>
+    <w:p>
+      <w:pPr>
+        <w:rPr>
+          <w:rFonts w:asciiTheme="majorHAnsi" w:eastAsiaTheme="majorEastAsia" w:hAnsiTheme="majorHAnsi" w:cstheme="majorBidi"/>
+          <w:b/>
+          <w:bCs/>
+          <w:color w:val="4F81BD" w:themeColor="accent1"/>
+          <w:sz w:val="26"/>
+          <w:szCs w:val="26"/>
+        </w:rPr>
+      </w:pPr>
+      <w:r>
+        <w:br w:type="page"/>
+      </w:r>
+    </w:p>
+    <w:p>
+      <w:pPr>
+        <w:pStyle w:val="Ttulo2"/>
+      </w:pPr>
+      <w:r>
         <w:lastRenderedPageBreak/>
+        <w:t>Compra de bonos</w:t>
+      </w:r>
+    </w:p>
+    <w:p>
+      <w:pPr>
+        <w:pStyle w:val="Ttulo3"/>
+      </w:pPr>
+      <w:r>
+        <w:t>Gestión de afiliados -&gt; Compra de bonos</w:t>
+      </w:r>
+    </w:p>
+    <w:p>
+      <w:r>
+        <w:t>Para la compra de bonos primero hay que seleccionar al afiliado que realiza la compra si es que el rol es administrativo.</w:t>
+      </w:r>
+      <w:r>
+        <w:t xml:space="preserve"> La ventana identifica el Plan Médico del afiliado y carga los respectivos precios de los bonos. </w:t>
+      </w:r>
+    </w:p>
+    <w:p>
+      <w:r>
         <w:drawing>
-          <wp:inline distT="0" distB="0" distL="0" distR="0" wp14:anchorId="5925DE95" wp14:editId="1CD8ED5F">
-            <wp:extent cx="5400040" cy="2877822"/>
-            <wp:effectExtent l="0" t="0" r="0" b="0"/>
-            <wp:docPr id="35" name="Imagen 35"/>
+          <wp:inline distT="0" distB="0" distL="0" distR="0" wp14:anchorId="2C2AC78C" wp14:editId="34180DFB">
+            <wp:extent cx="3698055" cy="1392865"/>
+            <wp:effectExtent l="19050" t="19050" r="17145" b="17145"/>
+            <wp:docPr id="17" name="Imagen 17"/>
             <wp:cNvGraphicFramePr>
               <a:graphicFrameLocks xmlns:a="http://schemas.openxmlformats.org/drawingml/2006/main" noChangeAspect="1"/>
             </wp:cNvGraphicFramePr>
@@ -2591,11 +2527,16 @@
                   <pic:spPr>
                     <a:xfrm>
                       <a:off x="0" y="0"/>
-                      <a:ext cx="5400040" cy="2877822"/>
+                      <a:ext cx="3703924" cy="1395076"/>
                     </a:xfrm>
                     <a:prstGeom prst="rect">
                       <a:avLst/>
                     </a:prstGeom>
+                    <a:ln>
+                      <a:solidFill>
+                        <a:schemeClr val="accent1"/>
+                      </a:solidFill>
+                    </a:ln>
                   </pic:spPr>
                 </pic:pic>
               </a:graphicData>
@@ -2606,34 +2547,51 @@
     </w:p>
     <w:p>
       <w:pPr>
-        <w:ind w:left="708" w:hanging="708"/>
-      </w:pPr>
-      <w:r>
-        <w:t>Debajo de la lista se muestra el precio total de los bonos en base a su plan médico asociado.</w:t>
-      </w:r>
-    </w:p>
-    <w:p>
-      <w:pPr>
-        <w:ind w:left="708" w:hanging="708"/>
-      </w:pPr>
-      <w:r>
-        <w:t>Cuando realiza la compra mediante el botón “Comprar” se imprime por pantalla el detalle de su compra:</w:t>
-      </w:r>
-    </w:p>
-    <w:p>
-      <w:pPr>
-        <w:ind w:left="708" w:hanging="708"/>
-      </w:pPr>
-      <w:r>
-        <w:rPr>
-          <w:noProof/>
-          <w:lang w:eastAsia="es-ES"/>
-        </w:rPr>
+        <w:pStyle w:val="Sinespaciado"/>
+      </w:pPr>
+      <w:r>
+        <w:t>Poseen el campo de grupo familiar que permite que todos los integrantes puedan utilizar los bonos. Para la compra de bonos por medio de la administración un afiliado únicamente puede ser seleccionado si está activo por lo que se valida siempre su estado. Y si el mismo está dado de baja no podrá ingresar al sistema. El enunciado no hace mención en que dentro del sistema se pueda consultar los bonos disponibles o el registro quedando fuera del alcance del desarrollo. Las capturas de la base mostraran los resultados</w:t>
+      </w:r>
+    </w:p>
+    <w:p>
+      <w:pPr>
+        <w:pStyle w:val="Sinespaciado"/>
+      </w:pPr>
+      <w:r>
+        <w:t>Una vez que un bono se ha usado es expirado. Si el usuario no tiene bonos, no puede sacar turnos.</w:t>
+      </w:r>
+    </w:p>
+    <w:p>
+      <w:pPr>
+        <w:pStyle w:val="Sinespaciado"/>
+      </w:pPr>
+    </w:p>
+    <w:p>
+      <w:pPr>
+        <w:pStyle w:val="Sinespaciado"/>
+      </w:pPr>
+      <w:r>
+        <w:t xml:space="preserve">Los 2 Bonos que se ha comprado para el Afiliado: </w:t>
+      </w:r>
+    </w:p>
+    <w:p>
+      <w:pPr>
+        <w:pStyle w:val="Sinespaciado"/>
+      </w:pPr>
+      <w:r>
+        <w:t xml:space="preserve"> </w:t>
+      </w:r>
+    </w:p>
+    <w:p>
+      <w:pPr>
+        <w:pStyle w:val="Sinespaciado"/>
+      </w:pPr>
+      <w:r>
         <w:drawing>
-          <wp:inline distT="0" distB="0" distL="0" distR="0" wp14:anchorId="491716ED" wp14:editId="15D74B88">
-            <wp:extent cx="5400040" cy="4112658"/>
-            <wp:effectExtent l="0" t="0" r="0" b="2540"/>
-            <wp:docPr id="36" name="Imagen 36"/>
+          <wp:inline distT="0" distB="0" distL="0" distR="0" wp14:anchorId="588228F2" wp14:editId="4F586500">
+            <wp:extent cx="5400040" cy="372712"/>
+            <wp:effectExtent l="0" t="0" r="0" b="8890"/>
+            <wp:docPr id="21" name="Imagen 21"/>
             <wp:cNvGraphicFramePr>
               <a:graphicFrameLocks xmlns:a="http://schemas.openxmlformats.org/drawingml/2006/main" noChangeAspect="1"/>
             </wp:cNvGraphicFramePr>
@@ -2653,7 +2611,7 @@
                   <pic:spPr>
                     <a:xfrm>
                       <a:off x="0" y="0"/>
-                      <a:ext cx="5400040" cy="4112658"/>
+                      <a:ext cx="5400040" cy="372712"/>
                     </a:xfrm>
                     <a:prstGeom prst="rect">
                       <a:avLst/>
@@ -2680,21 +2638,8 @@
       <w:pPr>
         <w:pStyle w:val="Ttulo2"/>
       </w:pPr>
-    </w:p>
-    <w:p>
-      <w:pPr>
-        <w:pStyle w:val="Ttulo2"/>
-      </w:pPr>
-    </w:p>
-    <w:p>
-      <w:pPr>
-        <w:pStyle w:val="Ttulo2"/>
-      </w:pPr>
-    </w:p>
-    <w:p>
-      <w:pPr>
-        <w:pStyle w:val="Ttulo2"/>
-      </w:pPr>
+      <w:bookmarkStart w:id="24" w:name="_GoBack"/>
+      <w:bookmarkEnd w:id="24"/>
     </w:p>
     <w:p>
       <w:pPr>
@@ -3486,8 +3431,6 @@
       <w:pPr>
         <w:pStyle w:val="Ttulo3"/>
       </w:pPr>
-      <w:bookmarkStart w:id="24" w:name="_GoBack"/>
-      <w:bookmarkEnd w:id="24"/>
       <w:r>
         <w:t>Gestión de afiliados -&gt; Registro de resultados</w:t>
       </w:r>
@@ -6184,7 +6127,7 @@
 </file>
 
 <file path=customXml/itemProps1.xml><?xml version="1.0" encoding="utf-8"?>
-<ds:datastoreItem xmlns:ds="http://schemas.openxmlformats.org/officeDocument/2006/customXml" ds:itemID="{1C07DF90-29EC-4041-92C8-384C3CBFD9FD}">
+<ds:datastoreItem xmlns:ds="http://schemas.openxmlformats.org/officeDocument/2006/customXml" ds:itemID="{B1217A31-95EE-47F5-95B4-ED5DB313D7CD}">
   <ds:schemaRefs>
     <ds:schemaRef ds:uri="http://schemas.openxmlformats.org/officeDocument/2006/bibliography"/>
   </ds:schemaRefs>

</xml_diff>